<commit_message>
Latest SRS as of 2/18/2015
</commit_message>
<xml_diff>
--- a/JobIT - Software Requirements Specification.docx
+++ b/JobIT - Software Requirements Specification.docx
@@ -1119,7 +1119,14 @@
                 <w:rFonts w:ascii="Calibri" w:eastAsia="Calibri" w:hAnsi="Calibri" w:cs="Calibri"/>
                 <w:sz w:val="22"/>
               </w:rPr>
-              <w:t>5-2</w:t>
+              <w:t>5-</w:t>
+            </w:r>
+            <w:r>
+              <w:rPr>
+                <w:rFonts w:ascii="Calibri" w:eastAsia="Calibri" w:hAnsi="Calibri" w:cs="Calibri"/>
+                <w:sz w:val="22"/>
+              </w:rPr>
+              <w:t>1</w:t>
             </w:r>
           </w:p>
         </w:tc>
@@ -1205,7 +1212,14 @@
                 <w:rFonts w:ascii="Calibri" w:eastAsia="Calibri" w:hAnsi="Calibri" w:cs="Calibri"/>
                 <w:sz w:val="22"/>
               </w:rPr>
-              <w:t>5-3</w:t>
+              <w:t>5-</w:t>
+            </w:r>
+            <w:r>
+              <w:rPr>
+                <w:rFonts w:ascii="Calibri" w:eastAsia="Calibri" w:hAnsi="Calibri" w:cs="Calibri"/>
+                <w:sz w:val="22"/>
+              </w:rPr>
+              <w:t>2</w:t>
             </w:r>
           </w:p>
         </w:tc>
@@ -1282,7 +1296,14 @@
                 <w:rFonts w:ascii="Calibri" w:eastAsia="Calibri" w:hAnsi="Calibri" w:cs="Calibri"/>
                 <w:sz w:val="22"/>
               </w:rPr>
-              <w:t>5-4</w:t>
+              <w:t>5-</w:t>
+            </w:r>
+            <w:r>
+              <w:rPr>
+                <w:rFonts w:ascii="Calibri" w:eastAsia="Calibri" w:hAnsi="Calibri" w:cs="Calibri"/>
+                <w:sz w:val="22"/>
+              </w:rPr>
+              <w:t>2</w:t>
             </w:r>
           </w:p>
         </w:tc>
@@ -1359,7 +1380,14 @@
                 <w:rFonts w:ascii="Calibri" w:eastAsia="Calibri" w:hAnsi="Calibri" w:cs="Calibri"/>
                 <w:sz w:val="22"/>
               </w:rPr>
-              <w:t>5-5</w:t>
+              <w:t>5-</w:t>
+            </w:r>
+            <w:r>
+              <w:rPr>
+                <w:rFonts w:ascii="Calibri" w:eastAsia="Calibri" w:hAnsi="Calibri" w:cs="Calibri"/>
+                <w:sz w:val="22"/>
+              </w:rPr>
+              <w:t>3</w:t>
             </w:r>
           </w:p>
         </w:tc>
@@ -1436,7 +1464,14 @@
                 <w:rFonts w:ascii="Calibri" w:eastAsia="Calibri" w:hAnsi="Calibri" w:cs="Calibri"/>
                 <w:sz w:val="22"/>
               </w:rPr>
-              <w:t>5-6</w:t>
+              <w:t>5-</w:t>
+            </w:r>
+            <w:r>
+              <w:rPr>
+                <w:rFonts w:ascii="Calibri" w:eastAsia="Calibri" w:hAnsi="Calibri" w:cs="Calibri"/>
+                <w:sz w:val="22"/>
+              </w:rPr>
+              <w:t>3</w:t>
             </w:r>
           </w:p>
         </w:tc>
@@ -1502,7 +1537,14 @@
                 <w:rFonts w:ascii="Calibri" w:eastAsia="Calibri" w:hAnsi="Calibri" w:cs="Calibri"/>
                 <w:sz w:val="22"/>
               </w:rPr>
-              <w:t>5-7</w:t>
+              <w:t>5-</w:t>
+            </w:r>
+            <w:r>
+              <w:rPr>
+                <w:rFonts w:ascii="Calibri" w:eastAsia="Calibri" w:hAnsi="Calibri" w:cs="Calibri"/>
+                <w:sz w:val="22"/>
+              </w:rPr>
+              <w:t>4</w:t>
             </w:r>
           </w:p>
         </w:tc>
@@ -1578,7 +1620,14 @@
                 <w:rFonts w:ascii="Calibri" w:eastAsia="Calibri" w:hAnsi="Calibri" w:cs="Calibri"/>
                 <w:sz w:val="22"/>
               </w:rPr>
-              <w:t>5-8</w:t>
+              <w:t>5-</w:t>
+            </w:r>
+            <w:r>
+              <w:rPr>
+                <w:rFonts w:ascii="Calibri" w:eastAsia="Calibri" w:hAnsi="Calibri" w:cs="Calibri"/>
+                <w:sz w:val="22"/>
+              </w:rPr>
+              <w:t>4</w:t>
             </w:r>
           </w:p>
         </w:tc>
@@ -1645,7 +1694,14 @@
                 <w:rFonts w:ascii="Calibri" w:eastAsia="Calibri" w:hAnsi="Calibri" w:cs="Calibri"/>
                 <w:sz w:val="22"/>
               </w:rPr>
-              <w:t>5-9</w:t>
+              <w:t>5-</w:t>
+            </w:r>
+            <w:r>
+              <w:rPr>
+                <w:rFonts w:ascii="Calibri" w:eastAsia="Calibri" w:hAnsi="Calibri" w:cs="Calibri"/>
+                <w:sz w:val="22"/>
+              </w:rPr>
+              <w:t>5</w:t>
             </w:r>
           </w:p>
         </w:tc>
@@ -1714,7 +1770,7 @@
                 <w:rFonts w:ascii="Calibri" w:eastAsia="Calibri" w:hAnsi="Calibri" w:cs="Calibri"/>
                 <w:sz w:val="22"/>
               </w:rPr>
-              <w:t>5-10</w:t>
+              <w:t>5-6</w:t>
             </w:r>
           </w:p>
         </w:tc>
@@ -1806,7 +1862,7 @@
                 <w:rFonts w:ascii="Calibri" w:eastAsia="Calibri" w:hAnsi="Calibri" w:cs="Calibri"/>
                 <w:sz w:val="22"/>
               </w:rPr>
-              <w:t>5-11</w:t>
+              <w:t>5-7</w:t>
             </w:r>
           </w:p>
         </w:tc>
@@ -1872,7 +1928,7 @@
                 <w:rFonts w:ascii="Calibri" w:eastAsia="Calibri" w:hAnsi="Calibri" w:cs="Calibri"/>
                 <w:sz w:val="22"/>
               </w:rPr>
-              <w:t>5-12</w:t>
+              <w:t>5-8</w:t>
             </w:r>
           </w:p>
         </w:tc>
@@ -1941,7 +1997,7 @@
                 <w:rFonts w:ascii="Calibri" w:eastAsia="Calibri" w:hAnsi="Calibri" w:cs="Calibri"/>
                 <w:sz w:val="22"/>
               </w:rPr>
-              <w:t>5-13</w:t>
+              <w:t>5-8</w:t>
             </w:r>
           </w:p>
         </w:tc>
@@ -2010,7 +2066,7 @@
                 <w:rFonts w:ascii="Calibri" w:eastAsia="Calibri" w:hAnsi="Calibri" w:cs="Calibri"/>
                 <w:sz w:val="22"/>
               </w:rPr>
-              <w:t>5-14</w:t>
+              <w:t>5-9</w:t>
             </w:r>
           </w:p>
         </w:tc>
@@ -2385,7 +2441,16 @@
           <w:sz w:val="22"/>
           <w:szCs w:val="22"/>
         </w:rPr>
-        <w:t xml:space="preserve">- </w:t>
+        <w:t>–</w:t>
+      </w:r>
+      <w:r>
+        <w:rPr>
+          <w:rFonts w:asciiTheme="minorHAnsi" w:hAnsiTheme="minorHAnsi"/>
+          <w:b/>
+          <w:sz w:val="22"/>
+          <w:szCs w:val="22"/>
+        </w:rPr>
+        <w:t xml:space="preserve"> </w:t>
       </w:r>
       <w:r>
         <w:rPr>
@@ -2395,7 +2460,7 @@
           <w:szCs w:val="22"/>
           <w:shd w:val="clear" w:color="auto" w:fill="FFFFFF"/>
         </w:rPr>
-        <w:t>Partners/Clients' purpose why they get certified professionals is basically the credibility of the applicants they wish to hire.</w:t>
+        <w:t>Hire professionals with certifications.</w:t>
       </w:r>
       <w:r>
         <w:rPr>
@@ -2415,7 +2480,7 @@
           <w:szCs w:val="22"/>
           <w:shd w:val="clear" w:color="auto" w:fill="FFFFFF"/>
         </w:rPr>
-        <w:t>Certifications are proofs that they are knowledgeable and trained in their specific field an</w:t>
+        <w:t>Certifications are proofs that they are knowledgeabl</w:t>
       </w:r>
       <w:r>
         <w:rPr>
@@ -2425,9 +2490,11 @@
           <w:szCs w:val="22"/>
           <w:shd w:val="clear" w:color="auto" w:fill="FFFFFF"/>
         </w:rPr>
-        <w:t>d us</w:t>
-      </w:r>
-      <w:r>
+        <w:t>e and trained in their specific field which will ensure the professionals credibility.</w:t>
+      </w:r>
+    </w:p>
+    <w:p>
+      <w:pPr>
         <w:rPr>
           <w:rFonts w:asciiTheme="minorHAnsi" w:hAnsiTheme="minorHAnsi" w:cs="Arial"/>
           <w:color w:val="222222"/>
@@ -2435,7 +2502,60 @@
           <w:szCs w:val="22"/>
           <w:shd w:val="clear" w:color="auto" w:fill="FFFFFF"/>
         </w:rPr>
-        <w:t>, as a training center and a corporate partner to companies, aimed to give our students an advantage to be referred and hired, and to help the companies as well to hire legit certified professionals. It's not actually a problem to the companies but an assurance that applicants are filtered and industry ready.</w:t>
+      </w:pPr>
+    </w:p>
+    <w:p>
+      <w:pPr>
+        <w:rPr>
+          <w:rFonts w:asciiTheme="minorHAnsi" w:hAnsiTheme="minorHAnsi" w:cs="Arial"/>
+          <w:color w:val="222222"/>
+          <w:sz w:val="22"/>
+          <w:szCs w:val="22"/>
+          <w:shd w:val="clear" w:color="auto" w:fill="FFFFFF"/>
+        </w:rPr>
+      </w:pPr>
+      <w:r>
+        <w:rPr>
+          <w:rFonts w:asciiTheme="minorHAnsi" w:hAnsiTheme="minorHAnsi" w:cs="Arial"/>
+          <w:b/>
+          <w:color w:val="222222"/>
+          <w:sz w:val="22"/>
+          <w:szCs w:val="22"/>
+          <w:shd w:val="clear" w:color="auto" w:fill="FFFFFF"/>
+        </w:rPr>
+        <w:t xml:space="preserve">Student </w:t>
+      </w:r>
+      <w:r>
+        <w:rPr>
+          <w:rFonts w:asciiTheme="minorHAnsi" w:hAnsiTheme="minorHAnsi" w:cs="Arial"/>
+          <w:b/>
+          <w:color w:val="222222"/>
+          <w:sz w:val="22"/>
+          <w:szCs w:val="22"/>
+          <w:shd w:val="clear" w:color="auto" w:fill="FFFFFF"/>
+        </w:rPr>
+        <w:t>–</w:t>
+      </w:r>
+      <w:r>
+        <w:rPr>
+          <w:rFonts w:asciiTheme="minorHAnsi" w:hAnsiTheme="minorHAnsi" w:cs="Arial"/>
+          <w:b/>
+          <w:color w:val="222222"/>
+          <w:sz w:val="22"/>
+          <w:szCs w:val="22"/>
+          <w:shd w:val="clear" w:color="auto" w:fill="FFFFFF"/>
+        </w:rPr>
+        <w:t xml:space="preserve"> </w:t>
+      </w:r>
+      <w:r>
+        <w:rPr>
+          <w:rFonts w:asciiTheme="minorHAnsi" w:hAnsiTheme="minorHAnsi" w:cs="Arial"/>
+          <w:color w:val="222222"/>
+          <w:sz w:val="22"/>
+          <w:szCs w:val="22"/>
+          <w:shd w:val="clear" w:color="auto" w:fill="FFFFFF"/>
+        </w:rPr>
+        <w:t>Get certifications to be globally recognized and have an edge especially for opportunities abroad.</w:t>
       </w:r>
     </w:p>
     <w:p>
@@ -3823,7 +3943,27 @@
                 <w:sz w:val="23"/>
                 <w:szCs w:val="23"/>
               </w:rPr>
-              <w:t>Applicants don’t get accepted or considered due to their incompatibility with the job position.</w:t>
+              <w:t xml:space="preserve">Applicants don’t get accepted or </w:t>
+            </w:r>
+            <w:r>
+              <w:rPr>
+                <w:rFonts w:ascii="Calibri" w:hAnsi="Calibri"/>
+                <w:color w:val="000000"/>
+                <w:sz w:val="23"/>
+                <w:szCs w:val="23"/>
+              </w:rPr>
+              <w:t xml:space="preserve">get </w:t>
+            </w:r>
+            <w:bookmarkStart w:id="0" w:name="_GoBack"/>
+            <w:bookmarkEnd w:id="0"/>
+            <w:r>
+              <w:rPr>
+                <w:rFonts w:ascii="Calibri" w:hAnsi="Calibri"/>
+                <w:color w:val="000000"/>
+                <w:sz w:val="23"/>
+                <w:szCs w:val="23"/>
+              </w:rPr>
+              <w:t>considered due to their incompatibility with the job position.</w:t>
             </w:r>
           </w:p>
           <w:p>
@@ -4448,8 +4588,8 @@
           <w:sz w:val="22"/>
         </w:rPr>
       </w:pPr>
-      <w:bookmarkStart w:id="0" w:name="h.30j0zll" w:colFirst="0" w:colLast="0"/>
-      <w:bookmarkEnd w:id="0"/>
+      <w:bookmarkStart w:id="1" w:name="h.30j0zll" w:colFirst="0" w:colLast="0"/>
+      <w:bookmarkEnd w:id="1"/>
       <w:r>
         <w:rPr>
           <w:rFonts w:ascii="Calibri" w:eastAsia="Calibri" w:hAnsi="Calibri" w:cs="Calibri"/>
@@ -5779,118 +5919,6 @@
         <w:t xml:space="preserve">      </w:t>
       </w:r>
     </w:p>
-    <w:p>
-      <w:pPr>
-        <w:spacing w:after="240"/>
-        <w:rPr>
-          <w:rFonts w:asciiTheme="minorHAnsi" w:hAnsiTheme="minorHAnsi"/>
-          <w:b/>
-          <w:color w:val="007033"/>
-          <w:sz w:val="28"/>
-        </w:rPr>
-      </w:pPr>
-    </w:p>
-    <w:p>
-      <w:pPr>
-        <w:pStyle w:val="ListParagraph"/>
-        <w:spacing w:after="240"/>
-        <w:ind w:left="360"/>
-        <w:rPr>
-          <w:rFonts w:asciiTheme="minorHAnsi" w:hAnsiTheme="minorHAnsi"/>
-          <w:b/>
-          <w:sz w:val="36"/>
-        </w:rPr>
-      </w:pPr>
-    </w:p>
-    <w:p>
-      <w:pPr>
-        <w:spacing w:line="360" w:lineRule="auto"/>
-        <w:rPr>
-          <w:rFonts w:asciiTheme="minorHAnsi" w:hAnsiTheme="minorHAnsi"/>
-          <w:b/>
-          <w:color w:val="007033"/>
-          <w:sz w:val="32"/>
-        </w:rPr>
-      </w:pPr>
-    </w:p>
-    <w:p>
-      <w:pPr>
-        <w:spacing w:line="360" w:lineRule="auto"/>
-        <w:rPr>
-          <w:rFonts w:asciiTheme="minorHAnsi" w:hAnsiTheme="minorHAnsi"/>
-          <w:b/>
-          <w:color w:val="007033"/>
-          <w:sz w:val="32"/>
-        </w:rPr>
-      </w:pPr>
-    </w:p>
-    <w:p>
-      <w:pPr>
-        <w:spacing w:line="360" w:lineRule="auto"/>
-        <w:rPr>
-          <w:rFonts w:asciiTheme="minorHAnsi" w:hAnsiTheme="minorHAnsi"/>
-          <w:b/>
-          <w:color w:val="007033"/>
-          <w:sz w:val="32"/>
-        </w:rPr>
-      </w:pPr>
-    </w:p>
-    <w:p>
-      <w:pPr>
-        <w:spacing w:line="360" w:lineRule="auto"/>
-        <w:rPr>
-          <w:rFonts w:asciiTheme="minorHAnsi" w:hAnsiTheme="minorHAnsi"/>
-          <w:b/>
-          <w:color w:val="007033"/>
-          <w:sz w:val="32"/>
-        </w:rPr>
-      </w:pPr>
-    </w:p>
-    <w:p>
-      <w:pPr>
-        <w:spacing w:line="360" w:lineRule="auto"/>
-        <w:jc w:val="right"/>
-        <w:rPr>
-          <w:rFonts w:asciiTheme="minorHAnsi" w:hAnsiTheme="minorHAnsi"/>
-          <w:b/>
-          <w:color w:val="007033"/>
-          <w:sz w:val="32"/>
-        </w:rPr>
-      </w:pPr>
-    </w:p>
-    <w:p>
-      <w:pPr>
-        <w:spacing w:line="360" w:lineRule="auto"/>
-        <w:rPr>
-          <w:rFonts w:asciiTheme="minorHAnsi" w:hAnsiTheme="minorHAnsi"/>
-          <w:b/>
-          <w:color w:val="007033"/>
-          <w:sz w:val="32"/>
-        </w:rPr>
-      </w:pPr>
-    </w:p>
-    <w:p>
-      <w:pPr>
-        <w:spacing w:line="360" w:lineRule="auto"/>
-        <w:rPr>
-          <w:rFonts w:asciiTheme="minorHAnsi" w:hAnsiTheme="minorHAnsi"/>
-          <w:b/>
-          <w:color w:val="007033"/>
-          <w:sz w:val="32"/>
-        </w:rPr>
-      </w:pPr>
-    </w:p>
-    <w:p>
-      <w:pPr>
-        <w:spacing w:line="360" w:lineRule="auto"/>
-        <w:rPr>
-          <w:rFonts w:asciiTheme="minorHAnsi" w:hAnsiTheme="minorHAnsi"/>
-          <w:b/>
-          <w:color w:val="007033"/>
-          <w:sz w:val="32"/>
-        </w:rPr>
-      </w:pPr>
-    </w:p>
     <w:tbl>
       <w:tblPr>
         <w:tblW w:w="9320" w:type="dxa"/>
@@ -5938,7 +5966,6 @@
                 <w:color w:val="FFFFFF"/>
                 <w:sz w:val="22"/>
               </w:rPr>
-              <w:lastRenderedPageBreak/>
               <w:t>User Story #2: The Student (from Experts Academy) can create an account to gain access to the system.</w:t>
             </w:r>
           </w:p>
@@ -6249,127 +6276,6 @@
         </w:tc>
       </w:tr>
     </w:tbl>
-    <w:p>
-      <w:pPr>
-        <w:spacing w:line="360" w:lineRule="auto"/>
-        <w:rPr>
-          <w:rFonts w:asciiTheme="minorHAnsi" w:hAnsiTheme="minorHAnsi"/>
-          <w:b/>
-          <w:color w:val="007033"/>
-          <w:sz w:val="32"/>
-        </w:rPr>
-      </w:pPr>
-    </w:p>
-    <w:p>
-      <w:pPr>
-        <w:spacing w:line="360" w:lineRule="auto"/>
-        <w:rPr>
-          <w:rFonts w:asciiTheme="minorHAnsi" w:hAnsiTheme="minorHAnsi"/>
-          <w:b/>
-          <w:color w:val="007033"/>
-          <w:sz w:val="32"/>
-        </w:rPr>
-      </w:pPr>
-    </w:p>
-    <w:p>
-      <w:pPr>
-        <w:spacing w:line="360" w:lineRule="auto"/>
-        <w:rPr>
-          <w:rFonts w:asciiTheme="minorHAnsi" w:hAnsiTheme="minorHAnsi"/>
-          <w:b/>
-          <w:color w:val="007033"/>
-          <w:sz w:val="32"/>
-        </w:rPr>
-      </w:pPr>
-    </w:p>
-    <w:p>
-      <w:pPr>
-        <w:spacing w:line="360" w:lineRule="auto"/>
-        <w:rPr>
-          <w:rFonts w:asciiTheme="minorHAnsi" w:hAnsiTheme="minorHAnsi"/>
-          <w:b/>
-          <w:color w:val="007033"/>
-          <w:sz w:val="32"/>
-        </w:rPr>
-      </w:pPr>
-    </w:p>
-    <w:p>
-      <w:pPr>
-        <w:spacing w:line="360" w:lineRule="auto"/>
-        <w:rPr>
-          <w:rFonts w:asciiTheme="minorHAnsi" w:hAnsiTheme="minorHAnsi"/>
-          <w:b/>
-          <w:color w:val="007033"/>
-          <w:sz w:val="32"/>
-        </w:rPr>
-      </w:pPr>
-    </w:p>
-    <w:p>
-      <w:pPr>
-        <w:spacing w:line="360" w:lineRule="auto"/>
-        <w:rPr>
-          <w:rFonts w:asciiTheme="minorHAnsi" w:hAnsiTheme="minorHAnsi"/>
-          <w:b/>
-          <w:color w:val="007033"/>
-          <w:sz w:val="32"/>
-        </w:rPr>
-      </w:pPr>
-    </w:p>
-    <w:p>
-      <w:pPr>
-        <w:spacing w:line="360" w:lineRule="auto"/>
-        <w:rPr>
-          <w:rFonts w:asciiTheme="minorHAnsi" w:hAnsiTheme="minorHAnsi"/>
-          <w:b/>
-          <w:color w:val="007033"/>
-          <w:sz w:val="32"/>
-        </w:rPr>
-      </w:pPr>
-    </w:p>
-    <w:p>
-      <w:pPr>
-        <w:spacing w:line="360" w:lineRule="auto"/>
-        <w:rPr>
-          <w:rFonts w:asciiTheme="minorHAnsi" w:hAnsiTheme="minorHAnsi"/>
-          <w:b/>
-          <w:color w:val="007033"/>
-          <w:sz w:val="32"/>
-        </w:rPr>
-      </w:pPr>
-    </w:p>
-    <w:p>
-      <w:pPr>
-        <w:spacing w:line="360" w:lineRule="auto"/>
-        <w:rPr>
-          <w:rFonts w:asciiTheme="minorHAnsi" w:hAnsiTheme="minorHAnsi"/>
-          <w:b/>
-          <w:color w:val="007033"/>
-          <w:sz w:val="32"/>
-        </w:rPr>
-      </w:pPr>
-    </w:p>
-    <w:p>
-      <w:pPr>
-        <w:spacing w:line="360" w:lineRule="auto"/>
-        <w:rPr>
-          <w:rFonts w:asciiTheme="minorHAnsi" w:hAnsiTheme="minorHAnsi"/>
-          <w:b/>
-          <w:color w:val="007033"/>
-          <w:sz w:val="32"/>
-        </w:rPr>
-      </w:pPr>
-    </w:p>
-    <w:p>
-      <w:pPr>
-        <w:spacing w:line="360" w:lineRule="auto"/>
-        <w:rPr>
-          <w:rFonts w:asciiTheme="minorHAnsi" w:hAnsiTheme="minorHAnsi"/>
-          <w:b/>
-          <w:color w:val="007033"/>
-          <w:sz w:val="32"/>
-        </w:rPr>
-      </w:pPr>
-    </w:p>
     <w:p>
       <w:pPr>
         <w:spacing w:line="360" w:lineRule="auto"/>
@@ -6905,105 +6811,6 @@
         </w:rPr>
       </w:pPr>
     </w:p>
-    <w:p>
-      <w:pPr>
-        <w:spacing w:line="360" w:lineRule="auto"/>
-        <w:rPr>
-          <w:rFonts w:asciiTheme="minorHAnsi" w:hAnsiTheme="minorHAnsi"/>
-          <w:b/>
-          <w:color w:val="007033"/>
-          <w:sz w:val="32"/>
-        </w:rPr>
-      </w:pPr>
-    </w:p>
-    <w:p>
-      <w:pPr>
-        <w:spacing w:line="360" w:lineRule="auto"/>
-        <w:rPr>
-          <w:rFonts w:asciiTheme="minorHAnsi" w:hAnsiTheme="minorHAnsi"/>
-          <w:b/>
-          <w:color w:val="007033"/>
-          <w:sz w:val="32"/>
-        </w:rPr>
-      </w:pPr>
-    </w:p>
-    <w:p>
-      <w:pPr>
-        <w:spacing w:line="360" w:lineRule="auto"/>
-        <w:rPr>
-          <w:rFonts w:asciiTheme="minorHAnsi" w:hAnsiTheme="minorHAnsi"/>
-          <w:b/>
-          <w:color w:val="007033"/>
-          <w:sz w:val="32"/>
-        </w:rPr>
-      </w:pPr>
-    </w:p>
-    <w:p>
-      <w:pPr>
-        <w:spacing w:line="360" w:lineRule="auto"/>
-        <w:rPr>
-          <w:rFonts w:asciiTheme="minorHAnsi" w:hAnsiTheme="minorHAnsi"/>
-          <w:b/>
-          <w:color w:val="007033"/>
-          <w:sz w:val="32"/>
-        </w:rPr>
-      </w:pPr>
-    </w:p>
-    <w:p>
-      <w:pPr>
-        <w:spacing w:line="360" w:lineRule="auto"/>
-        <w:rPr>
-          <w:rFonts w:asciiTheme="minorHAnsi" w:hAnsiTheme="minorHAnsi"/>
-          <w:b/>
-          <w:color w:val="007033"/>
-          <w:sz w:val="32"/>
-        </w:rPr>
-      </w:pPr>
-    </w:p>
-    <w:p>
-      <w:pPr>
-        <w:spacing w:line="360" w:lineRule="auto"/>
-        <w:rPr>
-          <w:rFonts w:asciiTheme="minorHAnsi" w:hAnsiTheme="minorHAnsi"/>
-          <w:b/>
-          <w:color w:val="007033"/>
-          <w:sz w:val="32"/>
-        </w:rPr>
-      </w:pPr>
-    </w:p>
-    <w:p>
-      <w:pPr>
-        <w:spacing w:line="360" w:lineRule="auto"/>
-        <w:rPr>
-          <w:rFonts w:asciiTheme="minorHAnsi" w:hAnsiTheme="minorHAnsi"/>
-          <w:b/>
-          <w:color w:val="007033"/>
-          <w:sz w:val="32"/>
-        </w:rPr>
-      </w:pPr>
-    </w:p>
-    <w:p>
-      <w:pPr>
-        <w:spacing w:line="360" w:lineRule="auto"/>
-        <w:rPr>
-          <w:rFonts w:asciiTheme="minorHAnsi" w:hAnsiTheme="minorHAnsi"/>
-          <w:b/>
-          <w:color w:val="007033"/>
-          <w:sz w:val="32"/>
-        </w:rPr>
-      </w:pPr>
-    </w:p>
-    <w:p>
-      <w:pPr>
-        <w:spacing w:line="360" w:lineRule="auto"/>
-        <w:rPr>
-          <w:rFonts w:asciiTheme="minorHAnsi" w:hAnsiTheme="minorHAnsi"/>
-          <w:b/>
-          <w:color w:val="007033"/>
-          <w:sz w:val="32"/>
-        </w:rPr>
-      </w:pPr>
-    </w:p>
     <w:tbl>
       <w:tblPr>
         <w:tblW w:w="9320" w:type="dxa"/>
@@ -7051,7 +6858,6 @@
                 <w:color w:val="FFFFFF"/>
                 <w:sz w:val="22"/>
               </w:rPr>
-              <w:lastRenderedPageBreak/>
               <w:t xml:space="preserve">User Story #4: The </w:t>
             </w:r>
             <w:r>
@@ -7377,149 +7183,6 @@
         </w:tc>
       </w:tr>
     </w:tbl>
-    <w:p>
-      <w:pPr>
-        <w:spacing w:line="360" w:lineRule="auto"/>
-        <w:rPr>
-          <w:rFonts w:asciiTheme="minorHAnsi" w:hAnsiTheme="minorHAnsi"/>
-          <w:b/>
-          <w:color w:val="007033"/>
-          <w:sz w:val="32"/>
-        </w:rPr>
-      </w:pPr>
-    </w:p>
-    <w:p>
-      <w:pPr>
-        <w:spacing w:line="360" w:lineRule="auto"/>
-        <w:rPr>
-          <w:rFonts w:asciiTheme="minorHAnsi" w:hAnsiTheme="minorHAnsi"/>
-          <w:b/>
-          <w:color w:val="007033"/>
-          <w:sz w:val="32"/>
-        </w:rPr>
-      </w:pPr>
-    </w:p>
-    <w:p>
-      <w:pPr>
-        <w:spacing w:line="360" w:lineRule="auto"/>
-        <w:rPr>
-          <w:rFonts w:asciiTheme="minorHAnsi" w:hAnsiTheme="minorHAnsi"/>
-          <w:b/>
-          <w:color w:val="007033"/>
-          <w:sz w:val="32"/>
-        </w:rPr>
-      </w:pPr>
-    </w:p>
-    <w:p>
-      <w:pPr>
-        <w:spacing w:line="360" w:lineRule="auto"/>
-        <w:rPr>
-          <w:rFonts w:asciiTheme="minorHAnsi" w:hAnsiTheme="minorHAnsi"/>
-          <w:b/>
-          <w:color w:val="007033"/>
-          <w:sz w:val="32"/>
-        </w:rPr>
-      </w:pPr>
-    </w:p>
-    <w:p>
-      <w:pPr>
-        <w:spacing w:line="360" w:lineRule="auto"/>
-        <w:rPr>
-          <w:rFonts w:asciiTheme="minorHAnsi" w:hAnsiTheme="minorHAnsi"/>
-          <w:b/>
-          <w:color w:val="007033"/>
-          <w:sz w:val="32"/>
-        </w:rPr>
-      </w:pPr>
-    </w:p>
-    <w:p>
-      <w:pPr>
-        <w:spacing w:line="360" w:lineRule="auto"/>
-        <w:rPr>
-          <w:rFonts w:asciiTheme="minorHAnsi" w:hAnsiTheme="minorHAnsi"/>
-          <w:b/>
-          <w:color w:val="007033"/>
-          <w:sz w:val="32"/>
-        </w:rPr>
-      </w:pPr>
-    </w:p>
-    <w:p>
-      <w:pPr>
-        <w:spacing w:line="360" w:lineRule="auto"/>
-        <w:rPr>
-          <w:rFonts w:asciiTheme="minorHAnsi" w:hAnsiTheme="minorHAnsi"/>
-          <w:b/>
-          <w:color w:val="007033"/>
-          <w:sz w:val="32"/>
-        </w:rPr>
-      </w:pPr>
-    </w:p>
-    <w:p>
-      <w:pPr>
-        <w:spacing w:line="360" w:lineRule="auto"/>
-        <w:rPr>
-          <w:rFonts w:asciiTheme="minorHAnsi" w:hAnsiTheme="minorHAnsi"/>
-          <w:b/>
-          <w:color w:val="007033"/>
-          <w:sz w:val="32"/>
-        </w:rPr>
-      </w:pPr>
-    </w:p>
-    <w:p>
-      <w:pPr>
-        <w:spacing w:line="360" w:lineRule="auto"/>
-        <w:rPr>
-          <w:rFonts w:asciiTheme="minorHAnsi" w:hAnsiTheme="minorHAnsi"/>
-          <w:b/>
-          <w:color w:val="007033"/>
-          <w:sz w:val="32"/>
-        </w:rPr>
-      </w:pPr>
-    </w:p>
-    <w:p>
-      <w:pPr>
-        <w:spacing w:line="360" w:lineRule="auto"/>
-        <w:rPr>
-          <w:rFonts w:asciiTheme="minorHAnsi" w:hAnsiTheme="minorHAnsi"/>
-          <w:b/>
-          <w:color w:val="007033"/>
-          <w:sz w:val="32"/>
-        </w:rPr>
-      </w:pPr>
-    </w:p>
-    <w:p>
-      <w:pPr>
-        <w:spacing w:line="360" w:lineRule="auto"/>
-        <w:rPr>
-          <w:rFonts w:asciiTheme="minorHAnsi" w:hAnsiTheme="minorHAnsi"/>
-          <w:b/>
-          <w:color w:val="007033"/>
-          <w:sz w:val="32"/>
-        </w:rPr>
-      </w:pPr>
-    </w:p>
-    <w:p>
-      <w:pPr>
-        <w:spacing w:line="360" w:lineRule="auto"/>
-        <w:rPr>
-          <w:rFonts w:asciiTheme="minorHAnsi" w:hAnsiTheme="minorHAnsi"/>
-          <w:b/>
-          <w:color w:val="007033"/>
-          <w:sz w:val="32"/>
-        </w:rPr>
-      </w:pPr>
-    </w:p>
-    <w:p>
-      <w:pPr>
-        <w:spacing w:line="360" w:lineRule="auto"/>
-        <w:rPr>
-          <w:rFonts w:asciiTheme="minorHAnsi" w:hAnsiTheme="minorHAnsi"/>
-          <w:b/>
-          <w:color w:val="007033"/>
-          <w:sz w:val="32"/>
-        </w:rPr>
-      </w:pPr>
-    </w:p>
     <w:p>
       <w:pPr>
         <w:spacing w:line="360" w:lineRule="auto"/>
@@ -7579,7 +7242,6 @@
                 <w:sz w:val="22"/>
                 <w:shd w:val="clear" w:color="auto" w:fill="007033"/>
               </w:rPr>
-              <w:lastRenderedPageBreak/>
               <w:t>User Story #5: The Student can upload their resume in their student profile which will be visible to viewing Partners.</w:t>
             </w:r>
           </w:p>
@@ -7998,116 +7660,6 @@
         </w:tc>
       </w:tr>
     </w:tbl>
-    <w:p>
-      <w:pPr>
-        <w:spacing w:line="360" w:lineRule="auto"/>
-        <w:rPr>
-          <w:rFonts w:asciiTheme="minorHAnsi" w:hAnsiTheme="minorHAnsi"/>
-          <w:b/>
-          <w:color w:val="007033"/>
-          <w:sz w:val="32"/>
-        </w:rPr>
-      </w:pPr>
-    </w:p>
-    <w:p>
-      <w:pPr>
-        <w:spacing w:line="360" w:lineRule="auto"/>
-        <w:rPr>
-          <w:rFonts w:asciiTheme="minorHAnsi" w:hAnsiTheme="minorHAnsi"/>
-          <w:b/>
-          <w:color w:val="007033"/>
-          <w:sz w:val="32"/>
-        </w:rPr>
-      </w:pPr>
-    </w:p>
-    <w:p>
-      <w:pPr>
-        <w:spacing w:line="360" w:lineRule="auto"/>
-        <w:rPr>
-          <w:rFonts w:asciiTheme="minorHAnsi" w:hAnsiTheme="minorHAnsi"/>
-          <w:b/>
-          <w:color w:val="007033"/>
-          <w:sz w:val="32"/>
-        </w:rPr>
-      </w:pPr>
-    </w:p>
-    <w:p>
-      <w:pPr>
-        <w:spacing w:line="360" w:lineRule="auto"/>
-        <w:rPr>
-          <w:rFonts w:asciiTheme="minorHAnsi" w:hAnsiTheme="minorHAnsi"/>
-          <w:b/>
-          <w:color w:val="007033"/>
-          <w:sz w:val="32"/>
-        </w:rPr>
-      </w:pPr>
-    </w:p>
-    <w:p>
-      <w:pPr>
-        <w:spacing w:line="360" w:lineRule="auto"/>
-        <w:rPr>
-          <w:rFonts w:asciiTheme="minorHAnsi" w:hAnsiTheme="minorHAnsi"/>
-          <w:b/>
-          <w:color w:val="007033"/>
-          <w:sz w:val="32"/>
-        </w:rPr>
-      </w:pPr>
-    </w:p>
-    <w:p>
-      <w:pPr>
-        <w:spacing w:line="360" w:lineRule="auto"/>
-        <w:rPr>
-          <w:rFonts w:asciiTheme="minorHAnsi" w:hAnsiTheme="minorHAnsi"/>
-          <w:b/>
-          <w:color w:val="007033"/>
-          <w:sz w:val="32"/>
-        </w:rPr>
-      </w:pPr>
-    </w:p>
-    <w:p>
-      <w:pPr>
-        <w:spacing w:line="360" w:lineRule="auto"/>
-        <w:rPr>
-          <w:rFonts w:asciiTheme="minorHAnsi" w:hAnsiTheme="minorHAnsi"/>
-          <w:b/>
-          <w:color w:val="007033"/>
-          <w:sz w:val="32"/>
-        </w:rPr>
-      </w:pPr>
-    </w:p>
-    <w:p>
-      <w:pPr>
-        <w:spacing w:line="360" w:lineRule="auto"/>
-        <w:rPr>
-          <w:rFonts w:asciiTheme="minorHAnsi" w:hAnsiTheme="minorHAnsi"/>
-          <w:b/>
-          <w:color w:val="007033"/>
-          <w:sz w:val="32"/>
-        </w:rPr>
-      </w:pPr>
-    </w:p>
-    <w:p>
-      <w:pPr>
-        <w:spacing w:line="360" w:lineRule="auto"/>
-        <w:rPr>
-          <w:rFonts w:asciiTheme="minorHAnsi" w:hAnsiTheme="minorHAnsi"/>
-          <w:b/>
-          <w:color w:val="007033"/>
-          <w:sz w:val="32"/>
-        </w:rPr>
-      </w:pPr>
-    </w:p>
-    <w:p>
-      <w:pPr>
-        <w:spacing w:line="360" w:lineRule="auto"/>
-        <w:rPr>
-          <w:rFonts w:asciiTheme="minorHAnsi" w:hAnsiTheme="minorHAnsi"/>
-          <w:b/>
-          <w:color w:val="007033"/>
-          <w:sz w:val="32"/>
-        </w:rPr>
-      </w:pPr>
-    </w:p>
     <w:p>
       <w:pPr>
         <w:spacing w:line="360" w:lineRule="auto"/>
@@ -8167,7 +7719,6 @@
                 <w:sz w:val="22"/>
                 <w:shd w:val="clear" w:color="auto" w:fill="007033"/>
               </w:rPr>
-              <w:lastRenderedPageBreak/>
               <w:t>User Story #6: Student can search the job listings offered by the Partners to find the suitable job for him/her.</w:t>
             </w:r>
           </w:p>
@@ -8478,127 +8029,6 @@
         </w:tc>
       </w:tr>
     </w:tbl>
-    <w:p>
-      <w:pPr>
-        <w:spacing w:line="360" w:lineRule="auto"/>
-        <w:rPr>
-          <w:rFonts w:asciiTheme="minorHAnsi" w:hAnsiTheme="minorHAnsi"/>
-          <w:b/>
-          <w:color w:val="007033"/>
-          <w:sz w:val="32"/>
-        </w:rPr>
-      </w:pPr>
-    </w:p>
-    <w:p>
-      <w:pPr>
-        <w:spacing w:line="360" w:lineRule="auto"/>
-        <w:rPr>
-          <w:rFonts w:asciiTheme="minorHAnsi" w:hAnsiTheme="minorHAnsi"/>
-          <w:b/>
-          <w:color w:val="007033"/>
-          <w:sz w:val="32"/>
-        </w:rPr>
-      </w:pPr>
-    </w:p>
-    <w:p>
-      <w:pPr>
-        <w:spacing w:line="360" w:lineRule="auto"/>
-        <w:rPr>
-          <w:rFonts w:asciiTheme="minorHAnsi" w:hAnsiTheme="minorHAnsi"/>
-          <w:b/>
-          <w:color w:val="007033"/>
-          <w:sz w:val="32"/>
-        </w:rPr>
-      </w:pPr>
-    </w:p>
-    <w:p>
-      <w:pPr>
-        <w:spacing w:line="360" w:lineRule="auto"/>
-        <w:rPr>
-          <w:rFonts w:asciiTheme="minorHAnsi" w:hAnsiTheme="minorHAnsi"/>
-          <w:b/>
-          <w:color w:val="007033"/>
-          <w:sz w:val="32"/>
-        </w:rPr>
-      </w:pPr>
-    </w:p>
-    <w:p>
-      <w:pPr>
-        <w:spacing w:line="360" w:lineRule="auto"/>
-        <w:rPr>
-          <w:rFonts w:asciiTheme="minorHAnsi" w:hAnsiTheme="minorHAnsi"/>
-          <w:b/>
-          <w:color w:val="007033"/>
-          <w:sz w:val="32"/>
-        </w:rPr>
-      </w:pPr>
-    </w:p>
-    <w:p>
-      <w:pPr>
-        <w:spacing w:line="360" w:lineRule="auto"/>
-        <w:rPr>
-          <w:rFonts w:asciiTheme="minorHAnsi" w:hAnsiTheme="minorHAnsi"/>
-          <w:b/>
-          <w:color w:val="007033"/>
-          <w:sz w:val="32"/>
-        </w:rPr>
-      </w:pPr>
-    </w:p>
-    <w:p>
-      <w:pPr>
-        <w:spacing w:line="360" w:lineRule="auto"/>
-        <w:rPr>
-          <w:rFonts w:asciiTheme="minorHAnsi" w:hAnsiTheme="minorHAnsi"/>
-          <w:b/>
-          <w:color w:val="007033"/>
-          <w:sz w:val="32"/>
-        </w:rPr>
-      </w:pPr>
-    </w:p>
-    <w:p>
-      <w:pPr>
-        <w:spacing w:line="360" w:lineRule="auto"/>
-        <w:rPr>
-          <w:rFonts w:asciiTheme="minorHAnsi" w:hAnsiTheme="minorHAnsi"/>
-          <w:b/>
-          <w:color w:val="007033"/>
-          <w:sz w:val="32"/>
-        </w:rPr>
-      </w:pPr>
-    </w:p>
-    <w:p>
-      <w:pPr>
-        <w:spacing w:line="360" w:lineRule="auto"/>
-        <w:rPr>
-          <w:rFonts w:asciiTheme="minorHAnsi" w:hAnsiTheme="minorHAnsi"/>
-          <w:b/>
-          <w:color w:val="007033"/>
-          <w:sz w:val="32"/>
-        </w:rPr>
-      </w:pPr>
-    </w:p>
-    <w:p>
-      <w:pPr>
-        <w:spacing w:line="360" w:lineRule="auto"/>
-        <w:rPr>
-          <w:rFonts w:asciiTheme="minorHAnsi" w:hAnsiTheme="minorHAnsi"/>
-          <w:b/>
-          <w:color w:val="007033"/>
-          <w:sz w:val="32"/>
-        </w:rPr>
-      </w:pPr>
-    </w:p>
-    <w:p>
-      <w:pPr>
-        <w:spacing w:line="360" w:lineRule="auto"/>
-        <w:rPr>
-          <w:rFonts w:asciiTheme="minorHAnsi" w:hAnsiTheme="minorHAnsi"/>
-          <w:b/>
-          <w:color w:val="007033"/>
-          <w:sz w:val="32"/>
-        </w:rPr>
-      </w:pPr>
-    </w:p>
     <w:p>
       <w:pPr>
         <w:spacing w:line="360" w:lineRule="auto"/>
@@ -8658,7 +8088,6 @@
                 <w:sz w:val="22"/>
                 <w:shd w:val="clear" w:color="auto" w:fill="007033"/>
               </w:rPr>
-              <w:lastRenderedPageBreak/>
               <w:t>User Story #7: Users can choose how to receive notifications .</w:t>
             </w:r>
           </w:p>
@@ -8974,138 +8403,6 @@
         </w:tc>
       </w:tr>
     </w:tbl>
-    <w:p>
-      <w:pPr>
-        <w:spacing w:line="360" w:lineRule="auto"/>
-        <w:rPr>
-          <w:rFonts w:asciiTheme="minorHAnsi" w:hAnsiTheme="minorHAnsi"/>
-          <w:b/>
-          <w:color w:val="007033"/>
-          <w:sz w:val="32"/>
-        </w:rPr>
-      </w:pPr>
-    </w:p>
-    <w:p>
-      <w:pPr>
-        <w:spacing w:line="360" w:lineRule="auto"/>
-        <w:rPr>
-          <w:rFonts w:asciiTheme="minorHAnsi" w:hAnsiTheme="minorHAnsi"/>
-          <w:b/>
-          <w:color w:val="007033"/>
-          <w:sz w:val="32"/>
-        </w:rPr>
-      </w:pPr>
-    </w:p>
-    <w:p>
-      <w:pPr>
-        <w:spacing w:line="360" w:lineRule="auto"/>
-        <w:rPr>
-          <w:rFonts w:asciiTheme="minorHAnsi" w:hAnsiTheme="minorHAnsi"/>
-          <w:b/>
-          <w:color w:val="007033"/>
-          <w:sz w:val="32"/>
-        </w:rPr>
-      </w:pPr>
-    </w:p>
-    <w:p>
-      <w:pPr>
-        <w:spacing w:line="360" w:lineRule="auto"/>
-        <w:rPr>
-          <w:rFonts w:asciiTheme="minorHAnsi" w:hAnsiTheme="minorHAnsi"/>
-          <w:b/>
-          <w:color w:val="007033"/>
-          <w:sz w:val="32"/>
-        </w:rPr>
-      </w:pPr>
-    </w:p>
-    <w:p>
-      <w:pPr>
-        <w:spacing w:line="360" w:lineRule="auto"/>
-        <w:rPr>
-          <w:rFonts w:asciiTheme="minorHAnsi" w:hAnsiTheme="minorHAnsi"/>
-          <w:b/>
-          <w:color w:val="007033"/>
-          <w:sz w:val="32"/>
-        </w:rPr>
-      </w:pPr>
-    </w:p>
-    <w:p>
-      <w:pPr>
-        <w:spacing w:line="360" w:lineRule="auto"/>
-        <w:rPr>
-          <w:rFonts w:asciiTheme="minorHAnsi" w:hAnsiTheme="minorHAnsi"/>
-          <w:b/>
-          <w:color w:val="007033"/>
-          <w:sz w:val="32"/>
-        </w:rPr>
-      </w:pPr>
-    </w:p>
-    <w:p>
-      <w:pPr>
-        <w:spacing w:line="360" w:lineRule="auto"/>
-        <w:rPr>
-          <w:rFonts w:asciiTheme="minorHAnsi" w:hAnsiTheme="minorHAnsi"/>
-          <w:b/>
-          <w:color w:val="007033"/>
-          <w:sz w:val="32"/>
-        </w:rPr>
-      </w:pPr>
-    </w:p>
-    <w:p>
-      <w:pPr>
-        <w:spacing w:line="360" w:lineRule="auto"/>
-        <w:rPr>
-          <w:rFonts w:asciiTheme="minorHAnsi" w:hAnsiTheme="minorHAnsi"/>
-          <w:b/>
-          <w:color w:val="007033"/>
-          <w:sz w:val="32"/>
-        </w:rPr>
-      </w:pPr>
-    </w:p>
-    <w:p>
-      <w:pPr>
-        <w:spacing w:line="360" w:lineRule="auto"/>
-        <w:rPr>
-          <w:rFonts w:asciiTheme="minorHAnsi" w:hAnsiTheme="minorHAnsi"/>
-          <w:b/>
-          <w:color w:val="007033"/>
-          <w:sz w:val="32"/>
-        </w:rPr>
-      </w:pPr>
-    </w:p>
-    <w:p>
-      <w:pPr>
-        <w:spacing w:line="360" w:lineRule="auto"/>
-        <w:rPr>
-          <w:rFonts w:asciiTheme="minorHAnsi" w:hAnsiTheme="minorHAnsi"/>
-          <w:b/>
-          <w:color w:val="007033"/>
-          <w:sz w:val="32"/>
-        </w:rPr>
-      </w:pPr>
-    </w:p>
-    <w:p>
-      <w:pPr>
-        <w:spacing w:line="360" w:lineRule="auto"/>
-        <w:rPr>
-          <w:rFonts w:asciiTheme="minorHAnsi" w:hAnsiTheme="minorHAnsi"/>
-          <w:b/>
-          <w:color w:val="007033"/>
-          <w:sz w:val="32"/>
-        </w:rPr>
-      </w:pPr>
-    </w:p>
-    <w:p>
-      <w:pPr>
-        <w:spacing w:line="360" w:lineRule="auto"/>
-        <w:rPr>
-          <w:rFonts w:asciiTheme="minorHAnsi" w:hAnsiTheme="minorHAnsi"/>
-          <w:b/>
-          <w:color w:val="007033"/>
-          <w:sz w:val="32"/>
-        </w:rPr>
-      </w:pPr>
-    </w:p>
     <w:p>
       <w:pPr>
         <w:spacing w:line="360" w:lineRule="auto"/>
@@ -9165,7 +8462,6 @@
                 <w:sz w:val="22"/>
                 <w:shd w:val="clear" w:color="auto" w:fill="007033"/>
               </w:rPr>
-              <w:lastRenderedPageBreak/>
               <w:t>User Story #8: The Partner can effectively search applicants to look for potential employees to hire.</w:t>
             </w:r>
           </w:p>
@@ -9564,116 +8860,6 @@
         </w:tc>
       </w:tr>
     </w:tbl>
-    <w:p>
-      <w:pPr>
-        <w:spacing w:line="360" w:lineRule="auto"/>
-        <w:rPr>
-          <w:rFonts w:asciiTheme="minorHAnsi" w:hAnsiTheme="minorHAnsi"/>
-          <w:b/>
-          <w:color w:val="007033"/>
-          <w:sz w:val="32"/>
-        </w:rPr>
-      </w:pPr>
-    </w:p>
-    <w:p>
-      <w:pPr>
-        <w:spacing w:line="360" w:lineRule="auto"/>
-        <w:rPr>
-          <w:rFonts w:asciiTheme="minorHAnsi" w:hAnsiTheme="minorHAnsi"/>
-          <w:b/>
-          <w:color w:val="007033"/>
-          <w:sz w:val="32"/>
-        </w:rPr>
-      </w:pPr>
-    </w:p>
-    <w:p>
-      <w:pPr>
-        <w:spacing w:line="360" w:lineRule="auto"/>
-        <w:rPr>
-          <w:rFonts w:asciiTheme="minorHAnsi" w:hAnsiTheme="minorHAnsi"/>
-          <w:b/>
-          <w:color w:val="007033"/>
-          <w:sz w:val="32"/>
-        </w:rPr>
-      </w:pPr>
-    </w:p>
-    <w:p>
-      <w:pPr>
-        <w:spacing w:line="360" w:lineRule="auto"/>
-        <w:rPr>
-          <w:rFonts w:asciiTheme="minorHAnsi" w:hAnsiTheme="minorHAnsi"/>
-          <w:b/>
-          <w:color w:val="007033"/>
-          <w:sz w:val="32"/>
-        </w:rPr>
-      </w:pPr>
-    </w:p>
-    <w:p>
-      <w:pPr>
-        <w:spacing w:line="360" w:lineRule="auto"/>
-        <w:rPr>
-          <w:rFonts w:asciiTheme="minorHAnsi" w:hAnsiTheme="minorHAnsi"/>
-          <w:b/>
-          <w:color w:val="007033"/>
-          <w:sz w:val="32"/>
-        </w:rPr>
-      </w:pPr>
-    </w:p>
-    <w:p>
-      <w:pPr>
-        <w:spacing w:line="360" w:lineRule="auto"/>
-        <w:rPr>
-          <w:rFonts w:asciiTheme="minorHAnsi" w:hAnsiTheme="minorHAnsi"/>
-          <w:b/>
-          <w:color w:val="007033"/>
-          <w:sz w:val="32"/>
-        </w:rPr>
-      </w:pPr>
-    </w:p>
-    <w:p>
-      <w:pPr>
-        <w:spacing w:line="360" w:lineRule="auto"/>
-        <w:rPr>
-          <w:rFonts w:asciiTheme="minorHAnsi" w:hAnsiTheme="minorHAnsi"/>
-          <w:b/>
-          <w:color w:val="007033"/>
-          <w:sz w:val="32"/>
-        </w:rPr>
-      </w:pPr>
-    </w:p>
-    <w:p>
-      <w:pPr>
-        <w:spacing w:line="360" w:lineRule="auto"/>
-        <w:rPr>
-          <w:rFonts w:asciiTheme="minorHAnsi" w:hAnsiTheme="minorHAnsi"/>
-          <w:b/>
-          <w:color w:val="007033"/>
-          <w:sz w:val="32"/>
-        </w:rPr>
-      </w:pPr>
-    </w:p>
-    <w:p>
-      <w:pPr>
-        <w:spacing w:line="360" w:lineRule="auto"/>
-        <w:rPr>
-          <w:rFonts w:asciiTheme="minorHAnsi" w:hAnsiTheme="minorHAnsi"/>
-          <w:b/>
-          <w:color w:val="007033"/>
-          <w:sz w:val="32"/>
-        </w:rPr>
-      </w:pPr>
-    </w:p>
-    <w:p>
-      <w:pPr>
-        <w:spacing w:line="360" w:lineRule="auto"/>
-        <w:rPr>
-          <w:rFonts w:asciiTheme="minorHAnsi" w:hAnsiTheme="minorHAnsi"/>
-          <w:b/>
-          <w:color w:val="007033"/>
-          <w:sz w:val="32"/>
-        </w:rPr>
-      </w:pPr>
-    </w:p>
     <w:p>
       <w:pPr>
         <w:spacing w:line="360" w:lineRule="auto"/>
@@ -9733,7 +8919,6 @@
                 <w:sz w:val="22"/>
                 <w:shd w:val="clear" w:color="auto" w:fill="007033"/>
               </w:rPr>
-              <w:lastRenderedPageBreak/>
               <w:t>User Story #9: The Partner can post job listings for Students to see and apply.</w:t>
             </w:r>
           </w:p>
@@ -10113,117 +9298,67 @@
     </w:tbl>
     <w:p>
       <w:pPr>
-        <w:spacing w:after="240"/>
-      </w:pPr>
-    </w:p>
-    <w:p>
-      <w:pPr>
-        <w:spacing w:line="360" w:lineRule="auto"/>
-        <w:rPr>
-          <w:rFonts w:asciiTheme="minorHAnsi" w:hAnsiTheme="minorHAnsi"/>
-          <w:b/>
-          <w:color w:val="007033"/>
-          <w:sz w:val="32"/>
-        </w:rPr>
-      </w:pPr>
-    </w:p>
-    <w:p>
-      <w:pPr>
-        <w:spacing w:line="360" w:lineRule="auto"/>
-        <w:rPr>
-          <w:rFonts w:asciiTheme="minorHAnsi" w:hAnsiTheme="minorHAnsi"/>
-          <w:b/>
-          <w:color w:val="007033"/>
-          <w:sz w:val="32"/>
-        </w:rPr>
-      </w:pPr>
-    </w:p>
-    <w:p>
-      <w:pPr>
-        <w:spacing w:line="360" w:lineRule="auto"/>
-        <w:rPr>
-          <w:rFonts w:asciiTheme="minorHAnsi" w:hAnsiTheme="minorHAnsi"/>
-          <w:b/>
-          <w:color w:val="007033"/>
-          <w:sz w:val="32"/>
-        </w:rPr>
-      </w:pPr>
-    </w:p>
-    <w:p>
-      <w:pPr>
-        <w:spacing w:line="360" w:lineRule="auto"/>
-        <w:rPr>
-          <w:rFonts w:asciiTheme="minorHAnsi" w:hAnsiTheme="minorHAnsi"/>
-          <w:b/>
-          <w:color w:val="007033"/>
-          <w:sz w:val="32"/>
-        </w:rPr>
-      </w:pPr>
-    </w:p>
-    <w:p>
-      <w:pPr>
-        <w:spacing w:line="360" w:lineRule="auto"/>
-        <w:rPr>
-          <w:rFonts w:asciiTheme="minorHAnsi" w:hAnsiTheme="minorHAnsi"/>
-          <w:b/>
-          <w:color w:val="007033"/>
-          <w:sz w:val="32"/>
-        </w:rPr>
-      </w:pPr>
-    </w:p>
-    <w:p>
-      <w:pPr>
-        <w:spacing w:line="360" w:lineRule="auto"/>
-        <w:rPr>
-          <w:rFonts w:asciiTheme="minorHAnsi" w:hAnsiTheme="minorHAnsi"/>
-          <w:b/>
-          <w:color w:val="007033"/>
-          <w:sz w:val="32"/>
-        </w:rPr>
-      </w:pPr>
-    </w:p>
-    <w:p>
-      <w:pPr>
-        <w:spacing w:line="360" w:lineRule="auto"/>
-        <w:rPr>
-          <w:rFonts w:asciiTheme="minorHAnsi" w:hAnsiTheme="minorHAnsi"/>
-          <w:b/>
-          <w:color w:val="007033"/>
-          <w:sz w:val="32"/>
-        </w:rPr>
-      </w:pPr>
-    </w:p>
-    <w:p>
-      <w:pPr>
-        <w:spacing w:line="360" w:lineRule="auto"/>
-        <w:rPr>
-          <w:rFonts w:asciiTheme="minorHAnsi" w:hAnsiTheme="minorHAnsi"/>
-          <w:b/>
-          <w:color w:val="007033"/>
-          <w:sz w:val="32"/>
-        </w:rPr>
-      </w:pPr>
-    </w:p>
-    <w:p>
-      <w:pPr>
-        <w:spacing w:line="360" w:lineRule="auto"/>
-        <w:rPr>
-          <w:rFonts w:asciiTheme="minorHAnsi" w:hAnsiTheme="minorHAnsi"/>
-          <w:b/>
-          <w:color w:val="007033"/>
-          <w:sz w:val="32"/>
-        </w:rPr>
-      </w:pPr>
-    </w:p>
-    <w:p>
-      <w:pPr>
-        <w:spacing w:line="360" w:lineRule="auto"/>
-        <w:rPr>
-          <w:rFonts w:asciiTheme="minorHAnsi" w:hAnsiTheme="minorHAnsi"/>
-          <w:b/>
-          <w:color w:val="007033"/>
-          <w:sz w:val="32"/>
-        </w:rPr>
+        <w:spacing w:line="360" w:lineRule="auto"/>
+      </w:pPr>
+    </w:p>
+    <w:p>
+      <w:pPr>
+        <w:spacing w:line="360" w:lineRule="auto"/>
+      </w:pPr>
+    </w:p>
+    <w:p>
+      <w:pPr>
+        <w:spacing w:line="360" w:lineRule="auto"/>
+      </w:pPr>
+    </w:p>
+    <w:p>
+      <w:pPr>
+        <w:spacing w:line="360" w:lineRule="auto"/>
+      </w:pPr>
+    </w:p>
+    <w:p>
+      <w:pPr>
+        <w:spacing w:line="360" w:lineRule="auto"/>
+      </w:pPr>
+    </w:p>
+    <w:p>
+      <w:pPr>
+        <w:spacing w:line="360" w:lineRule="auto"/>
+      </w:pPr>
+    </w:p>
+    <w:p>
+      <w:pPr>
+        <w:spacing w:line="360" w:lineRule="auto"/>
+      </w:pPr>
+    </w:p>
+    <w:p>
+      <w:pPr>
+        <w:spacing w:line="360" w:lineRule="auto"/>
+      </w:pPr>
+    </w:p>
+    <w:p>
+      <w:pPr>
+        <w:spacing w:line="360" w:lineRule="auto"/>
+      </w:pPr>
+    </w:p>
+    <w:p>
+      <w:pPr>
+        <w:spacing w:line="360" w:lineRule="auto"/>
+      </w:pPr>
+    </w:p>
+    <w:p>
+      <w:pPr>
+        <w:spacing w:line="360" w:lineRule="auto"/>
+      </w:pPr>
+    </w:p>
+    <w:p>
+      <w:pPr>
+        <w:spacing w:line="360" w:lineRule="auto"/>
+      </w:pPr>
+    </w:p>
+    <w:p>
+      <w:pPr>
+        <w:spacing w:line="360" w:lineRule="auto"/>
       </w:pPr>
     </w:p>
     <w:p>
@@ -11798,149 +10933,6 @@
         </w:rPr>
       </w:pPr>
     </w:p>
-    <w:p>
-      <w:pPr>
-        <w:spacing w:line="360" w:lineRule="auto"/>
-        <w:rPr>
-          <w:rFonts w:asciiTheme="minorHAnsi" w:hAnsiTheme="minorHAnsi"/>
-          <w:b/>
-          <w:color w:val="007033"/>
-          <w:sz w:val="32"/>
-        </w:rPr>
-      </w:pPr>
-    </w:p>
-    <w:p>
-      <w:pPr>
-        <w:spacing w:line="360" w:lineRule="auto"/>
-        <w:rPr>
-          <w:rFonts w:asciiTheme="minorHAnsi" w:hAnsiTheme="minorHAnsi"/>
-          <w:b/>
-          <w:color w:val="007033"/>
-          <w:sz w:val="32"/>
-        </w:rPr>
-      </w:pPr>
-    </w:p>
-    <w:p>
-      <w:pPr>
-        <w:spacing w:line="360" w:lineRule="auto"/>
-        <w:rPr>
-          <w:rFonts w:asciiTheme="minorHAnsi" w:hAnsiTheme="minorHAnsi"/>
-          <w:b/>
-          <w:color w:val="007033"/>
-          <w:sz w:val="32"/>
-        </w:rPr>
-      </w:pPr>
-    </w:p>
-    <w:p>
-      <w:pPr>
-        <w:spacing w:line="360" w:lineRule="auto"/>
-        <w:rPr>
-          <w:rFonts w:asciiTheme="minorHAnsi" w:hAnsiTheme="minorHAnsi"/>
-          <w:b/>
-          <w:color w:val="007033"/>
-          <w:sz w:val="32"/>
-        </w:rPr>
-      </w:pPr>
-    </w:p>
-    <w:p>
-      <w:pPr>
-        <w:spacing w:line="360" w:lineRule="auto"/>
-        <w:rPr>
-          <w:rFonts w:asciiTheme="minorHAnsi" w:hAnsiTheme="minorHAnsi"/>
-          <w:b/>
-          <w:color w:val="007033"/>
-          <w:sz w:val="32"/>
-        </w:rPr>
-      </w:pPr>
-    </w:p>
-    <w:p>
-      <w:pPr>
-        <w:spacing w:line="360" w:lineRule="auto"/>
-        <w:rPr>
-          <w:rFonts w:asciiTheme="minorHAnsi" w:hAnsiTheme="minorHAnsi"/>
-          <w:b/>
-          <w:color w:val="007033"/>
-          <w:sz w:val="32"/>
-        </w:rPr>
-      </w:pPr>
-    </w:p>
-    <w:p>
-      <w:pPr>
-        <w:spacing w:line="360" w:lineRule="auto"/>
-        <w:rPr>
-          <w:rFonts w:asciiTheme="minorHAnsi" w:hAnsiTheme="minorHAnsi"/>
-          <w:b/>
-          <w:color w:val="007033"/>
-          <w:sz w:val="32"/>
-        </w:rPr>
-      </w:pPr>
-    </w:p>
-    <w:p>
-      <w:pPr>
-        <w:spacing w:line="360" w:lineRule="auto"/>
-        <w:rPr>
-          <w:rFonts w:asciiTheme="minorHAnsi" w:hAnsiTheme="minorHAnsi"/>
-          <w:b/>
-          <w:color w:val="007033"/>
-          <w:sz w:val="32"/>
-        </w:rPr>
-      </w:pPr>
-    </w:p>
-    <w:p>
-      <w:pPr>
-        <w:spacing w:line="360" w:lineRule="auto"/>
-        <w:rPr>
-          <w:rFonts w:asciiTheme="minorHAnsi" w:hAnsiTheme="minorHAnsi"/>
-          <w:b/>
-          <w:color w:val="007033"/>
-          <w:sz w:val="32"/>
-        </w:rPr>
-      </w:pPr>
-    </w:p>
-    <w:p>
-      <w:pPr>
-        <w:spacing w:line="360" w:lineRule="auto"/>
-        <w:rPr>
-          <w:rFonts w:asciiTheme="minorHAnsi" w:hAnsiTheme="minorHAnsi"/>
-          <w:b/>
-          <w:color w:val="007033"/>
-          <w:sz w:val="32"/>
-        </w:rPr>
-      </w:pPr>
-    </w:p>
-    <w:p>
-      <w:pPr>
-        <w:spacing w:line="360" w:lineRule="auto"/>
-        <w:rPr>
-          <w:rFonts w:asciiTheme="minorHAnsi" w:hAnsiTheme="minorHAnsi"/>
-          <w:b/>
-          <w:color w:val="007033"/>
-          <w:sz w:val="32"/>
-        </w:rPr>
-      </w:pPr>
-    </w:p>
-    <w:p>
-      <w:pPr>
-        <w:spacing w:line="360" w:lineRule="auto"/>
-        <w:rPr>
-          <w:rFonts w:asciiTheme="minorHAnsi" w:hAnsiTheme="minorHAnsi"/>
-          <w:b/>
-          <w:color w:val="007033"/>
-          <w:sz w:val="32"/>
-        </w:rPr>
-      </w:pPr>
-    </w:p>
-    <w:p>
-      <w:pPr>
-        <w:spacing w:line="360" w:lineRule="auto"/>
-        <w:rPr>
-          <w:rFonts w:asciiTheme="minorHAnsi" w:hAnsiTheme="minorHAnsi"/>
-          <w:b/>
-          <w:color w:val="007033"/>
-          <w:sz w:val="32"/>
-        </w:rPr>
-      </w:pPr>
-    </w:p>
     <w:tbl>
       <w:tblPr>
         <w:tblW w:w="9320" w:type="dxa"/>
@@ -11988,7 +10980,6 @@
                 <w:color w:val="FFFFFF"/>
                 <w:sz w:val="22"/>
               </w:rPr>
-              <w:lastRenderedPageBreak/>
               <w:t>User Story #13: The admin can create partner’s account to give them access to the system.</w:t>
             </w:r>
           </w:p>
@@ -12254,116 +11245,6 @@
         </w:tc>
       </w:tr>
     </w:tbl>
-    <w:p>
-      <w:pPr>
-        <w:spacing w:line="360" w:lineRule="auto"/>
-        <w:rPr>
-          <w:rFonts w:asciiTheme="minorHAnsi" w:hAnsiTheme="minorHAnsi"/>
-          <w:b/>
-          <w:color w:val="007033"/>
-          <w:sz w:val="32"/>
-        </w:rPr>
-      </w:pPr>
-    </w:p>
-    <w:p>
-      <w:pPr>
-        <w:spacing w:line="360" w:lineRule="auto"/>
-        <w:rPr>
-          <w:rFonts w:asciiTheme="minorHAnsi" w:hAnsiTheme="minorHAnsi"/>
-          <w:b/>
-          <w:color w:val="007033"/>
-          <w:sz w:val="32"/>
-        </w:rPr>
-      </w:pPr>
-    </w:p>
-    <w:p>
-      <w:pPr>
-        <w:spacing w:line="360" w:lineRule="auto"/>
-        <w:rPr>
-          <w:rFonts w:asciiTheme="minorHAnsi" w:hAnsiTheme="minorHAnsi"/>
-          <w:b/>
-          <w:color w:val="007033"/>
-          <w:sz w:val="32"/>
-        </w:rPr>
-      </w:pPr>
-    </w:p>
-    <w:p>
-      <w:pPr>
-        <w:spacing w:line="360" w:lineRule="auto"/>
-        <w:rPr>
-          <w:rFonts w:asciiTheme="minorHAnsi" w:hAnsiTheme="minorHAnsi"/>
-          <w:b/>
-          <w:color w:val="007033"/>
-          <w:sz w:val="32"/>
-        </w:rPr>
-      </w:pPr>
-    </w:p>
-    <w:p>
-      <w:pPr>
-        <w:spacing w:line="360" w:lineRule="auto"/>
-        <w:rPr>
-          <w:rFonts w:asciiTheme="minorHAnsi" w:hAnsiTheme="minorHAnsi"/>
-          <w:b/>
-          <w:color w:val="007033"/>
-          <w:sz w:val="32"/>
-        </w:rPr>
-      </w:pPr>
-    </w:p>
-    <w:p>
-      <w:pPr>
-        <w:spacing w:line="360" w:lineRule="auto"/>
-        <w:rPr>
-          <w:rFonts w:asciiTheme="minorHAnsi" w:hAnsiTheme="minorHAnsi"/>
-          <w:b/>
-          <w:color w:val="007033"/>
-          <w:sz w:val="32"/>
-        </w:rPr>
-      </w:pPr>
-    </w:p>
-    <w:p>
-      <w:pPr>
-        <w:spacing w:line="360" w:lineRule="auto"/>
-        <w:rPr>
-          <w:rFonts w:asciiTheme="minorHAnsi" w:hAnsiTheme="minorHAnsi"/>
-          <w:b/>
-          <w:color w:val="007033"/>
-          <w:sz w:val="32"/>
-        </w:rPr>
-      </w:pPr>
-    </w:p>
-    <w:p>
-      <w:pPr>
-        <w:spacing w:line="360" w:lineRule="auto"/>
-        <w:rPr>
-          <w:rFonts w:asciiTheme="minorHAnsi" w:hAnsiTheme="minorHAnsi"/>
-          <w:b/>
-          <w:color w:val="007033"/>
-          <w:sz w:val="32"/>
-        </w:rPr>
-      </w:pPr>
-    </w:p>
-    <w:p>
-      <w:pPr>
-        <w:spacing w:line="360" w:lineRule="auto"/>
-        <w:rPr>
-          <w:rFonts w:asciiTheme="minorHAnsi" w:hAnsiTheme="minorHAnsi"/>
-          <w:b/>
-          <w:color w:val="007033"/>
-          <w:sz w:val="32"/>
-        </w:rPr>
-      </w:pPr>
-    </w:p>
-    <w:p>
-      <w:pPr>
-        <w:spacing w:line="360" w:lineRule="auto"/>
-        <w:rPr>
-          <w:rFonts w:asciiTheme="minorHAnsi" w:hAnsiTheme="minorHAnsi"/>
-          <w:b/>
-          <w:color w:val="007033"/>
-          <w:sz w:val="32"/>
-        </w:rPr>
-      </w:pPr>
-    </w:p>
     <w:p>
       <w:pPr>
         <w:spacing w:line="360" w:lineRule="auto"/>
@@ -15574,6 +14455,3021 @@
           <w:color w:val="007033"/>
           <w:sz w:val="32"/>
         </w:rPr>
+      </w:pPr>
+    </w:p>
+    <w:p>
+      <w:pPr>
+        <w:rPr>
+          <w:rFonts w:asciiTheme="minorHAnsi" w:hAnsiTheme="minorHAnsi"/>
+          <w:b/>
+          <w:color w:val="007033"/>
+          <w:sz w:val="32"/>
+        </w:rPr>
+      </w:pPr>
+    </w:p>
+    <w:p>
+      <w:pPr>
+        <w:rPr>
+          <w:rFonts w:asciiTheme="minorHAnsi" w:hAnsiTheme="minorHAnsi"/>
+          <w:b/>
+          <w:color w:val="007033"/>
+          <w:sz w:val="32"/>
+        </w:rPr>
+      </w:pPr>
+    </w:p>
+    <w:p>
+      <w:pPr>
+        <w:rPr>
+          <w:rFonts w:asciiTheme="minorHAnsi" w:hAnsiTheme="minorHAnsi"/>
+          <w:b/>
+          <w:color w:val="007033"/>
+          <w:sz w:val="32"/>
+        </w:rPr>
+      </w:pPr>
+    </w:p>
+    <w:p>
+      <w:pPr>
+        <w:rPr>
+          <w:rFonts w:asciiTheme="minorHAnsi" w:hAnsiTheme="minorHAnsi"/>
+          <w:b/>
+          <w:color w:val="007033"/>
+          <w:sz w:val="32"/>
+        </w:rPr>
+      </w:pPr>
+    </w:p>
+    <w:p>
+      <w:pPr>
+        <w:rPr>
+          <w:rFonts w:asciiTheme="minorHAnsi" w:hAnsiTheme="minorHAnsi"/>
+          <w:b/>
+          <w:color w:val="007033"/>
+          <w:sz w:val="32"/>
+        </w:rPr>
+      </w:pPr>
+    </w:p>
+    <w:p>
+      <w:pPr>
+        <w:rPr>
+          <w:rFonts w:asciiTheme="minorHAnsi" w:hAnsiTheme="minorHAnsi"/>
+          <w:b/>
+          <w:color w:val="007033"/>
+          <w:sz w:val="32"/>
+        </w:rPr>
+      </w:pPr>
+    </w:p>
+    <w:p>
+      <w:pPr>
+        <w:rPr>
+          <w:rFonts w:asciiTheme="minorHAnsi" w:hAnsiTheme="minorHAnsi"/>
+          <w:b/>
+          <w:color w:val="007033"/>
+          <w:sz w:val="32"/>
+        </w:rPr>
+      </w:pPr>
+    </w:p>
+    <w:p>
+      <w:pPr>
+        <w:rPr>
+          <w:rFonts w:asciiTheme="minorHAnsi" w:hAnsiTheme="minorHAnsi"/>
+          <w:b/>
+          <w:color w:val="007033"/>
+          <w:sz w:val="32"/>
+        </w:rPr>
+      </w:pPr>
+    </w:p>
+    <w:p>
+      <w:pPr>
+        <w:rPr>
+          <w:rFonts w:asciiTheme="minorHAnsi" w:hAnsiTheme="minorHAnsi"/>
+          <w:b/>
+          <w:color w:val="007033"/>
+          <w:sz w:val="32"/>
+        </w:rPr>
+      </w:pPr>
+    </w:p>
+    <w:p>
+      <w:pPr>
+        <w:rPr>
+          <w:rFonts w:asciiTheme="minorHAnsi" w:hAnsiTheme="minorHAnsi"/>
+          <w:b/>
+          <w:color w:val="007033"/>
+          <w:sz w:val="32"/>
+        </w:rPr>
+      </w:pPr>
+    </w:p>
+    <w:p>
+      <w:pPr>
+        <w:jc w:val="both"/>
+        <w:rPr>
+          <w:rFonts w:asciiTheme="minorHAnsi" w:hAnsiTheme="minorHAnsi"/>
+          <w:sz w:val="22"/>
+          <w:szCs w:val="22"/>
+        </w:rPr>
+      </w:pPr>
+      <w:r>
+        <w:rPr>
+          <w:rFonts w:asciiTheme="minorHAnsi" w:hAnsiTheme="minorHAnsi"/>
+          <w:sz w:val="22"/>
+          <w:szCs w:val="22"/>
+        </w:rPr>
+        <w:t>Interviewee - [I]</w:t>
+      </w:r>
+    </w:p>
+    <w:p>
+      <w:pPr>
+        <w:jc w:val="both"/>
+        <w:rPr>
+          <w:rFonts w:asciiTheme="minorHAnsi" w:hAnsiTheme="minorHAnsi"/>
+          <w:sz w:val="22"/>
+          <w:szCs w:val="22"/>
+        </w:rPr>
+      </w:pPr>
+      <w:r>
+        <w:rPr>
+          <w:rFonts w:asciiTheme="minorHAnsi" w:hAnsiTheme="minorHAnsi"/>
+          <w:sz w:val="22"/>
+          <w:szCs w:val="22"/>
+        </w:rPr>
+        <w:t>Blue Barracudas - [B]</w:t>
+      </w:r>
+    </w:p>
+    <w:p>
+      <w:pPr>
+        <w:jc w:val="both"/>
+        <w:rPr>
+          <w:rFonts w:asciiTheme="minorHAnsi" w:hAnsiTheme="minorHAnsi"/>
+          <w:sz w:val="22"/>
+          <w:szCs w:val="22"/>
+        </w:rPr>
+      </w:pPr>
+    </w:p>
+    <w:p>
+      <w:pPr>
+        <w:jc w:val="both"/>
+        <w:rPr>
+          <w:rFonts w:asciiTheme="minorHAnsi" w:hAnsiTheme="minorHAnsi"/>
+          <w:b/>
+          <w:sz w:val="22"/>
+          <w:szCs w:val="22"/>
+        </w:rPr>
+      </w:pPr>
+      <w:r>
+        <w:rPr>
+          <w:rFonts w:asciiTheme="minorHAnsi" w:hAnsiTheme="minorHAnsi"/>
+          <w:b/>
+          <w:sz w:val="22"/>
+          <w:szCs w:val="22"/>
+        </w:rPr>
+        <w:t>Experts Interview 2 (February 10, 2015; Tuesday)</w:t>
+      </w:r>
+    </w:p>
+    <w:p>
+      <w:pPr>
+        <w:jc w:val="both"/>
+        <w:rPr>
+          <w:rFonts w:asciiTheme="minorHAnsi" w:hAnsiTheme="minorHAnsi"/>
+          <w:sz w:val="22"/>
+          <w:szCs w:val="22"/>
+        </w:rPr>
+      </w:pPr>
+      <w:r>
+        <w:rPr>
+          <w:rFonts w:asciiTheme="minorHAnsi" w:hAnsiTheme="minorHAnsi"/>
+          <w:b/>
+          <w:sz w:val="22"/>
+          <w:szCs w:val="22"/>
+        </w:rPr>
+        <w:t xml:space="preserve">Written transcript taken from audio recording </w:t>
+      </w:r>
+    </w:p>
+    <w:p>
+      <w:pPr>
+        <w:jc w:val="both"/>
+        <w:rPr>
+          <w:rFonts w:asciiTheme="minorHAnsi" w:hAnsiTheme="minorHAnsi"/>
+          <w:sz w:val="22"/>
+          <w:szCs w:val="22"/>
+        </w:rPr>
+      </w:pPr>
+    </w:p>
+    <w:p>
+      <w:pPr>
+        <w:jc w:val="both"/>
+        <w:rPr>
+          <w:rFonts w:asciiTheme="minorHAnsi" w:hAnsiTheme="minorHAnsi"/>
+          <w:sz w:val="22"/>
+          <w:szCs w:val="22"/>
+        </w:rPr>
+      </w:pPr>
+      <w:r>
+        <w:rPr>
+          <w:rFonts w:asciiTheme="minorHAnsi" w:hAnsiTheme="minorHAnsi"/>
+          <w:b/>
+          <w:sz w:val="22"/>
+          <w:szCs w:val="22"/>
+        </w:rPr>
+        <w:t>[I]</w:t>
+      </w:r>
+      <w:r>
+        <w:rPr>
+          <w:rFonts w:asciiTheme="minorHAnsi" w:hAnsiTheme="minorHAnsi"/>
+          <w:sz w:val="22"/>
+          <w:szCs w:val="22"/>
+        </w:rPr>
+        <w:t>: A database for certified engineers sa Pilipinas, so as much as possible ang gusto natin ay ito ang maging main database ng mga certified na engineers. So the number one objective kasi ay siya yung magiging database ng certified engineers, currently wala tayong sarili natin. We use jobstreet, we use Linkedin, pero wala tayong common database para sa Pilipinas, so gusto ko sana ideally, or mga companies dito, they want to hire certified engineers; yung mga may certification. Ito yung pupuntahan nila so magiging “top of mind” sa Pilipinas. Of all the certified sites, ito yung top of mind na kukunan ko ng information. Tapos pangalawa, ang gusto namin is yung mga studyante namin dito sa experts meron siyang education to employment system so meaning they study here then once they are certified, automatically yung mga partner companies namin, let’s say Smart Communications, will have access mismo dito sa database. And hindi siya open sa lahat ng companies, so this is open sa mga top companies lang sa Pilipinas. This one kasi is ayaw kong open siya sa lahat ng companies, because i want to give priority to our industry partners namin, or else ang mangyayari is maglalabanan sila ng presyo. for example kukunin ko to, ito bayad ko sayo, kukunin ko to, ito bayad ko sayo. Kumbaga di healthy yon para sa Pilipinas. So, identified industry partners lang nakaka-access. Tapos number 3 kasi gusto ko makuha ang “lead generation.” Lead generation kasi of course puwedeng mag load dito ang non-student ng Experts. So bakit ko kailangan yun? Para oy nakita namin mga ito at gusto naman sana ng certification, pwede namin sendan ng email tungkol sa mga trainings namin, yun nga lang magkakaroon tayo ng prioritizations dito. So pagdating sa job kung ako yung companies, pag nag job search ako ang unang lalabas na mga pangalan, usually kasi kung nag search ang mga unang lalabas ay ang latest update eh, dito ang unalng lalabas na mga pangalan ay Experts students muna. So tapos, yung susunod dito, yung sa Experts students, puwede tayong magkaroon ng criteria dito; yung latest passers, tapos dito siguro base sa latest updates. Tapos sa letter B naman ito yung non Experts students. Meaning open pa rin po para sa non Experts students, pero priority ang mga Experts students so meaning sila ang makukuhang data. Number 5, gusto ko narin tong maging source of information ng statistics. So gusto kong malaman ano yung top certification sa Philippines. So kung ito ang magiging common database, so makikita pwede tayong magkaroon ng isang portion dun sa kung saan makukuha natin ang top ten certifications in the Philippines tapos parang nakalangay CCNA - 1,064, CCNP ganyan or Apps, ATC, androids, mga ganyan. Se we can get the top certifications. It will help us para malaman natin anong klasing skillsent ang mayroon ang Pilipinas. So, its not just for Experts, gusto namin ito for the whole Philippines na upgrade natin ang skillset talaga. So that’s why itong certification gusto ko field siya, parang checkbox siguro? So checkbox siya, parang nagcacount siya, then importante rin samin dito sa database ay yung schools, because we have school partnerships, so gusto ko makita na yung mga schools rin at yung ito na yung number of certified na mayroon na yung eskuwelahan na ito. mapa-current student mapa-alumni, parang ganun. So siguro sa schools baka dropdown menu siya kung wala, others nalang, parang ganun. or pwedeng mag lagay sa certification dropdown na rin siya, pero pwede rin taying mag add ng feild dahil nagiiba rin ang certifications. Pwede ring multiple certifications dahil hindi lang isang certification lang yan. Siguro add certs nalang yan, drop down tapos add certs mga ganun.</w:t>
+      </w:r>
+    </w:p>
+    <w:p>
+      <w:pPr>
+        <w:jc w:val="both"/>
+        <w:rPr>
+          <w:rFonts w:asciiTheme="minorHAnsi" w:hAnsiTheme="minorHAnsi"/>
+          <w:sz w:val="22"/>
+          <w:szCs w:val="22"/>
+        </w:rPr>
+      </w:pPr>
+    </w:p>
+    <w:p>
+      <w:pPr>
+        <w:jc w:val="both"/>
+        <w:rPr>
+          <w:rFonts w:asciiTheme="minorHAnsi" w:hAnsiTheme="minorHAnsi"/>
+          <w:sz w:val="22"/>
+          <w:szCs w:val="22"/>
+        </w:rPr>
+      </w:pPr>
+      <w:r>
+        <w:rPr>
+          <w:rFonts w:asciiTheme="minorHAnsi" w:hAnsiTheme="minorHAnsi"/>
+          <w:b/>
+          <w:sz w:val="22"/>
+          <w:szCs w:val="22"/>
+        </w:rPr>
+        <w:t>[B]</w:t>
+      </w:r>
+      <w:r>
+        <w:rPr>
+          <w:rFonts w:asciiTheme="minorHAnsi" w:hAnsiTheme="minorHAnsi"/>
+          <w:sz w:val="22"/>
+          <w:szCs w:val="22"/>
+        </w:rPr>
+        <w:t xml:space="preserve">: Sir, yung mga certs po, kailangan po ba yan iverify kung may certification?    </w:t>
+      </w:r>
+    </w:p>
+    <w:p>
+      <w:pPr>
+        <w:jc w:val="both"/>
+        <w:rPr>
+          <w:rFonts w:asciiTheme="minorHAnsi" w:hAnsiTheme="minorHAnsi"/>
+          <w:sz w:val="22"/>
+          <w:szCs w:val="22"/>
+        </w:rPr>
+      </w:pPr>
+    </w:p>
+    <w:p>
+      <w:pPr>
+        <w:jc w:val="both"/>
+        <w:rPr>
+          <w:rFonts w:asciiTheme="minorHAnsi" w:hAnsiTheme="minorHAnsi"/>
+          <w:sz w:val="22"/>
+          <w:szCs w:val="22"/>
+        </w:rPr>
+      </w:pPr>
+      <w:r>
+        <w:rPr>
+          <w:rFonts w:asciiTheme="minorHAnsi" w:hAnsiTheme="minorHAnsi"/>
+          <w:b/>
+          <w:sz w:val="22"/>
+          <w:szCs w:val="22"/>
+        </w:rPr>
+        <w:t>[I]</w:t>
+      </w:r>
+      <w:r>
+        <w:rPr>
+          <w:rFonts w:asciiTheme="minorHAnsi" w:hAnsiTheme="minorHAnsi"/>
+          <w:sz w:val="22"/>
+          <w:szCs w:val="22"/>
+        </w:rPr>
+        <w:t xml:space="preserve">: Uhhh, actually baka-ilagay niya lang eh no? Pero usually yung resume naman ano yan eh, lagay nalang tayo parang “I hereby certify that all information..” tapos check agree. Di kasi natin maveverify isa-isa eh, marami-rami </w:t>
+      </w:r>
+      <w:r>
+        <w:rPr>
+          <w:rFonts w:asciiTheme="minorHAnsi" w:hAnsiTheme="minorHAnsi"/>
+          <w:sz w:val="22"/>
+          <w:szCs w:val="22"/>
+        </w:rPr>
+        <w:lastRenderedPageBreak/>
+        <w:t xml:space="preserve">to. Siguro ganun nalang, pagchineck naman yan ng HR tapos meron kang miss-filed na information, matatakot rin naman somehow yung applicant na gawin yun.      </w:t>
+      </w:r>
+    </w:p>
+    <w:p>
+      <w:pPr>
+        <w:jc w:val="both"/>
+        <w:rPr>
+          <w:rFonts w:asciiTheme="minorHAnsi" w:hAnsiTheme="minorHAnsi"/>
+          <w:sz w:val="22"/>
+          <w:szCs w:val="22"/>
+        </w:rPr>
+      </w:pPr>
+    </w:p>
+    <w:p>
+      <w:pPr>
+        <w:jc w:val="both"/>
+        <w:rPr>
+          <w:rFonts w:asciiTheme="minorHAnsi" w:hAnsiTheme="minorHAnsi"/>
+          <w:sz w:val="22"/>
+          <w:szCs w:val="22"/>
+        </w:rPr>
+      </w:pPr>
+      <w:r>
+        <w:rPr>
+          <w:rFonts w:asciiTheme="minorHAnsi" w:hAnsiTheme="minorHAnsi"/>
+          <w:b/>
+          <w:sz w:val="22"/>
+          <w:szCs w:val="22"/>
+        </w:rPr>
+        <w:t>[I]</w:t>
+      </w:r>
+      <w:r>
+        <w:rPr>
+          <w:rFonts w:asciiTheme="minorHAnsi" w:hAnsiTheme="minorHAnsi"/>
+          <w:sz w:val="22"/>
+          <w:szCs w:val="22"/>
+        </w:rPr>
+        <w:t>: Tapos next role niyo once we do this, siguro gusto ko kayo na idalhin ko eh, I’ll bring you to all our industry partners, baka i-hire kayo ni Smart kapag nakita nila na kayong nag-develop nito. So kayo narin tumulong samin mag-present to them. Ito hinihintay nalang ito ni Smart Communication, kasi si Smart di na sila tumatanggap ng applicant na non-CCNA. So they’re really waiting for this, kaya gusto ko kayo talaga mag-maintain, kasi hinihintay na nila to, matagal na, so basically ito talaga yung main objective, so going back to the question about the pdf okay lang, kasi baka meron tayong mga questions na tungkol sa applicant na di nila alam, so they can still load yung pdf nila, pero yung importanteng field yung gusta natin makuha yung count, something that they do fill out. Isang ano pa is, gusto ko kasi na malaman ng studyante na is the value of partnering with Experts when it comes to training industry based education na kapag na hire sila ng company parang alam nila from Experts siya. So ang iniisip ko dito, you can suggest, pero naisip ko lang, halimbawa hinire ng partner ko to, mawawala siya sa database para di siya mahire ng ibang company. So ngayon kapag hired, baka meron tayong automatic email generation na Cinocongratulate siya ni Experts Academy, our partners Smart Communications na hire ka for this position so baka may ganon. Tapos explain ngayon natin sa company yung what is the importance of tagging na hired yung engineer niya, or else open yung engineer niya for other opportunities diba? ang puwede lang makapag by-pass na pag-enable niya is pag umalis na siya sa company pwede niya sabihin sa experts na pa-enable ako ulit kasi wala na ako sa Smart Communications, parang ganon. So that will protect naman yung mga industry partners natin para hindi naman ma pirate yung mga hinire nila, or else magkakaroon ng job competitions. Tapos parang ganon na kapaghinre to ieexplane natin sa Partner the importance of tagging the engineer para hindi na siya ma-hire, pero yung iba na hindi sa industry partner na nagwowork, open siya diba? So puwede magpirate yung mga industry partners natin pwede siyang mapirate, pero yung mga nasakanya walang walang makakakita, parang ganon. So since my lead generation, so ioopen rin natin sa public, yun nga lang kapag nag-job search yung mga company, mas priority si Experts dun, current or alumni. So meron tayong current, tapos alumni, tapos meron tayong non student yung pag labas niya. So to give you a better understanding on why we’re doing this, you can also put this on your documentation, so its not just for the company, for Philippines na rin. We want to generate somthing like this, para sa Pilipinas din, okay?  We want to help with statistics, because walang way na madetermin yung certified engineers sa Philippines. So we can also use this document para we can convince other companies abroad that we have the skillset to be like android professionals for Google and  etc. Yan yung ano natin. Siguro ang importante dito siguro ano siya, dynamic. Kasi yung exams nagbabago. So we can add exams para sa admins dito. Tapos, partner companies pwedeng magpost ng jobs nila, non-partners, si Experts ang gagawa para sakanila. For example may nakita taying job sa Jobstreet, pwede nating i-repost  sa job site natin. Sila kasi, uhh pano kayo icocoordinate nila?  Sila kasi gagawin nila sa school.</w:t>
+      </w:r>
+    </w:p>
+    <w:p>
+      <w:pPr>
+        <w:jc w:val="both"/>
+        <w:rPr>
+          <w:rFonts w:asciiTheme="minorHAnsi" w:hAnsiTheme="minorHAnsi"/>
+          <w:sz w:val="22"/>
+          <w:szCs w:val="22"/>
+        </w:rPr>
+      </w:pPr>
+    </w:p>
+    <w:p>
+      <w:pPr>
+        <w:jc w:val="both"/>
+        <w:rPr>
+          <w:rFonts w:asciiTheme="minorHAnsi" w:hAnsiTheme="minorHAnsi"/>
+          <w:sz w:val="22"/>
+          <w:szCs w:val="22"/>
+        </w:rPr>
+      </w:pPr>
+      <w:r>
+        <w:rPr>
+          <w:rFonts w:asciiTheme="minorHAnsi" w:hAnsiTheme="minorHAnsi"/>
+          <w:b/>
+          <w:sz w:val="22"/>
+          <w:szCs w:val="22"/>
+        </w:rPr>
+        <w:t xml:space="preserve">[B]: </w:t>
+      </w:r>
+      <w:r>
+        <w:rPr>
+          <w:rFonts w:asciiTheme="minorHAnsi" w:hAnsiTheme="minorHAnsi"/>
+          <w:sz w:val="22"/>
+          <w:szCs w:val="22"/>
+        </w:rPr>
+        <w:t>Sir pwede rin kasi sa saturday.</w:t>
+      </w:r>
+    </w:p>
+    <w:p>
+      <w:pPr>
+        <w:jc w:val="both"/>
+        <w:rPr>
+          <w:rFonts w:asciiTheme="minorHAnsi" w:hAnsiTheme="minorHAnsi"/>
+          <w:sz w:val="22"/>
+          <w:szCs w:val="22"/>
+        </w:rPr>
+      </w:pPr>
+    </w:p>
+    <w:p>
+      <w:pPr>
+        <w:jc w:val="both"/>
+        <w:rPr>
+          <w:rFonts w:asciiTheme="minorHAnsi" w:hAnsiTheme="minorHAnsi"/>
+          <w:sz w:val="22"/>
+          <w:szCs w:val="22"/>
+        </w:rPr>
+      </w:pPr>
+      <w:r>
+        <w:rPr>
+          <w:rFonts w:asciiTheme="minorHAnsi" w:hAnsiTheme="minorHAnsi"/>
+          <w:b/>
+          <w:sz w:val="22"/>
+          <w:szCs w:val="22"/>
+        </w:rPr>
+        <w:t xml:space="preserve">[I]: </w:t>
+      </w:r>
+      <w:r>
+        <w:rPr>
+          <w:rFonts w:asciiTheme="minorHAnsi" w:hAnsiTheme="minorHAnsi"/>
+          <w:sz w:val="22"/>
+          <w:szCs w:val="22"/>
+        </w:rPr>
+        <w:t xml:space="preserve">Ahh, kumbaga parang once a week? Sama na rin ako para less heavy kayo. Para malaman na rin namin yung flow, kasi pagkatapos niyo niyan iiwan na rin niyo samin niyo yan eh. So halimbawa nagkaroon ng something to edit. Magcoconcentrate lang tayo sa technical certification. Hindi tayo magfofocus sa accounting, mga ganun. So more on technical certifications lang. So ayun mga CS-IT na certification, basta mga IT related na mga certification, yan yung focus natin. Baka ma out of track tayo eh, maraming certification. So more on IT, kaya yung title nito ay JobIT, parang ganun. </w:t>
+      </w:r>
+    </w:p>
+    <w:p>
+      <w:pPr>
+        <w:jc w:val="both"/>
+        <w:rPr>
+          <w:rFonts w:asciiTheme="minorHAnsi" w:hAnsiTheme="minorHAnsi"/>
+          <w:sz w:val="22"/>
+          <w:szCs w:val="22"/>
+        </w:rPr>
+      </w:pPr>
+    </w:p>
+    <w:p>
+      <w:pPr>
+        <w:jc w:val="both"/>
+        <w:rPr>
+          <w:rFonts w:asciiTheme="minorHAnsi" w:hAnsiTheme="minorHAnsi"/>
+          <w:sz w:val="22"/>
+          <w:szCs w:val="22"/>
+        </w:rPr>
+      </w:pPr>
+      <w:r>
+        <w:rPr>
+          <w:rFonts w:asciiTheme="minorHAnsi" w:hAnsiTheme="minorHAnsi"/>
+          <w:b/>
+          <w:sz w:val="22"/>
+          <w:szCs w:val="22"/>
+        </w:rPr>
+        <w:t xml:space="preserve">[I]: </w:t>
+      </w:r>
+      <w:r>
+        <w:rPr>
+          <w:rFonts w:asciiTheme="minorHAnsi" w:hAnsiTheme="minorHAnsi"/>
+          <w:sz w:val="22"/>
+          <w:szCs w:val="22"/>
+        </w:rPr>
+        <w:t xml:space="preserve"> Sige, may tanong pa kayo?</w:t>
+      </w:r>
+    </w:p>
+    <w:p>
+      <w:pPr>
+        <w:jc w:val="both"/>
+        <w:rPr>
+          <w:rFonts w:asciiTheme="minorHAnsi" w:hAnsiTheme="minorHAnsi"/>
+          <w:sz w:val="22"/>
+          <w:szCs w:val="22"/>
+        </w:rPr>
+      </w:pPr>
+    </w:p>
+    <w:p>
+      <w:pPr>
+        <w:jc w:val="both"/>
+        <w:rPr>
+          <w:rFonts w:asciiTheme="minorHAnsi" w:hAnsiTheme="minorHAnsi"/>
+          <w:sz w:val="22"/>
+          <w:szCs w:val="22"/>
+        </w:rPr>
+      </w:pPr>
+      <w:r>
+        <w:rPr>
+          <w:rFonts w:asciiTheme="minorHAnsi" w:hAnsiTheme="minorHAnsi"/>
+          <w:b/>
+          <w:sz w:val="22"/>
+          <w:szCs w:val="22"/>
+        </w:rPr>
+        <w:t>[B]:</w:t>
+      </w:r>
+      <w:r>
+        <w:rPr>
+          <w:rFonts w:asciiTheme="minorHAnsi" w:hAnsiTheme="minorHAnsi"/>
+          <w:sz w:val="22"/>
+          <w:szCs w:val="22"/>
+        </w:rPr>
+        <w:t xml:space="preserve">  Sige, so uupdate na namin yung ano, yung user stories. So so far ito palang nagagawa namin.</w:t>
+      </w:r>
+    </w:p>
+    <w:p>
+      <w:pPr>
+        <w:jc w:val="both"/>
+        <w:rPr>
+          <w:rFonts w:asciiTheme="minorHAnsi" w:hAnsiTheme="minorHAnsi"/>
+          <w:sz w:val="22"/>
+          <w:szCs w:val="22"/>
+        </w:rPr>
+      </w:pPr>
+    </w:p>
+    <w:p>
+      <w:pPr>
+        <w:jc w:val="both"/>
+        <w:rPr>
+          <w:rFonts w:asciiTheme="minorHAnsi" w:hAnsiTheme="minorHAnsi"/>
+          <w:sz w:val="22"/>
+          <w:szCs w:val="22"/>
+        </w:rPr>
+      </w:pPr>
+      <w:r>
+        <w:rPr>
+          <w:rFonts w:asciiTheme="minorHAnsi" w:hAnsiTheme="minorHAnsi"/>
+          <w:b/>
+          <w:sz w:val="22"/>
+          <w:szCs w:val="22"/>
+        </w:rPr>
+        <w:lastRenderedPageBreak/>
+        <w:t xml:space="preserve">[I]: </w:t>
+      </w:r>
+      <w:r>
+        <w:rPr>
+          <w:rFonts w:asciiTheme="minorHAnsi" w:hAnsiTheme="minorHAnsi"/>
+          <w:sz w:val="22"/>
+          <w:szCs w:val="22"/>
+        </w:rPr>
+        <w:t xml:space="preserve">Okay. </w:t>
+      </w:r>
+    </w:p>
+    <w:p>
+      <w:pPr>
+        <w:jc w:val="both"/>
+        <w:rPr>
+          <w:rFonts w:asciiTheme="minorHAnsi" w:hAnsiTheme="minorHAnsi"/>
+          <w:sz w:val="22"/>
+          <w:szCs w:val="22"/>
+        </w:rPr>
+      </w:pPr>
+    </w:p>
+    <w:p>
+      <w:pPr>
+        <w:jc w:val="both"/>
+        <w:rPr>
+          <w:rFonts w:asciiTheme="minorHAnsi" w:hAnsiTheme="minorHAnsi"/>
+          <w:sz w:val="22"/>
+          <w:szCs w:val="22"/>
+        </w:rPr>
+      </w:pPr>
+      <w:r>
+        <w:rPr>
+          <w:rFonts w:asciiTheme="minorHAnsi" w:hAnsiTheme="minorHAnsi"/>
+          <w:b/>
+          <w:sz w:val="22"/>
+          <w:szCs w:val="22"/>
+        </w:rPr>
+        <w:t xml:space="preserve">[B]: </w:t>
+      </w:r>
+      <w:r>
+        <w:rPr>
+          <w:rFonts w:asciiTheme="minorHAnsi" w:hAnsiTheme="minorHAnsi"/>
+          <w:sz w:val="22"/>
+          <w:szCs w:val="22"/>
+        </w:rPr>
+        <w:t xml:space="preserve"> So the students can search the job listings offered by the partners, yung partners na yun ay yung partners ng Experts po. So yung precondition po para makaseach siya ng job listings is the student has to be logged on. So the student enters the keywords or keyword to search for job listings. Then the system displays the job listings that have the keywords. The student can filter the search results by company name, job position, course required by the company, location, and job experience. Then after that the system displays the job listings that match the job filters. Tapos yung acceptance criteria po dapat only open jobs should be displayed, tapos no duplicate entries will be displayed.   </w:t>
+      </w:r>
+    </w:p>
+    <w:p>
+      <w:pPr>
+        <w:jc w:val="both"/>
+        <w:rPr>
+          <w:rFonts w:asciiTheme="minorHAnsi" w:hAnsiTheme="minorHAnsi"/>
+          <w:sz w:val="22"/>
+          <w:szCs w:val="22"/>
+        </w:rPr>
+      </w:pPr>
+    </w:p>
+    <w:p>
+      <w:pPr>
+        <w:jc w:val="both"/>
+        <w:rPr>
+          <w:rFonts w:asciiTheme="minorHAnsi" w:hAnsiTheme="minorHAnsi"/>
+          <w:sz w:val="22"/>
+          <w:szCs w:val="22"/>
+        </w:rPr>
+      </w:pPr>
+      <w:r>
+        <w:rPr>
+          <w:rFonts w:asciiTheme="minorHAnsi" w:hAnsiTheme="minorHAnsi"/>
+          <w:b/>
+          <w:sz w:val="22"/>
+          <w:szCs w:val="22"/>
+        </w:rPr>
+        <w:t xml:space="preserve">[B]: </w:t>
+      </w:r>
+      <w:r>
+        <w:rPr>
+          <w:rFonts w:asciiTheme="minorHAnsi" w:hAnsiTheme="minorHAnsi"/>
+          <w:sz w:val="22"/>
+          <w:szCs w:val="22"/>
+        </w:rPr>
+        <w:t>Okay next, students can choose to receive notifications from the software, through the system, or email, sms or internal meron rin, in order to be notified. The pre-condition of course kailangan natin machange yung notification types. Scenario first the student can notifications through the software, email, sms on receiving messages, or kunwari kinontact ng company or partner para makaappointment request from the partners. The Student can choose which type of notifications he or she can receive. So, pwedeng i-on or off, kunwari yung SMS ayaw niya, pwedeng i-off yun. The System updates the Student’s notification preferences. Post-condition is that the students notification preferences are changed. Acceptance criteria niya, the system will only send notifications with the chosen settings. So marami siyang pwedeng makuha na notifications.</w:t>
+      </w:r>
+    </w:p>
+    <w:p>
+      <w:pPr>
+        <w:jc w:val="both"/>
+        <w:rPr>
+          <w:rFonts w:asciiTheme="minorHAnsi" w:hAnsiTheme="minorHAnsi"/>
+          <w:sz w:val="22"/>
+          <w:szCs w:val="22"/>
+        </w:rPr>
+      </w:pPr>
+    </w:p>
+    <w:p>
+      <w:pPr>
+        <w:jc w:val="both"/>
+        <w:rPr>
+          <w:rFonts w:asciiTheme="minorHAnsi" w:hAnsiTheme="minorHAnsi"/>
+          <w:sz w:val="22"/>
+          <w:szCs w:val="22"/>
+        </w:rPr>
+      </w:pPr>
+      <w:r>
+        <w:rPr>
+          <w:rFonts w:asciiTheme="minorHAnsi" w:hAnsiTheme="minorHAnsi"/>
+          <w:b/>
+          <w:sz w:val="22"/>
+          <w:szCs w:val="22"/>
+        </w:rPr>
+        <w:t xml:space="preserve">[I]: </w:t>
+      </w:r>
+      <w:r>
+        <w:rPr>
+          <w:rFonts w:asciiTheme="minorHAnsi" w:hAnsiTheme="minorHAnsi"/>
+          <w:sz w:val="22"/>
+          <w:szCs w:val="22"/>
+        </w:rPr>
+        <w:t>Tama, tama.</w:t>
+      </w:r>
+    </w:p>
+    <w:p>
+      <w:pPr>
+        <w:jc w:val="both"/>
+        <w:rPr>
+          <w:rFonts w:asciiTheme="minorHAnsi" w:hAnsiTheme="minorHAnsi"/>
+          <w:sz w:val="22"/>
+          <w:szCs w:val="22"/>
+        </w:rPr>
+      </w:pPr>
+    </w:p>
+    <w:p>
+      <w:pPr>
+        <w:jc w:val="both"/>
+        <w:rPr>
+          <w:rFonts w:asciiTheme="minorHAnsi" w:hAnsiTheme="minorHAnsi"/>
+          <w:sz w:val="22"/>
+          <w:szCs w:val="22"/>
+        </w:rPr>
+      </w:pPr>
+      <w:r>
+        <w:rPr>
+          <w:rFonts w:asciiTheme="minorHAnsi" w:hAnsiTheme="minorHAnsi"/>
+          <w:b/>
+          <w:sz w:val="22"/>
+          <w:szCs w:val="22"/>
+        </w:rPr>
+        <w:t xml:space="preserve">[B]: </w:t>
+      </w:r>
+      <w:r>
+        <w:rPr>
+          <w:rFonts w:asciiTheme="minorHAnsi" w:hAnsiTheme="minorHAnsi"/>
+          <w:sz w:val="22"/>
+          <w:szCs w:val="22"/>
+        </w:rPr>
+        <w:t xml:space="preserve"> Partner can look for potential applicants to hire.  So, the partner must be logged in to his account, in the portal to access the search engine. So the partner may or may not choose filters such as location, skill name or age for the search. So the partner selects the search bar, yung mga scenario kasi kailangan lahat eh, kahit yung mga medyo obvious, So the partner selects the search bar, then the partner inputs the search query in the search bar. The partner submits the search query in the system and the system will display the search results to the partners. So sir, sabi po niyo kanina na dapat lalabas muna yung students ng Experts.      </w:t>
+      </w:r>
+    </w:p>
+    <w:p>
+      <w:pPr>
+        <w:jc w:val="both"/>
+        <w:rPr>
+          <w:rFonts w:asciiTheme="minorHAnsi" w:hAnsiTheme="minorHAnsi"/>
+          <w:sz w:val="22"/>
+          <w:szCs w:val="22"/>
+        </w:rPr>
+      </w:pPr>
+    </w:p>
+    <w:p>
+      <w:pPr>
+        <w:jc w:val="both"/>
+        <w:rPr>
+          <w:rFonts w:asciiTheme="minorHAnsi" w:hAnsiTheme="minorHAnsi"/>
+          <w:sz w:val="22"/>
+          <w:szCs w:val="22"/>
+        </w:rPr>
+      </w:pPr>
+      <w:r>
+        <w:rPr>
+          <w:rFonts w:asciiTheme="minorHAnsi" w:hAnsiTheme="minorHAnsi"/>
+          <w:b/>
+          <w:sz w:val="22"/>
+          <w:szCs w:val="22"/>
+        </w:rPr>
+        <w:t>[I]</w:t>
+      </w:r>
+      <w:r>
+        <w:rPr>
+          <w:rFonts w:asciiTheme="minorHAnsi" w:hAnsiTheme="minorHAnsi"/>
+          <w:sz w:val="22"/>
+          <w:szCs w:val="22"/>
+        </w:rPr>
+        <w:t xml:space="preserve">: Oo, may prioritization sa search.  </w:t>
+      </w:r>
+    </w:p>
+    <w:p>
+      <w:pPr>
+        <w:jc w:val="both"/>
+        <w:rPr>
+          <w:rFonts w:asciiTheme="minorHAnsi" w:hAnsiTheme="minorHAnsi"/>
+          <w:sz w:val="22"/>
+          <w:szCs w:val="22"/>
+        </w:rPr>
+      </w:pPr>
+    </w:p>
+    <w:p>
+      <w:pPr>
+        <w:jc w:val="both"/>
+        <w:rPr>
+          <w:rFonts w:asciiTheme="minorHAnsi" w:hAnsiTheme="minorHAnsi"/>
+          <w:sz w:val="22"/>
+          <w:szCs w:val="22"/>
+        </w:rPr>
+      </w:pPr>
+      <w:r>
+        <w:rPr>
+          <w:rFonts w:asciiTheme="minorHAnsi" w:hAnsiTheme="minorHAnsi"/>
+          <w:b/>
+          <w:sz w:val="22"/>
+          <w:szCs w:val="22"/>
+        </w:rPr>
+        <w:t xml:space="preserve">[B]: </w:t>
+      </w:r>
+      <w:r>
+        <w:rPr>
+          <w:rFonts w:asciiTheme="minorHAnsi" w:hAnsiTheme="minorHAnsi"/>
+          <w:sz w:val="22"/>
+          <w:szCs w:val="22"/>
+        </w:rPr>
+        <w:t xml:space="preserve">And the partner will see the results in the search query. So the partner can view or select any of the results in the search query. So acceptance criteria po, if the criteria exists in the search, the results of the search will show up. Tapos kapag wala, lalabas “no results found” </w:t>
+      </w:r>
+    </w:p>
+    <w:p>
+      <w:pPr>
+        <w:jc w:val="both"/>
+        <w:rPr>
+          <w:rFonts w:asciiTheme="minorHAnsi" w:hAnsiTheme="minorHAnsi"/>
+          <w:sz w:val="22"/>
+          <w:szCs w:val="22"/>
+        </w:rPr>
+      </w:pPr>
+    </w:p>
+    <w:p>
+      <w:pPr>
+        <w:jc w:val="both"/>
+        <w:rPr>
+          <w:rFonts w:asciiTheme="minorHAnsi" w:hAnsiTheme="minorHAnsi"/>
+          <w:sz w:val="22"/>
+          <w:szCs w:val="22"/>
+        </w:rPr>
+      </w:pPr>
+      <w:r>
+        <w:rPr>
+          <w:rFonts w:asciiTheme="minorHAnsi" w:hAnsiTheme="minorHAnsi"/>
+          <w:b/>
+          <w:sz w:val="22"/>
+          <w:szCs w:val="22"/>
+        </w:rPr>
+        <w:t xml:space="preserve">[I]: </w:t>
+      </w:r>
+      <w:r>
+        <w:rPr>
+          <w:rFonts w:asciiTheme="minorHAnsi" w:hAnsiTheme="minorHAnsi"/>
+          <w:sz w:val="22"/>
+          <w:szCs w:val="22"/>
+        </w:rPr>
+        <w:t xml:space="preserve">Ang question ko lang halimbawa nag fill out siya, pano natin matatag na weather students siya ng Experts or not?   </w:t>
+      </w:r>
+    </w:p>
+    <w:p>
+      <w:pPr>
+        <w:jc w:val="both"/>
+        <w:rPr>
+          <w:rFonts w:asciiTheme="minorHAnsi" w:hAnsiTheme="minorHAnsi"/>
+          <w:sz w:val="22"/>
+          <w:szCs w:val="22"/>
+        </w:rPr>
+      </w:pPr>
+    </w:p>
+    <w:p>
+      <w:pPr>
+        <w:jc w:val="both"/>
+        <w:rPr>
+          <w:rFonts w:asciiTheme="minorHAnsi" w:hAnsiTheme="minorHAnsi"/>
+          <w:sz w:val="22"/>
+          <w:szCs w:val="22"/>
+        </w:rPr>
+      </w:pPr>
+      <w:r>
+        <w:rPr>
+          <w:rFonts w:asciiTheme="minorHAnsi" w:hAnsiTheme="minorHAnsi"/>
+          <w:b/>
+          <w:sz w:val="22"/>
+          <w:szCs w:val="22"/>
+        </w:rPr>
+        <w:t xml:space="preserve">[B]: </w:t>
+      </w:r>
+      <w:r>
+        <w:rPr>
+          <w:rFonts w:asciiTheme="minorHAnsi" w:hAnsiTheme="minorHAnsi"/>
+          <w:sz w:val="22"/>
+          <w:szCs w:val="22"/>
+        </w:rPr>
+        <w:t xml:space="preserve">Pwede sir, function na pweding nagchecheck sa list natin. </w:t>
+      </w:r>
+    </w:p>
+    <w:p>
+      <w:pPr>
+        <w:jc w:val="both"/>
+        <w:rPr>
+          <w:rFonts w:asciiTheme="minorHAnsi" w:hAnsiTheme="minorHAnsi"/>
+          <w:sz w:val="22"/>
+          <w:szCs w:val="22"/>
+        </w:rPr>
+      </w:pPr>
+    </w:p>
+    <w:p>
+      <w:pPr>
+        <w:jc w:val="both"/>
+        <w:rPr>
+          <w:rFonts w:asciiTheme="minorHAnsi" w:hAnsiTheme="minorHAnsi"/>
+          <w:sz w:val="22"/>
+          <w:szCs w:val="22"/>
+        </w:rPr>
+      </w:pPr>
+      <w:r>
+        <w:rPr>
+          <w:rFonts w:asciiTheme="minorHAnsi" w:hAnsiTheme="minorHAnsi"/>
+          <w:b/>
+          <w:sz w:val="22"/>
+          <w:szCs w:val="22"/>
+        </w:rPr>
+        <w:t>[I]:</w:t>
+      </w:r>
+      <w:r>
+        <w:rPr>
+          <w:rFonts w:asciiTheme="minorHAnsi" w:hAnsiTheme="minorHAnsi"/>
+          <w:sz w:val="22"/>
+          <w:szCs w:val="22"/>
+        </w:rPr>
+        <w:t xml:space="preserve"> so itatag lang natin?  </w:t>
+      </w:r>
+    </w:p>
+    <w:p>
+      <w:pPr>
+        <w:jc w:val="both"/>
+        <w:rPr>
+          <w:rFonts w:asciiTheme="minorHAnsi" w:hAnsiTheme="minorHAnsi"/>
+          <w:sz w:val="22"/>
+          <w:szCs w:val="22"/>
+        </w:rPr>
+      </w:pPr>
+    </w:p>
+    <w:p>
+      <w:pPr>
+        <w:jc w:val="both"/>
+        <w:rPr>
+          <w:rFonts w:asciiTheme="minorHAnsi" w:hAnsiTheme="minorHAnsi"/>
+          <w:sz w:val="22"/>
+          <w:szCs w:val="22"/>
+        </w:rPr>
+      </w:pPr>
+      <w:r>
+        <w:rPr>
+          <w:rFonts w:asciiTheme="minorHAnsi" w:hAnsiTheme="minorHAnsi"/>
+          <w:b/>
+          <w:sz w:val="22"/>
+          <w:szCs w:val="22"/>
+        </w:rPr>
+        <w:t xml:space="preserve">[B]: </w:t>
+      </w:r>
+      <w:r>
+        <w:rPr>
+          <w:rFonts w:asciiTheme="minorHAnsi" w:hAnsiTheme="minorHAnsi"/>
+          <w:sz w:val="22"/>
+          <w:szCs w:val="22"/>
+        </w:rPr>
+        <w:t xml:space="preserve"> Itatag yung profile .</w:t>
+      </w:r>
+    </w:p>
+    <w:p>
+      <w:pPr>
+        <w:jc w:val="both"/>
+        <w:rPr>
+          <w:rFonts w:asciiTheme="minorHAnsi" w:hAnsiTheme="minorHAnsi"/>
+          <w:sz w:val="22"/>
+          <w:szCs w:val="22"/>
+        </w:rPr>
+      </w:pPr>
+    </w:p>
+    <w:p>
+      <w:pPr>
+        <w:jc w:val="both"/>
+        <w:rPr>
+          <w:rFonts w:asciiTheme="minorHAnsi" w:hAnsiTheme="minorHAnsi"/>
+          <w:sz w:val="22"/>
+          <w:szCs w:val="22"/>
+        </w:rPr>
+      </w:pPr>
+      <w:r>
+        <w:rPr>
+          <w:rFonts w:asciiTheme="minorHAnsi" w:hAnsiTheme="minorHAnsi"/>
+          <w:b/>
+          <w:sz w:val="22"/>
+          <w:szCs w:val="22"/>
+        </w:rPr>
+        <w:t xml:space="preserve">[I]: </w:t>
+      </w:r>
+      <w:r>
+        <w:rPr>
+          <w:rFonts w:asciiTheme="minorHAnsi" w:hAnsiTheme="minorHAnsi"/>
+          <w:sz w:val="22"/>
+          <w:szCs w:val="22"/>
+        </w:rPr>
+        <w:t>Pano kung halimbawa may database na siya, tapos pumasa siya ng other certification, ano siya ba dapat yung maguupdate or tayo yung mag-uupdate?</w:t>
+      </w:r>
+    </w:p>
+    <w:p>
+      <w:pPr>
+        <w:jc w:val="both"/>
+        <w:rPr>
+          <w:rFonts w:asciiTheme="minorHAnsi" w:hAnsiTheme="minorHAnsi"/>
+          <w:sz w:val="22"/>
+          <w:szCs w:val="22"/>
+        </w:rPr>
+      </w:pPr>
+    </w:p>
+    <w:p>
+      <w:pPr>
+        <w:jc w:val="both"/>
+        <w:rPr>
+          <w:rFonts w:asciiTheme="minorHAnsi" w:hAnsiTheme="minorHAnsi"/>
+          <w:sz w:val="22"/>
+          <w:szCs w:val="22"/>
+        </w:rPr>
+      </w:pPr>
+      <w:r>
+        <w:rPr>
+          <w:rFonts w:asciiTheme="minorHAnsi" w:hAnsiTheme="minorHAnsi"/>
+          <w:b/>
+          <w:sz w:val="22"/>
+          <w:szCs w:val="22"/>
+        </w:rPr>
+        <w:t xml:space="preserve">[B]: </w:t>
+      </w:r>
+      <w:r>
+        <w:rPr>
+          <w:rFonts w:asciiTheme="minorHAnsi" w:hAnsiTheme="minorHAnsi"/>
+          <w:sz w:val="22"/>
+          <w:szCs w:val="22"/>
+        </w:rPr>
+        <w:t>May update function po yung software namin.</w:t>
+      </w:r>
+    </w:p>
+    <w:p>
+      <w:pPr>
+        <w:jc w:val="both"/>
+        <w:rPr>
+          <w:rFonts w:asciiTheme="minorHAnsi" w:hAnsiTheme="minorHAnsi"/>
+          <w:sz w:val="22"/>
+          <w:szCs w:val="22"/>
+        </w:rPr>
+      </w:pPr>
+    </w:p>
+    <w:p>
+      <w:pPr>
+        <w:jc w:val="both"/>
+        <w:rPr>
+          <w:rFonts w:asciiTheme="minorHAnsi" w:hAnsiTheme="minorHAnsi"/>
+          <w:sz w:val="22"/>
+          <w:szCs w:val="22"/>
+        </w:rPr>
+      </w:pPr>
+      <w:r>
+        <w:rPr>
+          <w:rFonts w:asciiTheme="minorHAnsi" w:hAnsiTheme="minorHAnsi"/>
+          <w:b/>
+          <w:sz w:val="22"/>
+          <w:szCs w:val="22"/>
+        </w:rPr>
+        <w:lastRenderedPageBreak/>
+        <w:t xml:space="preserve">[I]: </w:t>
+      </w:r>
+      <w:r>
+        <w:rPr>
+          <w:rFonts w:asciiTheme="minorHAnsi" w:hAnsiTheme="minorHAnsi"/>
+          <w:sz w:val="22"/>
+          <w:szCs w:val="22"/>
+        </w:rPr>
+        <w:t>So siya maguupdate?</w:t>
+      </w:r>
+    </w:p>
+    <w:p>
+      <w:pPr>
+        <w:jc w:val="both"/>
+        <w:rPr>
+          <w:rFonts w:asciiTheme="minorHAnsi" w:hAnsiTheme="minorHAnsi"/>
+          <w:sz w:val="22"/>
+          <w:szCs w:val="22"/>
+        </w:rPr>
+      </w:pPr>
+    </w:p>
+    <w:p>
+      <w:pPr>
+        <w:jc w:val="both"/>
+        <w:rPr>
+          <w:rFonts w:asciiTheme="minorHAnsi" w:hAnsiTheme="minorHAnsi"/>
+          <w:sz w:val="22"/>
+          <w:szCs w:val="22"/>
+        </w:rPr>
+      </w:pPr>
+      <w:r>
+        <w:rPr>
+          <w:rFonts w:asciiTheme="minorHAnsi" w:hAnsiTheme="minorHAnsi"/>
+          <w:b/>
+          <w:sz w:val="22"/>
+          <w:szCs w:val="22"/>
+        </w:rPr>
+        <w:t xml:space="preserve">[B]: </w:t>
+      </w:r>
+      <w:r>
+        <w:rPr>
+          <w:rFonts w:asciiTheme="minorHAnsi" w:hAnsiTheme="minorHAnsi"/>
+          <w:sz w:val="22"/>
+          <w:szCs w:val="22"/>
+        </w:rPr>
+        <w:t xml:space="preserve">Siguro veverify nalang sa database kapag nakapasa siya.  </w:t>
+      </w:r>
+    </w:p>
+    <w:p>
+      <w:pPr>
+        <w:jc w:val="both"/>
+        <w:rPr>
+          <w:rFonts w:asciiTheme="minorHAnsi" w:hAnsiTheme="minorHAnsi"/>
+          <w:sz w:val="22"/>
+          <w:szCs w:val="22"/>
+        </w:rPr>
+      </w:pPr>
+    </w:p>
+    <w:p>
+      <w:pPr>
+        <w:jc w:val="both"/>
+        <w:rPr>
+          <w:rFonts w:asciiTheme="minorHAnsi" w:hAnsiTheme="minorHAnsi"/>
+          <w:sz w:val="22"/>
+          <w:szCs w:val="22"/>
+        </w:rPr>
+      </w:pPr>
+      <w:r>
+        <w:rPr>
+          <w:rFonts w:asciiTheme="minorHAnsi" w:hAnsiTheme="minorHAnsi"/>
+          <w:b/>
+          <w:sz w:val="22"/>
+          <w:szCs w:val="22"/>
+        </w:rPr>
+        <w:t xml:space="preserve">[B]: </w:t>
+      </w:r>
+      <w:r>
+        <w:rPr>
+          <w:rFonts w:asciiTheme="minorHAnsi" w:hAnsiTheme="minorHAnsi"/>
+          <w:sz w:val="22"/>
+          <w:szCs w:val="22"/>
+        </w:rPr>
+        <w:t>So checks the input, if no results, it displays no results found.</w:t>
+      </w:r>
+    </w:p>
+    <w:p>
+      <w:pPr>
+        <w:jc w:val="both"/>
+        <w:rPr>
+          <w:rFonts w:asciiTheme="minorHAnsi" w:hAnsiTheme="minorHAnsi"/>
+          <w:sz w:val="22"/>
+          <w:szCs w:val="22"/>
+        </w:rPr>
+      </w:pPr>
+    </w:p>
+    <w:p>
+      <w:pPr>
+        <w:jc w:val="both"/>
+        <w:rPr>
+          <w:rFonts w:asciiTheme="minorHAnsi" w:hAnsiTheme="minorHAnsi"/>
+          <w:sz w:val="22"/>
+          <w:szCs w:val="22"/>
+        </w:rPr>
+      </w:pPr>
+      <w:r>
+        <w:rPr>
+          <w:rFonts w:asciiTheme="minorHAnsi" w:hAnsiTheme="minorHAnsi"/>
+          <w:b/>
+          <w:sz w:val="22"/>
+          <w:szCs w:val="22"/>
+        </w:rPr>
+        <w:t xml:space="preserve">[B]: </w:t>
+      </w:r>
+      <w:r>
+        <w:rPr>
+          <w:rFonts w:asciiTheme="minorHAnsi" w:hAnsiTheme="minorHAnsi"/>
+          <w:sz w:val="22"/>
+          <w:szCs w:val="22"/>
+        </w:rPr>
+        <w:t xml:space="preserve">Next partners can post job openings for students to apply. The precondition: the partner to make the account. The scenario niya, the partner goes to the create job opening option. The partner enters the job position, skills, required location, and the general description. The partner uploads a pdf file that has the complete job details. The partner finalizes the job opening, and posts it to the database. Post condition niya is the student can view the job posting. Acceptance criteria, all required fields are filled with the correct data types. Check if the all the required fields are complete, kailangan lahat naka fill up before ma submit siya. </w:t>
+      </w:r>
+    </w:p>
+    <w:p>
+      <w:pPr>
+        <w:jc w:val="both"/>
+        <w:rPr>
+          <w:rFonts w:asciiTheme="minorHAnsi" w:hAnsiTheme="minorHAnsi"/>
+          <w:sz w:val="22"/>
+          <w:szCs w:val="22"/>
+        </w:rPr>
+      </w:pPr>
+    </w:p>
+    <w:p>
+      <w:pPr>
+        <w:jc w:val="both"/>
+        <w:rPr>
+          <w:rFonts w:asciiTheme="minorHAnsi" w:hAnsiTheme="minorHAnsi"/>
+          <w:sz w:val="22"/>
+          <w:szCs w:val="22"/>
+        </w:rPr>
+      </w:pPr>
+      <w:r>
+        <w:rPr>
+          <w:rFonts w:asciiTheme="minorHAnsi" w:hAnsiTheme="minorHAnsi"/>
+          <w:b/>
+          <w:sz w:val="22"/>
+          <w:szCs w:val="22"/>
+        </w:rPr>
+        <w:t xml:space="preserve">[B]: </w:t>
+      </w:r>
+      <w:r>
+        <w:rPr>
+          <w:rFonts w:asciiTheme="minorHAnsi" w:hAnsiTheme="minorHAnsi"/>
+          <w:sz w:val="22"/>
+          <w:szCs w:val="22"/>
+        </w:rPr>
+        <w:t>Regarding po sa partner uploads a pdf file na complete job details, mas preferably na may forms rin kagaya sa resume.</w:t>
+      </w:r>
+    </w:p>
+    <w:p>
+      <w:pPr>
+        <w:jc w:val="both"/>
+        <w:rPr>
+          <w:rFonts w:asciiTheme="minorHAnsi" w:hAnsiTheme="minorHAnsi"/>
+          <w:sz w:val="22"/>
+          <w:szCs w:val="22"/>
+        </w:rPr>
+      </w:pPr>
+    </w:p>
+    <w:p>
+      <w:pPr>
+        <w:jc w:val="both"/>
+        <w:rPr>
+          <w:rFonts w:asciiTheme="minorHAnsi" w:hAnsiTheme="minorHAnsi"/>
+          <w:sz w:val="22"/>
+          <w:szCs w:val="22"/>
+        </w:rPr>
+      </w:pPr>
+      <w:r>
+        <w:rPr>
+          <w:rFonts w:asciiTheme="minorHAnsi" w:hAnsiTheme="minorHAnsi"/>
+          <w:b/>
+          <w:sz w:val="22"/>
+          <w:szCs w:val="22"/>
+        </w:rPr>
+        <w:t xml:space="preserve">[I]: </w:t>
+      </w:r>
+      <w:r>
+        <w:rPr>
+          <w:rFonts w:asciiTheme="minorHAnsi" w:hAnsiTheme="minorHAnsi"/>
+          <w:sz w:val="22"/>
+          <w:szCs w:val="22"/>
+        </w:rPr>
+        <w:t>May form sa pdf file?</w:t>
+      </w:r>
+    </w:p>
+    <w:p>
+      <w:pPr>
+        <w:jc w:val="both"/>
+        <w:rPr>
+          <w:rFonts w:asciiTheme="minorHAnsi" w:hAnsiTheme="minorHAnsi"/>
+          <w:sz w:val="22"/>
+          <w:szCs w:val="22"/>
+        </w:rPr>
+      </w:pPr>
+    </w:p>
+    <w:p>
+      <w:pPr>
+        <w:jc w:val="both"/>
+        <w:rPr>
+          <w:rFonts w:asciiTheme="minorHAnsi" w:hAnsiTheme="minorHAnsi"/>
+          <w:sz w:val="22"/>
+          <w:szCs w:val="22"/>
+        </w:rPr>
+      </w:pPr>
+      <w:r>
+        <w:rPr>
+          <w:rFonts w:asciiTheme="minorHAnsi" w:hAnsiTheme="minorHAnsi"/>
+          <w:b/>
+          <w:sz w:val="22"/>
+          <w:szCs w:val="22"/>
+        </w:rPr>
+        <w:t xml:space="preserve">[B]: </w:t>
+      </w:r>
+      <w:r>
+        <w:rPr>
+          <w:rFonts w:asciiTheme="minorHAnsi" w:hAnsiTheme="minorHAnsi"/>
+          <w:sz w:val="22"/>
+          <w:szCs w:val="22"/>
+        </w:rPr>
+        <w:t>Yes sir.</w:t>
+      </w:r>
+    </w:p>
+    <w:p>
+      <w:pPr>
+        <w:jc w:val="both"/>
+        <w:rPr>
+          <w:rFonts w:asciiTheme="minorHAnsi" w:hAnsiTheme="minorHAnsi"/>
+          <w:sz w:val="22"/>
+          <w:szCs w:val="22"/>
+        </w:rPr>
+      </w:pPr>
+    </w:p>
+    <w:p>
+      <w:pPr>
+        <w:jc w:val="both"/>
+        <w:rPr>
+          <w:rFonts w:asciiTheme="minorHAnsi" w:hAnsiTheme="minorHAnsi"/>
+          <w:sz w:val="22"/>
+          <w:szCs w:val="22"/>
+        </w:rPr>
+      </w:pPr>
+      <w:r>
+        <w:rPr>
+          <w:rFonts w:asciiTheme="minorHAnsi" w:hAnsiTheme="minorHAnsi"/>
+          <w:b/>
+          <w:sz w:val="22"/>
+          <w:szCs w:val="22"/>
+        </w:rPr>
+        <w:t xml:space="preserve">[I]: </w:t>
+      </w:r>
+      <w:r>
+        <w:rPr>
+          <w:rFonts w:asciiTheme="minorHAnsi" w:hAnsiTheme="minorHAnsi"/>
+          <w:sz w:val="22"/>
+          <w:szCs w:val="22"/>
+        </w:rPr>
+        <w:t xml:space="preserve">Sige, siguro nga kapag ginenerate to, parang ito yung summary ng qualifications ng applicant. Tapos puwede rin siyang magload ng pdf pero para sa mga information na wala sa format. </w:t>
+      </w:r>
+    </w:p>
+    <w:p>
+      <w:pPr>
+        <w:jc w:val="both"/>
+        <w:rPr>
+          <w:rFonts w:asciiTheme="minorHAnsi" w:hAnsiTheme="minorHAnsi"/>
+          <w:sz w:val="22"/>
+          <w:szCs w:val="22"/>
+        </w:rPr>
+      </w:pPr>
+    </w:p>
+    <w:p>
+      <w:pPr>
+        <w:jc w:val="both"/>
+        <w:rPr>
+          <w:rFonts w:asciiTheme="minorHAnsi" w:hAnsiTheme="minorHAnsi"/>
+          <w:sz w:val="22"/>
+          <w:szCs w:val="22"/>
+        </w:rPr>
+      </w:pPr>
+      <w:r>
+        <w:rPr>
+          <w:rFonts w:asciiTheme="minorHAnsi" w:hAnsiTheme="minorHAnsi"/>
+          <w:b/>
+          <w:sz w:val="22"/>
+          <w:szCs w:val="22"/>
+        </w:rPr>
+        <w:t xml:space="preserve">[I]: </w:t>
+      </w:r>
+      <w:r>
+        <w:rPr>
+          <w:rFonts w:asciiTheme="minorHAnsi" w:hAnsiTheme="minorHAnsi"/>
+          <w:sz w:val="22"/>
+          <w:szCs w:val="22"/>
+        </w:rPr>
+        <w:t xml:space="preserve">Pero pang nag seach yung partner, ang sisilipin niya pdf? Nasa seach criteria? O dun sa forms? </w:t>
+      </w:r>
+    </w:p>
+    <w:p>
+      <w:pPr>
+        <w:jc w:val="both"/>
+        <w:rPr>
+          <w:rFonts w:asciiTheme="minorHAnsi" w:hAnsiTheme="minorHAnsi"/>
+          <w:sz w:val="22"/>
+          <w:szCs w:val="22"/>
+        </w:rPr>
+      </w:pPr>
+    </w:p>
+    <w:p>
+      <w:pPr>
+        <w:jc w:val="both"/>
+        <w:rPr>
+          <w:rFonts w:asciiTheme="minorHAnsi" w:hAnsiTheme="minorHAnsi"/>
+          <w:sz w:val="22"/>
+          <w:szCs w:val="22"/>
+        </w:rPr>
+      </w:pPr>
+      <w:r>
+        <w:rPr>
+          <w:rFonts w:asciiTheme="minorHAnsi" w:hAnsiTheme="minorHAnsi"/>
+          <w:b/>
+          <w:sz w:val="22"/>
+          <w:szCs w:val="22"/>
+        </w:rPr>
+        <w:t xml:space="preserve">[B]: </w:t>
+      </w:r>
+      <w:r>
+        <w:rPr>
+          <w:rFonts w:asciiTheme="minorHAnsi" w:hAnsiTheme="minorHAnsi"/>
+          <w:sz w:val="22"/>
+          <w:szCs w:val="22"/>
+        </w:rPr>
+        <w:t>Sa forms na sir.</w:t>
+      </w:r>
+    </w:p>
+    <w:p>
+      <w:pPr>
+        <w:jc w:val="both"/>
+        <w:rPr>
+          <w:rFonts w:asciiTheme="minorHAnsi" w:hAnsiTheme="minorHAnsi"/>
+          <w:sz w:val="22"/>
+          <w:szCs w:val="22"/>
+        </w:rPr>
+      </w:pPr>
+    </w:p>
+    <w:p>
+      <w:pPr>
+        <w:jc w:val="both"/>
+        <w:rPr>
+          <w:rFonts w:asciiTheme="minorHAnsi" w:hAnsiTheme="minorHAnsi"/>
+          <w:b/>
+          <w:sz w:val="22"/>
+          <w:szCs w:val="22"/>
+        </w:rPr>
+      </w:pPr>
+      <w:r>
+        <w:rPr>
+          <w:rFonts w:asciiTheme="minorHAnsi" w:hAnsiTheme="minorHAnsi"/>
+          <w:b/>
+          <w:sz w:val="22"/>
+          <w:szCs w:val="22"/>
+        </w:rPr>
+        <w:t xml:space="preserve">[I]: </w:t>
+      </w:r>
+      <w:r>
+        <w:rPr>
+          <w:rFonts w:asciiTheme="minorHAnsi" w:hAnsiTheme="minorHAnsi"/>
+          <w:sz w:val="22"/>
+          <w:szCs w:val="22"/>
+        </w:rPr>
+        <w:t xml:space="preserve">Ah okay. So dapat alam natin ano yung mga possible search criteria nung partners? </w:t>
+      </w:r>
+    </w:p>
+    <w:p>
+      <w:pPr>
+        <w:jc w:val="both"/>
+        <w:rPr>
+          <w:rFonts w:asciiTheme="minorHAnsi" w:hAnsiTheme="minorHAnsi"/>
+          <w:b/>
+          <w:sz w:val="22"/>
+          <w:szCs w:val="22"/>
+        </w:rPr>
+      </w:pPr>
+    </w:p>
+    <w:p>
+      <w:pPr>
+        <w:jc w:val="both"/>
+        <w:rPr>
+          <w:rFonts w:asciiTheme="minorHAnsi" w:hAnsiTheme="minorHAnsi"/>
+          <w:b/>
+          <w:sz w:val="22"/>
+          <w:szCs w:val="22"/>
+        </w:rPr>
+      </w:pPr>
+      <w:r>
+        <w:rPr>
+          <w:rFonts w:asciiTheme="minorHAnsi" w:hAnsiTheme="minorHAnsi"/>
+          <w:b/>
+          <w:sz w:val="22"/>
+          <w:szCs w:val="22"/>
+        </w:rPr>
+        <w:t xml:space="preserve">[B]: </w:t>
+      </w:r>
+      <w:r>
+        <w:rPr>
+          <w:rFonts w:asciiTheme="minorHAnsi" w:hAnsiTheme="minorHAnsi"/>
+          <w:sz w:val="22"/>
+          <w:szCs w:val="22"/>
+        </w:rPr>
+        <w:t>yes.</w:t>
+      </w:r>
+    </w:p>
+    <w:p>
+      <w:pPr>
+        <w:jc w:val="both"/>
+        <w:rPr>
+          <w:rFonts w:asciiTheme="minorHAnsi" w:hAnsiTheme="minorHAnsi"/>
+          <w:b/>
+          <w:sz w:val="22"/>
+          <w:szCs w:val="22"/>
+        </w:rPr>
+      </w:pPr>
+    </w:p>
+    <w:p>
+      <w:pPr>
+        <w:jc w:val="both"/>
+        <w:rPr>
+          <w:rFonts w:asciiTheme="minorHAnsi" w:hAnsiTheme="minorHAnsi"/>
+          <w:sz w:val="22"/>
+          <w:szCs w:val="22"/>
+        </w:rPr>
+      </w:pPr>
+      <w:r>
+        <w:rPr>
+          <w:rFonts w:asciiTheme="minorHAnsi" w:hAnsiTheme="minorHAnsi"/>
+          <w:b/>
+          <w:sz w:val="22"/>
+          <w:szCs w:val="22"/>
+        </w:rPr>
+        <w:t xml:space="preserve">[I]: </w:t>
+      </w:r>
+      <w:r>
+        <w:rPr>
+          <w:rFonts w:asciiTheme="minorHAnsi" w:hAnsiTheme="minorHAnsi"/>
+          <w:sz w:val="22"/>
+          <w:szCs w:val="22"/>
+        </w:rPr>
+        <w:t>So dapat mga possible na mga seach criteria nila ilalagay natin sa forms?</w:t>
+      </w:r>
+    </w:p>
+    <w:p>
+      <w:pPr>
+        <w:jc w:val="both"/>
+        <w:rPr>
+          <w:rFonts w:asciiTheme="minorHAnsi" w:hAnsiTheme="minorHAnsi"/>
+          <w:sz w:val="22"/>
+          <w:szCs w:val="22"/>
+        </w:rPr>
+      </w:pPr>
+    </w:p>
+    <w:p>
+      <w:pPr>
+        <w:jc w:val="both"/>
+        <w:rPr>
+          <w:rFonts w:asciiTheme="minorHAnsi" w:hAnsiTheme="minorHAnsi"/>
+          <w:sz w:val="22"/>
+          <w:szCs w:val="22"/>
+        </w:rPr>
+      </w:pPr>
+      <w:r>
+        <w:rPr>
+          <w:rFonts w:asciiTheme="minorHAnsi" w:hAnsiTheme="minorHAnsi"/>
+          <w:b/>
+          <w:sz w:val="22"/>
+          <w:szCs w:val="22"/>
+        </w:rPr>
+        <w:t>[B]</w:t>
+      </w:r>
+      <w:r>
+        <w:rPr>
+          <w:rFonts w:asciiTheme="minorHAnsi" w:hAnsiTheme="minorHAnsi"/>
+          <w:sz w:val="22"/>
+          <w:szCs w:val="22"/>
+        </w:rPr>
+        <w:t>: opo.</w:t>
+      </w:r>
+    </w:p>
+    <w:p>
+      <w:pPr>
+        <w:jc w:val="both"/>
+        <w:rPr>
+          <w:rFonts w:asciiTheme="minorHAnsi" w:hAnsiTheme="minorHAnsi"/>
+          <w:sz w:val="22"/>
+          <w:szCs w:val="22"/>
+        </w:rPr>
+      </w:pPr>
+    </w:p>
+    <w:p>
+      <w:pPr>
+        <w:jc w:val="both"/>
+        <w:rPr>
+          <w:rFonts w:asciiTheme="minorHAnsi" w:hAnsiTheme="minorHAnsi"/>
+          <w:sz w:val="22"/>
+          <w:szCs w:val="22"/>
+        </w:rPr>
+      </w:pPr>
+      <w:r>
+        <w:rPr>
+          <w:rFonts w:asciiTheme="minorHAnsi" w:hAnsiTheme="minorHAnsi"/>
+          <w:b/>
+          <w:sz w:val="22"/>
+          <w:szCs w:val="22"/>
+        </w:rPr>
+        <w:t>[I]</w:t>
+      </w:r>
+      <w:r>
+        <w:rPr>
+          <w:rFonts w:asciiTheme="minorHAnsi" w:hAnsiTheme="minorHAnsi"/>
+          <w:sz w:val="22"/>
+          <w:szCs w:val="22"/>
+        </w:rPr>
+        <w:t xml:space="preserve">: so ano pa ilalagay nila? </w:t>
+      </w:r>
+    </w:p>
+    <w:p>
+      <w:pPr>
+        <w:jc w:val="both"/>
+        <w:rPr>
+          <w:rFonts w:asciiTheme="minorHAnsi" w:hAnsiTheme="minorHAnsi"/>
+          <w:sz w:val="22"/>
+          <w:szCs w:val="22"/>
+        </w:rPr>
+      </w:pPr>
+    </w:p>
+    <w:p>
+      <w:pPr>
+        <w:jc w:val="both"/>
+        <w:rPr>
+          <w:rFonts w:asciiTheme="minorHAnsi" w:hAnsiTheme="minorHAnsi"/>
+          <w:sz w:val="22"/>
+          <w:szCs w:val="22"/>
+        </w:rPr>
+      </w:pPr>
+      <w:r>
+        <w:rPr>
+          <w:rFonts w:asciiTheme="minorHAnsi" w:hAnsiTheme="minorHAnsi"/>
+          <w:b/>
+          <w:sz w:val="22"/>
+          <w:szCs w:val="22"/>
+        </w:rPr>
+        <w:t>[B]:</w:t>
+      </w:r>
+      <w:r>
+        <w:rPr>
+          <w:rFonts w:asciiTheme="minorHAnsi" w:hAnsiTheme="minorHAnsi"/>
+          <w:sz w:val="22"/>
+          <w:szCs w:val="22"/>
+        </w:rPr>
+        <w:t xml:space="preserve"> Certifications</w:t>
+      </w:r>
+    </w:p>
+    <w:p>
+      <w:pPr>
+        <w:jc w:val="both"/>
+        <w:rPr>
+          <w:rFonts w:asciiTheme="minorHAnsi" w:hAnsiTheme="minorHAnsi"/>
+          <w:sz w:val="22"/>
+          <w:szCs w:val="22"/>
+        </w:rPr>
+      </w:pPr>
+    </w:p>
+    <w:p>
+      <w:pPr>
+        <w:jc w:val="both"/>
+        <w:rPr>
+          <w:rFonts w:asciiTheme="minorHAnsi" w:hAnsiTheme="minorHAnsi"/>
+          <w:sz w:val="22"/>
+          <w:szCs w:val="22"/>
+        </w:rPr>
+      </w:pPr>
+      <w:r>
+        <w:rPr>
+          <w:rFonts w:asciiTheme="minorHAnsi" w:hAnsiTheme="minorHAnsi"/>
+          <w:b/>
+          <w:sz w:val="22"/>
+          <w:szCs w:val="22"/>
+        </w:rPr>
+        <w:t xml:space="preserve">[I]:  </w:t>
+      </w:r>
+      <w:r>
+        <w:rPr>
+          <w:rFonts w:asciiTheme="minorHAnsi" w:hAnsiTheme="minorHAnsi"/>
+          <w:sz w:val="22"/>
+          <w:szCs w:val="22"/>
+        </w:rPr>
+        <w:t xml:space="preserve">So, school, course, location. Lalo na kapag Smart, nation wide kasi. </w:t>
+      </w:r>
+    </w:p>
+    <w:p>
+      <w:pPr>
+        <w:jc w:val="both"/>
+        <w:rPr>
+          <w:rFonts w:asciiTheme="minorHAnsi" w:hAnsiTheme="minorHAnsi"/>
+          <w:sz w:val="22"/>
+          <w:szCs w:val="22"/>
+        </w:rPr>
+      </w:pPr>
+    </w:p>
+    <w:p>
+      <w:pPr>
+        <w:jc w:val="both"/>
+        <w:rPr>
+          <w:rFonts w:asciiTheme="minorHAnsi" w:hAnsiTheme="minorHAnsi"/>
+          <w:sz w:val="22"/>
+          <w:szCs w:val="22"/>
+        </w:rPr>
+      </w:pPr>
+      <w:r>
+        <w:rPr>
+          <w:rFonts w:asciiTheme="minorHAnsi" w:hAnsiTheme="minorHAnsi"/>
+          <w:b/>
+          <w:sz w:val="22"/>
+          <w:szCs w:val="22"/>
+        </w:rPr>
+        <w:t>[B]:</w:t>
+      </w:r>
+      <w:r>
+        <w:rPr>
+          <w:rFonts w:asciiTheme="minorHAnsi" w:hAnsiTheme="minorHAnsi"/>
+          <w:sz w:val="22"/>
+          <w:szCs w:val="22"/>
+        </w:rPr>
+        <w:t xml:space="preserve"> Ito po; the partner can set an appointment with the student or students to conduct an interview with them. So the partner must be logged in to his account in the portal. Then the partner browses through the list of registered students. The partner then selects the students from the list then the System displays the information of the students. So mareredirect yung partners sa profile ng student. Then the partner selects the set appointment option in the profile of the selected student. Then the partner sets the date time and place of the appointment. </w:t>
+      </w:r>
+    </w:p>
+    <w:p>
+      <w:pPr>
+        <w:jc w:val="both"/>
+        <w:rPr>
+          <w:rFonts w:asciiTheme="minorHAnsi" w:hAnsiTheme="minorHAnsi"/>
+          <w:b/>
+          <w:sz w:val="22"/>
+          <w:szCs w:val="22"/>
+        </w:rPr>
+      </w:pPr>
+    </w:p>
+    <w:p>
+      <w:pPr>
+        <w:jc w:val="both"/>
+        <w:rPr>
+          <w:rFonts w:asciiTheme="minorHAnsi" w:hAnsiTheme="minorHAnsi"/>
+          <w:sz w:val="22"/>
+          <w:szCs w:val="22"/>
+        </w:rPr>
+      </w:pPr>
+      <w:r>
+        <w:rPr>
+          <w:rFonts w:asciiTheme="minorHAnsi" w:hAnsiTheme="minorHAnsi"/>
+          <w:b/>
+          <w:sz w:val="22"/>
+          <w:szCs w:val="22"/>
+        </w:rPr>
+        <w:lastRenderedPageBreak/>
+        <w:t>[I]:</w:t>
+      </w:r>
+      <w:r>
+        <w:rPr>
+          <w:rFonts w:asciiTheme="minorHAnsi" w:hAnsiTheme="minorHAnsi"/>
+          <w:sz w:val="22"/>
+          <w:szCs w:val="22"/>
+        </w:rPr>
+        <w:t xml:space="preserve"> Ah, so makikita natin kung anon a status ng applicant? So kung for interview siya, may appointment siya, hired na siya? </w:t>
+      </w:r>
+    </w:p>
+    <w:p>
+      <w:pPr>
+        <w:jc w:val="both"/>
+        <w:rPr>
+          <w:rFonts w:asciiTheme="minorHAnsi" w:hAnsiTheme="minorHAnsi"/>
+          <w:sz w:val="22"/>
+          <w:szCs w:val="22"/>
+        </w:rPr>
+      </w:pPr>
+    </w:p>
+    <w:p>
+      <w:pPr>
+        <w:jc w:val="both"/>
+        <w:rPr>
+          <w:rFonts w:asciiTheme="minorHAnsi" w:hAnsiTheme="minorHAnsi"/>
+          <w:sz w:val="22"/>
+          <w:szCs w:val="22"/>
+        </w:rPr>
+      </w:pPr>
+      <w:r>
+        <w:rPr>
+          <w:rFonts w:asciiTheme="minorHAnsi" w:hAnsiTheme="minorHAnsi"/>
+          <w:b/>
+          <w:sz w:val="22"/>
+          <w:szCs w:val="22"/>
+        </w:rPr>
+        <w:t xml:space="preserve">[B]: </w:t>
+      </w:r>
+      <w:r>
+        <w:rPr>
+          <w:rFonts w:asciiTheme="minorHAnsi" w:hAnsiTheme="minorHAnsi"/>
+          <w:sz w:val="22"/>
+          <w:szCs w:val="22"/>
+        </w:rPr>
+        <w:t>Yes po. Sir parang may message na po siya na may interview ka parang may time nay un may place, parang ganun.</w:t>
+      </w:r>
+    </w:p>
+    <w:p>
+      <w:pPr>
+        <w:jc w:val="both"/>
+        <w:rPr>
+          <w:rFonts w:asciiTheme="minorHAnsi" w:hAnsiTheme="minorHAnsi"/>
+          <w:b/>
+          <w:sz w:val="22"/>
+          <w:szCs w:val="22"/>
+        </w:rPr>
+      </w:pPr>
+    </w:p>
+    <w:p>
+      <w:pPr>
+        <w:jc w:val="both"/>
+        <w:rPr>
+          <w:rFonts w:asciiTheme="minorHAnsi" w:hAnsiTheme="minorHAnsi"/>
+          <w:sz w:val="22"/>
+          <w:szCs w:val="22"/>
+        </w:rPr>
+      </w:pPr>
+      <w:r>
+        <w:rPr>
+          <w:rFonts w:asciiTheme="minorHAnsi" w:hAnsiTheme="minorHAnsi"/>
+          <w:b/>
+          <w:sz w:val="22"/>
+          <w:szCs w:val="22"/>
+        </w:rPr>
+        <w:t xml:space="preserve">[I]: </w:t>
+      </w:r>
+      <w:r>
+        <w:rPr>
+          <w:rFonts w:asciiTheme="minorHAnsi" w:hAnsiTheme="minorHAnsi"/>
+          <w:sz w:val="22"/>
+          <w:szCs w:val="22"/>
+        </w:rPr>
+        <w:t>May sense ba a halimbawa ininterview niya, tapos di na hired, may sense ban a pwede nating makuha ang comment ng HR bakit di naayos?</w:t>
+      </w:r>
+    </w:p>
+    <w:p>
+      <w:pPr>
+        <w:jc w:val="both"/>
+        <w:rPr>
+          <w:rFonts w:asciiTheme="minorHAnsi" w:hAnsiTheme="minorHAnsi"/>
+          <w:sz w:val="22"/>
+          <w:szCs w:val="22"/>
+        </w:rPr>
+      </w:pPr>
+    </w:p>
+    <w:p>
+      <w:pPr>
+        <w:jc w:val="both"/>
+        <w:rPr>
+          <w:rFonts w:asciiTheme="minorHAnsi" w:hAnsiTheme="minorHAnsi"/>
+          <w:sz w:val="22"/>
+          <w:szCs w:val="22"/>
+        </w:rPr>
+      </w:pPr>
+      <w:r>
+        <w:rPr>
+          <w:rFonts w:asciiTheme="minorHAnsi" w:hAnsiTheme="minorHAnsi"/>
+          <w:b/>
+          <w:sz w:val="22"/>
+          <w:szCs w:val="22"/>
+        </w:rPr>
+        <w:t xml:space="preserve">[B]: </w:t>
+      </w:r>
+      <w:r>
+        <w:rPr>
+          <w:rFonts w:asciiTheme="minorHAnsi" w:hAnsiTheme="minorHAnsi"/>
+          <w:sz w:val="22"/>
+          <w:szCs w:val="22"/>
+        </w:rPr>
+        <w:t xml:space="preserve">Masmaganda. </w:t>
+      </w:r>
+    </w:p>
+    <w:p>
+      <w:pPr>
+        <w:jc w:val="both"/>
+        <w:rPr>
+          <w:rFonts w:asciiTheme="minorHAnsi" w:hAnsiTheme="minorHAnsi"/>
+          <w:b/>
+          <w:sz w:val="22"/>
+          <w:szCs w:val="22"/>
+        </w:rPr>
+      </w:pPr>
+    </w:p>
+    <w:p>
+      <w:pPr>
+        <w:jc w:val="both"/>
+        <w:rPr>
+          <w:rFonts w:asciiTheme="minorHAnsi" w:hAnsiTheme="minorHAnsi"/>
+          <w:sz w:val="22"/>
+          <w:szCs w:val="22"/>
+        </w:rPr>
+      </w:pPr>
+      <w:r>
+        <w:rPr>
+          <w:rFonts w:asciiTheme="minorHAnsi" w:hAnsiTheme="minorHAnsi"/>
+          <w:b/>
+          <w:sz w:val="22"/>
+          <w:szCs w:val="22"/>
+        </w:rPr>
+        <w:t xml:space="preserve">[I]: </w:t>
+      </w:r>
+      <w:r>
+        <w:rPr>
+          <w:rFonts w:asciiTheme="minorHAnsi" w:hAnsiTheme="minorHAnsi"/>
+          <w:sz w:val="22"/>
+          <w:szCs w:val="22"/>
+        </w:rPr>
+        <w:t xml:space="preserve">Kasi baka di skilled, di mukhang may skills. </w:t>
+      </w:r>
+    </w:p>
+    <w:p>
+      <w:pPr>
+        <w:jc w:val="both"/>
+        <w:rPr>
+          <w:rFonts w:asciiTheme="minorHAnsi" w:hAnsiTheme="minorHAnsi"/>
+          <w:sz w:val="22"/>
+          <w:szCs w:val="22"/>
+        </w:rPr>
+      </w:pPr>
+    </w:p>
+    <w:p>
+      <w:pPr>
+        <w:jc w:val="both"/>
+        <w:rPr>
+          <w:rFonts w:asciiTheme="minorHAnsi" w:hAnsiTheme="minorHAnsi"/>
+          <w:sz w:val="22"/>
+          <w:szCs w:val="22"/>
+        </w:rPr>
+      </w:pPr>
+      <w:r>
+        <w:rPr>
+          <w:rFonts w:asciiTheme="minorHAnsi" w:hAnsiTheme="minorHAnsi"/>
+          <w:b/>
+          <w:sz w:val="22"/>
+          <w:szCs w:val="22"/>
+        </w:rPr>
+        <w:t xml:space="preserve">[B]: </w:t>
+      </w:r>
+      <w:r>
+        <w:rPr>
+          <w:rFonts w:asciiTheme="minorHAnsi" w:hAnsiTheme="minorHAnsi"/>
+          <w:sz w:val="22"/>
+          <w:szCs w:val="22"/>
+        </w:rPr>
+        <w:t>Oo, feedbacks.</w:t>
+      </w:r>
+    </w:p>
+    <w:p>
+      <w:pPr>
+        <w:jc w:val="both"/>
+        <w:rPr>
+          <w:rFonts w:asciiTheme="minorHAnsi" w:hAnsiTheme="minorHAnsi"/>
+          <w:sz w:val="22"/>
+          <w:szCs w:val="22"/>
+        </w:rPr>
+      </w:pPr>
+    </w:p>
+    <w:p>
+      <w:pPr>
+        <w:jc w:val="both"/>
+        <w:rPr>
+          <w:rFonts w:asciiTheme="minorHAnsi" w:hAnsiTheme="minorHAnsi"/>
+          <w:sz w:val="22"/>
+          <w:szCs w:val="22"/>
+        </w:rPr>
+      </w:pPr>
+      <w:r>
+        <w:rPr>
+          <w:rFonts w:asciiTheme="minorHAnsi" w:hAnsiTheme="minorHAnsi"/>
+          <w:b/>
+          <w:sz w:val="22"/>
+          <w:szCs w:val="22"/>
+        </w:rPr>
+        <w:t xml:space="preserve">[I]: </w:t>
+      </w:r>
+      <w:r>
+        <w:rPr>
+          <w:rFonts w:asciiTheme="minorHAnsi" w:hAnsiTheme="minorHAnsi"/>
+          <w:sz w:val="22"/>
+          <w:szCs w:val="22"/>
+        </w:rPr>
+        <w:t>baka ganun?</w:t>
+      </w:r>
+    </w:p>
+    <w:p>
+      <w:pPr>
+        <w:jc w:val="both"/>
+        <w:rPr>
+          <w:rFonts w:asciiTheme="minorHAnsi" w:hAnsiTheme="minorHAnsi"/>
+          <w:sz w:val="22"/>
+          <w:szCs w:val="22"/>
+        </w:rPr>
+      </w:pPr>
+    </w:p>
+    <w:p>
+      <w:pPr>
+        <w:jc w:val="both"/>
+        <w:rPr>
+          <w:rFonts w:asciiTheme="minorHAnsi" w:hAnsiTheme="minorHAnsi"/>
+          <w:sz w:val="22"/>
+          <w:szCs w:val="22"/>
+        </w:rPr>
+      </w:pPr>
+      <w:r>
+        <w:rPr>
+          <w:rFonts w:asciiTheme="minorHAnsi" w:hAnsiTheme="minorHAnsi"/>
+          <w:b/>
+          <w:sz w:val="22"/>
+          <w:szCs w:val="22"/>
+        </w:rPr>
+        <w:t xml:space="preserve">[B]: </w:t>
+      </w:r>
+      <w:r>
+        <w:rPr>
+          <w:rFonts w:asciiTheme="minorHAnsi" w:hAnsiTheme="minorHAnsi"/>
+          <w:sz w:val="22"/>
+          <w:szCs w:val="22"/>
+        </w:rPr>
+        <w:t xml:space="preserve">Oo. </w:t>
+      </w:r>
+    </w:p>
+    <w:p>
+      <w:pPr>
+        <w:jc w:val="both"/>
+        <w:rPr>
+          <w:rFonts w:asciiTheme="minorHAnsi" w:hAnsiTheme="minorHAnsi"/>
+          <w:sz w:val="22"/>
+          <w:szCs w:val="22"/>
+        </w:rPr>
+      </w:pPr>
+    </w:p>
+    <w:p>
+      <w:pPr>
+        <w:jc w:val="both"/>
+        <w:rPr>
+          <w:rFonts w:asciiTheme="minorHAnsi" w:hAnsiTheme="minorHAnsi"/>
+          <w:sz w:val="22"/>
+          <w:szCs w:val="22"/>
+        </w:rPr>
+      </w:pPr>
+      <w:r>
+        <w:rPr>
+          <w:rFonts w:asciiTheme="minorHAnsi" w:hAnsiTheme="minorHAnsi"/>
+          <w:b/>
+          <w:sz w:val="22"/>
+          <w:szCs w:val="22"/>
+        </w:rPr>
+        <w:t xml:space="preserve">[I]: </w:t>
+      </w:r>
+      <w:r>
+        <w:rPr>
+          <w:rFonts w:asciiTheme="minorHAnsi" w:hAnsiTheme="minorHAnsi"/>
+          <w:sz w:val="22"/>
+          <w:szCs w:val="22"/>
+        </w:rPr>
+        <w:t xml:space="preserve">So dapat pag-nahire, dapat matapos yung proseso. Pero yung question, pano natin mapapa-ano yung HR na ma cumpleto yung process? Yung hihire niya meron tayong dahilan diba? Yan di lalabas, pero yung mga di niya hihire dapat may space rin for comment. Siguro nasa portal lang sila tapos nakikita nila yung pending actions from HR. Parang ganun siguro. Tapos kapag nakita natin bakit di nag-aano, sir, mam paki-completo. Kumbaga parang walang activity nangyayari, kumbaga parang ito yung mga for interview or hired, tapos may list rin na ganun. So lahan na may mga engagement with the applicant, nakikita rin nila. So para yung iba icoclose nila. Tapos bago maclose, required magbigay ng comment, kung bakit na hire, kung di naman na hire, bakit di na hire. </w:t>
+      </w:r>
+    </w:p>
+    <w:p>
+      <w:pPr>
+        <w:jc w:val="both"/>
+        <w:rPr>
+          <w:rFonts w:asciiTheme="minorHAnsi" w:hAnsiTheme="minorHAnsi"/>
+          <w:sz w:val="22"/>
+          <w:szCs w:val="22"/>
+        </w:rPr>
+      </w:pPr>
+    </w:p>
+    <w:p>
+      <w:pPr>
+        <w:jc w:val="both"/>
+        <w:rPr>
+          <w:rFonts w:asciiTheme="minorHAnsi" w:hAnsiTheme="minorHAnsi"/>
+          <w:sz w:val="22"/>
+          <w:szCs w:val="22"/>
+        </w:rPr>
+      </w:pPr>
+      <w:r>
+        <w:rPr>
+          <w:rFonts w:asciiTheme="minorHAnsi" w:hAnsiTheme="minorHAnsi"/>
+          <w:b/>
+          <w:sz w:val="22"/>
+          <w:szCs w:val="22"/>
+        </w:rPr>
+        <w:t xml:space="preserve">[B]: </w:t>
+      </w:r>
+      <w:r>
+        <w:rPr>
+          <w:rFonts w:asciiTheme="minorHAnsi" w:hAnsiTheme="minorHAnsi"/>
+          <w:sz w:val="22"/>
+          <w:szCs w:val="22"/>
+        </w:rPr>
+        <w:t xml:space="preserve">Sir, kanini po magiging visible yung comments?  </w:t>
+      </w:r>
+    </w:p>
+    <w:p>
+      <w:pPr>
+        <w:jc w:val="both"/>
+        <w:rPr>
+          <w:rFonts w:asciiTheme="minorHAnsi" w:hAnsiTheme="minorHAnsi"/>
+          <w:sz w:val="22"/>
+          <w:szCs w:val="22"/>
+        </w:rPr>
+      </w:pPr>
+    </w:p>
+    <w:p>
+      <w:pPr>
+        <w:jc w:val="both"/>
+        <w:rPr>
+          <w:rFonts w:asciiTheme="minorHAnsi" w:hAnsiTheme="minorHAnsi"/>
+          <w:sz w:val="22"/>
+          <w:szCs w:val="22"/>
+        </w:rPr>
+      </w:pPr>
+      <w:r>
+        <w:rPr>
+          <w:rFonts w:asciiTheme="minorHAnsi" w:hAnsiTheme="minorHAnsi"/>
+          <w:b/>
+          <w:sz w:val="22"/>
+          <w:szCs w:val="22"/>
+        </w:rPr>
+        <w:t xml:space="preserve">[I]: </w:t>
+      </w:r>
+      <w:r>
+        <w:rPr>
+          <w:rFonts w:asciiTheme="minorHAnsi" w:hAnsiTheme="minorHAnsi"/>
+          <w:sz w:val="22"/>
+          <w:szCs w:val="22"/>
+        </w:rPr>
+        <w:t xml:space="preserve">To us lang, to Experts lang. Di magiging visible to students. </w:t>
+      </w:r>
+    </w:p>
+    <w:p>
+      <w:pPr>
+        <w:jc w:val="both"/>
+        <w:rPr>
+          <w:rFonts w:asciiTheme="minorHAnsi" w:hAnsiTheme="minorHAnsi"/>
+          <w:sz w:val="22"/>
+          <w:szCs w:val="22"/>
+        </w:rPr>
+      </w:pPr>
+    </w:p>
+    <w:p>
+      <w:pPr>
+        <w:jc w:val="both"/>
+        <w:rPr>
+          <w:rFonts w:asciiTheme="minorHAnsi" w:hAnsiTheme="minorHAnsi"/>
+          <w:sz w:val="22"/>
+          <w:szCs w:val="22"/>
+        </w:rPr>
+      </w:pPr>
+      <w:r>
+        <w:rPr>
+          <w:rFonts w:asciiTheme="minorHAnsi" w:hAnsiTheme="minorHAnsi"/>
+          <w:b/>
+          <w:sz w:val="22"/>
+          <w:szCs w:val="22"/>
+        </w:rPr>
+        <w:t xml:space="preserve">[B]: </w:t>
+      </w:r>
+      <w:r>
+        <w:rPr>
+          <w:rFonts w:asciiTheme="minorHAnsi" w:hAnsiTheme="minorHAnsi"/>
+          <w:sz w:val="22"/>
+          <w:szCs w:val="22"/>
+        </w:rPr>
+        <w:t>Sir suggention po, pad di pa sa nagbibigay ng suggestion or feedback, di lila puwede mag sent appointment or hire, pag under students po may pending ba silang ano</w:t>
+      </w:r>
+    </w:p>
+    <w:p>
+      <w:pPr>
+        <w:jc w:val="both"/>
+        <w:rPr>
+          <w:rFonts w:asciiTheme="minorHAnsi" w:hAnsiTheme="minorHAnsi"/>
+          <w:sz w:val="22"/>
+          <w:szCs w:val="22"/>
+        </w:rPr>
+      </w:pPr>
+    </w:p>
+    <w:p>
+      <w:pPr>
+        <w:jc w:val="both"/>
+        <w:rPr>
+          <w:rFonts w:asciiTheme="minorHAnsi" w:hAnsiTheme="minorHAnsi"/>
+          <w:sz w:val="22"/>
+          <w:szCs w:val="22"/>
+        </w:rPr>
+      </w:pPr>
+      <w:r>
+        <w:rPr>
+          <w:rFonts w:asciiTheme="minorHAnsi" w:hAnsiTheme="minorHAnsi"/>
+          <w:b/>
+          <w:sz w:val="22"/>
+          <w:szCs w:val="22"/>
+        </w:rPr>
+        <w:t xml:space="preserve">[I]: </w:t>
+      </w:r>
+      <w:r>
+        <w:rPr>
+          <w:rFonts w:asciiTheme="minorHAnsi" w:hAnsiTheme="minorHAnsi"/>
+          <w:sz w:val="22"/>
+          <w:szCs w:val="22"/>
+        </w:rPr>
+        <w:t>Yun lang kasi baka may multiple ano sila eh, multiple transactions. So siguro may maximum, halimbawa may singkwenta na, hindi muna tatanggap ng panibagong applicant. Pero mabuti kapag sikwenta na matandaan pa nila sila. Siguro notification nalang, halimbawa itong status nato nandito na to for 1 month na, notification siguro, inonotify sila.</w:t>
+      </w:r>
+    </w:p>
+    <w:p>
+      <w:pPr>
+        <w:jc w:val="both"/>
+        <w:rPr>
+          <w:rFonts w:asciiTheme="minorHAnsi" w:hAnsiTheme="minorHAnsi"/>
+          <w:sz w:val="22"/>
+          <w:szCs w:val="22"/>
+        </w:rPr>
+      </w:pPr>
+    </w:p>
+    <w:p>
+      <w:pPr>
+        <w:jc w:val="both"/>
+        <w:rPr>
+          <w:rFonts w:asciiTheme="minorHAnsi" w:hAnsiTheme="minorHAnsi"/>
+          <w:sz w:val="22"/>
+          <w:szCs w:val="22"/>
+        </w:rPr>
+      </w:pPr>
+      <w:r>
+        <w:rPr>
+          <w:rFonts w:asciiTheme="minorHAnsi" w:hAnsiTheme="minorHAnsi"/>
+          <w:b/>
+          <w:sz w:val="22"/>
+          <w:szCs w:val="22"/>
+        </w:rPr>
+        <w:t xml:space="preserve">[B]: </w:t>
+      </w:r>
+      <w:r>
+        <w:rPr>
+          <w:rFonts w:asciiTheme="minorHAnsi" w:hAnsiTheme="minorHAnsi"/>
+          <w:sz w:val="22"/>
+          <w:szCs w:val="22"/>
+        </w:rPr>
+        <w:t xml:space="preserve">Pwede naman sir. </w:t>
+      </w:r>
+    </w:p>
+    <w:p>
+      <w:pPr>
+        <w:jc w:val="both"/>
+        <w:rPr>
+          <w:rFonts w:asciiTheme="minorHAnsi" w:hAnsiTheme="minorHAnsi"/>
+          <w:sz w:val="22"/>
+          <w:szCs w:val="22"/>
+        </w:rPr>
+      </w:pPr>
+    </w:p>
+    <w:p>
+      <w:pPr>
+        <w:jc w:val="both"/>
+        <w:rPr>
+          <w:rFonts w:asciiTheme="minorHAnsi" w:hAnsiTheme="minorHAnsi"/>
+          <w:sz w:val="22"/>
+          <w:szCs w:val="22"/>
+        </w:rPr>
+      </w:pPr>
+      <w:r>
+        <w:rPr>
+          <w:rFonts w:asciiTheme="minorHAnsi" w:hAnsiTheme="minorHAnsi"/>
+          <w:b/>
+          <w:sz w:val="22"/>
+          <w:szCs w:val="22"/>
+        </w:rPr>
+        <w:t xml:space="preserve">[I]: </w:t>
+      </w:r>
+      <w:r>
+        <w:rPr>
+          <w:rFonts w:asciiTheme="minorHAnsi" w:hAnsiTheme="minorHAnsi"/>
+          <w:sz w:val="22"/>
+          <w:szCs w:val="22"/>
+        </w:rPr>
+        <w:t xml:space="preserve">Pero lalabas eh kapag ganyan, magnonotify, siguro magkakaroon rin tayo ng manual na follow up diyan eh. Tatawagan natin sila. </w:t>
+      </w:r>
+    </w:p>
+    <w:p>
+      <w:pPr>
+        <w:jc w:val="both"/>
+        <w:rPr>
+          <w:rFonts w:asciiTheme="minorHAnsi" w:hAnsiTheme="minorHAnsi"/>
+          <w:sz w:val="22"/>
+          <w:szCs w:val="22"/>
+        </w:rPr>
+      </w:pPr>
+    </w:p>
+    <w:p>
+      <w:pPr>
+        <w:jc w:val="both"/>
+        <w:rPr>
+          <w:rFonts w:asciiTheme="minorHAnsi" w:hAnsiTheme="minorHAnsi"/>
+          <w:sz w:val="22"/>
+          <w:szCs w:val="22"/>
+        </w:rPr>
+      </w:pPr>
+      <w:r>
+        <w:rPr>
+          <w:rFonts w:asciiTheme="minorHAnsi" w:hAnsiTheme="minorHAnsi"/>
+          <w:b/>
+          <w:sz w:val="22"/>
+          <w:szCs w:val="22"/>
+        </w:rPr>
+        <w:t xml:space="preserve">[B]: </w:t>
+      </w:r>
+      <w:r>
+        <w:rPr>
+          <w:rFonts w:asciiTheme="minorHAnsi" w:hAnsiTheme="minorHAnsi"/>
+          <w:sz w:val="22"/>
+          <w:szCs w:val="22"/>
+        </w:rPr>
+        <w:t xml:space="preserve">Ah tungkol sa sinabi ko kanina, yung notifications, yung stutends meron appointment, general message lang sa ano. Yung mga appointment requests, pwede iaccept, pwedeng idecline o pwedeng magrequest ng reschedule, parang magsesend back ng message. So partner ganun rin, pwedeng magchoose ng time and location, email SMS notification about kunwari about mga messages, reply sa mga messages ng student pati na sa mga request ng mga </w:t>
+      </w:r>
+      <w:r>
+        <w:rPr>
+          <w:rFonts w:asciiTheme="minorHAnsi" w:hAnsiTheme="minorHAnsi"/>
+          <w:sz w:val="22"/>
+          <w:szCs w:val="22"/>
+        </w:rPr>
+        <w:lastRenderedPageBreak/>
+        <w:t xml:space="preserve">reschedule ng mga student na sinent nila ng appointment request. So acceptance criteria niya, appointment should include the answer, accept, decline, o nagrequest ng reschedule. Appointment notification should come from the chosen applicants. </w:t>
+      </w:r>
+    </w:p>
+    <w:p>
+      <w:pPr>
+        <w:jc w:val="both"/>
+        <w:rPr>
+          <w:rFonts w:asciiTheme="minorHAnsi" w:hAnsiTheme="minorHAnsi"/>
+          <w:sz w:val="22"/>
+          <w:szCs w:val="22"/>
+        </w:rPr>
+      </w:pPr>
+    </w:p>
+    <w:p>
+      <w:pPr>
+        <w:jc w:val="both"/>
+        <w:rPr>
+          <w:rFonts w:asciiTheme="minorHAnsi" w:hAnsiTheme="minorHAnsi"/>
+          <w:sz w:val="22"/>
+          <w:szCs w:val="22"/>
+        </w:rPr>
+      </w:pPr>
+    </w:p>
+    <w:p>
+      <w:pPr>
+        <w:jc w:val="both"/>
+        <w:rPr>
+          <w:rFonts w:asciiTheme="minorHAnsi" w:hAnsiTheme="minorHAnsi"/>
+          <w:sz w:val="22"/>
+          <w:szCs w:val="22"/>
+        </w:rPr>
+      </w:pPr>
+      <w:r>
+        <w:rPr>
+          <w:rFonts w:asciiTheme="minorHAnsi" w:hAnsiTheme="minorHAnsi"/>
+          <w:b/>
+          <w:sz w:val="22"/>
+          <w:szCs w:val="22"/>
+        </w:rPr>
+        <w:t xml:space="preserve">[B]: </w:t>
+      </w:r>
+      <w:r>
+        <w:rPr>
+          <w:rFonts w:asciiTheme="minorHAnsi" w:hAnsiTheme="minorHAnsi"/>
+          <w:sz w:val="22"/>
+          <w:szCs w:val="22"/>
+        </w:rPr>
+        <w:t xml:space="preserve">Yung sa SMS po gagamit po kami ng Chika API </w:t>
+      </w:r>
+    </w:p>
+    <w:p>
+      <w:pPr>
+        <w:jc w:val="both"/>
+        <w:rPr>
+          <w:rFonts w:asciiTheme="minorHAnsi" w:hAnsiTheme="minorHAnsi"/>
+          <w:sz w:val="22"/>
+          <w:szCs w:val="22"/>
+        </w:rPr>
+      </w:pPr>
+    </w:p>
+    <w:p>
+      <w:pPr>
+        <w:jc w:val="both"/>
+        <w:rPr>
+          <w:rFonts w:asciiTheme="minorHAnsi" w:hAnsiTheme="minorHAnsi"/>
+          <w:b/>
+          <w:sz w:val="22"/>
+          <w:szCs w:val="22"/>
+        </w:rPr>
+      </w:pPr>
+      <w:r>
+        <w:rPr>
+          <w:rFonts w:asciiTheme="minorHAnsi" w:hAnsiTheme="minorHAnsi"/>
+          <w:b/>
+          <w:sz w:val="22"/>
+          <w:szCs w:val="22"/>
+        </w:rPr>
+        <w:t xml:space="preserve">[I]: </w:t>
+      </w:r>
+      <w:r>
+        <w:rPr>
+          <w:rFonts w:asciiTheme="minorHAnsi" w:hAnsiTheme="minorHAnsi"/>
+          <w:sz w:val="22"/>
+          <w:szCs w:val="22"/>
+        </w:rPr>
+        <w:t>okay.</w:t>
+      </w:r>
+      <w:r>
+        <w:rPr>
+          <w:rFonts w:asciiTheme="minorHAnsi" w:hAnsiTheme="minorHAnsi"/>
+          <w:b/>
+          <w:sz w:val="22"/>
+          <w:szCs w:val="22"/>
+        </w:rPr>
+        <w:t xml:space="preserve"> </w:t>
+      </w:r>
+    </w:p>
+    <w:p>
+      <w:pPr>
+        <w:jc w:val="both"/>
+        <w:rPr>
+          <w:rFonts w:asciiTheme="minorHAnsi" w:hAnsiTheme="minorHAnsi"/>
+          <w:b/>
+          <w:sz w:val="22"/>
+          <w:szCs w:val="22"/>
+        </w:rPr>
+      </w:pPr>
+    </w:p>
+    <w:p>
+      <w:pPr>
+        <w:jc w:val="both"/>
+        <w:rPr>
+          <w:rFonts w:asciiTheme="minorHAnsi" w:hAnsiTheme="minorHAnsi"/>
+          <w:sz w:val="22"/>
+          <w:szCs w:val="22"/>
+        </w:rPr>
+      </w:pPr>
+      <w:r>
+        <w:rPr>
+          <w:rFonts w:asciiTheme="minorHAnsi" w:hAnsiTheme="minorHAnsi"/>
+          <w:b/>
+          <w:sz w:val="22"/>
+          <w:szCs w:val="22"/>
+        </w:rPr>
+        <w:t xml:space="preserve">[B]: </w:t>
+      </w:r>
+      <w:r>
+        <w:rPr>
+          <w:rFonts w:asciiTheme="minorHAnsi" w:hAnsiTheme="minorHAnsi"/>
+          <w:sz w:val="22"/>
+          <w:szCs w:val="22"/>
+        </w:rPr>
+        <w:t xml:space="preserve">Ito po sir, a partner can inform an applicant if they’re hired or rejected. So yun nga yung sinabi ko sir, may hire at reject button. So the partner must have interviewed the applicant first. So personally, the partner decides if the applicant is hired or rejected. The partner selects to hire or reject the applicant. So kapag nalipasan ng oras yung status ng student, manonotify yung partner na di pa siya na hihire or reject. So the system will generate a default message response. Parang youre hired or rejected. </w:t>
+      </w:r>
+    </w:p>
+    <w:p>
+      <w:pPr>
+        <w:jc w:val="both"/>
+        <w:rPr>
+          <w:rFonts w:asciiTheme="minorHAnsi" w:hAnsiTheme="minorHAnsi"/>
+          <w:sz w:val="22"/>
+          <w:szCs w:val="22"/>
+        </w:rPr>
+      </w:pPr>
+    </w:p>
+    <w:p>
+      <w:pPr>
+        <w:jc w:val="both"/>
+        <w:rPr>
+          <w:rFonts w:asciiTheme="minorHAnsi" w:hAnsiTheme="minorHAnsi"/>
+          <w:sz w:val="22"/>
+          <w:szCs w:val="22"/>
+        </w:rPr>
+      </w:pPr>
+      <w:r>
+        <w:rPr>
+          <w:rFonts w:asciiTheme="minorHAnsi" w:hAnsiTheme="minorHAnsi"/>
+          <w:b/>
+          <w:sz w:val="22"/>
+          <w:szCs w:val="22"/>
+        </w:rPr>
+        <w:t xml:space="preserve">[I]: </w:t>
+      </w:r>
+      <w:r>
+        <w:rPr>
+          <w:rFonts w:asciiTheme="minorHAnsi" w:hAnsiTheme="minorHAnsi"/>
+          <w:sz w:val="22"/>
+          <w:szCs w:val="22"/>
+        </w:rPr>
+        <w:t xml:space="preserve">Pwede bang ganito lumabas sa parter, halimbawa matagal na, magpopopup nalang ng ganun, tapos lalabas yung pangalan, tapos aano mo kung na hire o rejected, halos kung ganun yung scenario rejected yun eh, halos di na nila pinapansin. Parang ssa E-bay, pang meron ka dapat bayaran, may notification so alimbawa na nalo ka sa bid, tapos di mo pa binabayaran, so email lang yan ng email na meron akong kailangan bayaran. Pwede rin kung di siya naglagay ng comment, andun parin siya sa list nila.Dapat naman talaga na tapusin nila yung transaction, either hired or rejected. </w:t>
+      </w:r>
+    </w:p>
+    <w:p>
+      <w:pPr>
+        <w:jc w:val="both"/>
+        <w:rPr>
+          <w:rFonts w:asciiTheme="minorHAnsi" w:hAnsiTheme="minorHAnsi"/>
+          <w:sz w:val="22"/>
+          <w:szCs w:val="22"/>
+        </w:rPr>
+      </w:pPr>
+    </w:p>
+    <w:p>
+      <w:pPr>
+        <w:jc w:val="both"/>
+        <w:rPr>
+          <w:rFonts w:asciiTheme="minorHAnsi" w:hAnsiTheme="minorHAnsi"/>
+          <w:sz w:val="22"/>
+          <w:szCs w:val="22"/>
+        </w:rPr>
+      </w:pPr>
+      <w:r>
+        <w:rPr>
+          <w:rFonts w:asciiTheme="minorHAnsi" w:hAnsiTheme="minorHAnsi"/>
+          <w:b/>
+          <w:sz w:val="22"/>
+          <w:szCs w:val="22"/>
+        </w:rPr>
+        <w:t xml:space="preserve">[B]: </w:t>
+      </w:r>
+      <w:r>
+        <w:rPr>
+          <w:rFonts w:asciiTheme="minorHAnsi" w:hAnsiTheme="minorHAnsi"/>
+          <w:sz w:val="22"/>
+          <w:szCs w:val="22"/>
+        </w:rPr>
+        <w:t xml:space="preserve"> So the partner can also compose his or her own acceptance message, aside from appointment if they want to get in touch. So next is that partner sends that message. And the system releases the message to the student. </w:t>
+      </w:r>
+    </w:p>
+    <w:p>
+      <w:pPr>
+        <w:jc w:val="both"/>
+        <w:rPr>
+          <w:rFonts w:asciiTheme="minorHAnsi" w:hAnsiTheme="minorHAnsi"/>
+          <w:sz w:val="22"/>
+          <w:szCs w:val="22"/>
+        </w:rPr>
+      </w:pPr>
+    </w:p>
+    <w:p>
+      <w:pPr>
+        <w:jc w:val="both"/>
+        <w:rPr>
+          <w:rFonts w:asciiTheme="minorHAnsi" w:hAnsiTheme="minorHAnsi"/>
+          <w:sz w:val="22"/>
+          <w:szCs w:val="22"/>
+        </w:rPr>
+      </w:pPr>
+      <w:r>
+        <w:rPr>
+          <w:rFonts w:asciiTheme="minorHAnsi" w:hAnsiTheme="minorHAnsi"/>
+          <w:b/>
+          <w:sz w:val="22"/>
+          <w:szCs w:val="22"/>
+        </w:rPr>
+        <w:t xml:space="preserve">[I]: </w:t>
+      </w:r>
+      <w:r>
+        <w:rPr>
+          <w:rFonts w:asciiTheme="minorHAnsi" w:hAnsiTheme="minorHAnsi"/>
+          <w:sz w:val="22"/>
+          <w:szCs w:val="22"/>
+        </w:rPr>
+        <w:t xml:space="preserve">Tanong lang, pag hired siya, okay lang, paghired siya gagawin default natin, so kapag di siya hired, pangit kasi sabihin sa kanya na kung bakit di siya na hired, so and pwedeng gawin nalang natin is meron naring default from experts academy na that you were not able to get into this offer, however 300 hundred companies looking for CCNA so we will still be forwarding your ano parang ganon, meron pang hype sa tao, para kung wala pang nahahanap yung tao na yan. Sige, default message, hired or not hired will come from us, tayo na gagawa ng default message. </w:t>
+      </w:r>
+    </w:p>
+    <w:p>
+      <w:pPr>
+        <w:jc w:val="both"/>
+        <w:rPr>
+          <w:rFonts w:asciiTheme="minorHAnsi" w:hAnsiTheme="minorHAnsi"/>
+          <w:sz w:val="22"/>
+          <w:szCs w:val="22"/>
+        </w:rPr>
+      </w:pPr>
+    </w:p>
+    <w:p>
+      <w:pPr>
+        <w:jc w:val="both"/>
+        <w:rPr>
+          <w:rFonts w:asciiTheme="minorHAnsi" w:hAnsiTheme="minorHAnsi"/>
+          <w:sz w:val="22"/>
+          <w:szCs w:val="22"/>
+        </w:rPr>
+      </w:pPr>
+      <w:r>
+        <w:rPr>
+          <w:rFonts w:asciiTheme="minorHAnsi" w:hAnsiTheme="minorHAnsi"/>
+          <w:sz w:val="22"/>
+          <w:szCs w:val="22"/>
+        </w:rPr>
+        <w:t xml:space="preserve"> </w:t>
+      </w:r>
+      <w:r>
+        <w:rPr>
+          <w:rFonts w:asciiTheme="minorHAnsi" w:hAnsiTheme="minorHAnsi"/>
+          <w:b/>
+          <w:sz w:val="22"/>
+          <w:szCs w:val="22"/>
+        </w:rPr>
+        <w:t xml:space="preserve">[B]: </w:t>
+      </w:r>
+      <w:r>
+        <w:rPr>
+          <w:rFonts w:asciiTheme="minorHAnsi" w:hAnsiTheme="minorHAnsi"/>
+          <w:sz w:val="22"/>
+          <w:szCs w:val="22"/>
+        </w:rPr>
+        <w:t xml:space="preserve">So the system releases the message to the student. So the system will notify the student regarding the message. The student receives a notification through his or her preferred method. Either email, sms or through the system.  Tapos acceptance criteria, test whether the chosen applicant is correct or not. Test whether the applicant has been interviewed by the partner. Ayun nap o yung user story namin based po sa last interview. </w:t>
+      </w:r>
+    </w:p>
+    <w:p>
+      <w:pPr>
+        <w:jc w:val="both"/>
+        <w:rPr>
+          <w:rFonts w:asciiTheme="minorHAnsi" w:hAnsiTheme="minorHAnsi"/>
+          <w:sz w:val="22"/>
+          <w:szCs w:val="22"/>
+        </w:rPr>
+      </w:pPr>
+    </w:p>
+    <w:p>
+      <w:pPr>
+        <w:jc w:val="both"/>
+        <w:rPr>
+          <w:rFonts w:asciiTheme="minorHAnsi" w:hAnsiTheme="minorHAnsi"/>
+          <w:sz w:val="22"/>
+          <w:szCs w:val="22"/>
+        </w:rPr>
+      </w:pPr>
+      <w:r>
+        <w:rPr>
+          <w:rFonts w:asciiTheme="minorHAnsi" w:hAnsiTheme="minorHAnsi"/>
+          <w:b/>
+          <w:sz w:val="22"/>
+          <w:szCs w:val="22"/>
+        </w:rPr>
+        <w:t xml:space="preserve">[I]: </w:t>
+      </w:r>
+      <w:r>
+        <w:rPr>
+          <w:rFonts w:asciiTheme="minorHAnsi" w:hAnsiTheme="minorHAnsi"/>
+          <w:sz w:val="22"/>
+          <w:szCs w:val="22"/>
+        </w:rPr>
+        <w:t xml:space="preserve">So idadagdag lang ninyo yung additional info naming? </w:t>
+      </w:r>
+    </w:p>
+    <w:p>
+      <w:pPr>
+        <w:jc w:val="both"/>
+        <w:rPr>
+          <w:rFonts w:asciiTheme="minorHAnsi" w:hAnsiTheme="minorHAnsi"/>
+          <w:b/>
+          <w:sz w:val="22"/>
+          <w:szCs w:val="22"/>
+        </w:rPr>
+      </w:pPr>
+    </w:p>
+    <w:p>
+      <w:pPr>
+        <w:jc w:val="both"/>
+        <w:rPr>
+          <w:rFonts w:asciiTheme="minorHAnsi" w:hAnsiTheme="minorHAnsi"/>
+          <w:sz w:val="22"/>
+          <w:szCs w:val="22"/>
+        </w:rPr>
+      </w:pPr>
+      <w:r>
+        <w:rPr>
+          <w:rFonts w:asciiTheme="minorHAnsi" w:hAnsiTheme="minorHAnsi"/>
+          <w:b/>
+          <w:sz w:val="22"/>
+          <w:szCs w:val="22"/>
+        </w:rPr>
+        <w:t xml:space="preserve">[B]: </w:t>
+      </w:r>
+      <w:r>
+        <w:rPr>
+          <w:rFonts w:asciiTheme="minorHAnsi" w:hAnsiTheme="minorHAnsi"/>
+          <w:sz w:val="22"/>
+          <w:szCs w:val="22"/>
+        </w:rPr>
+        <w:t xml:space="preserve">Oo. Tapos prepresent lalang naming uli nextime, eemail nalang po ako. </w:t>
+      </w:r>
+    </w:p>
+    <w:p>
+      <w:pPr>
+        <w:jc w:val="both"/>
+        <w:rPr>
+          <w:rFonts w:asciiTheme="minorHAnsi" w:hAnsiTheme="minorHAnsi"/>
+          <w:b/>
+          <w:sz w:val="22"/>
+          <w:szCs w:val="22"/>
+        </w:rPr>
+      </w:pPr>
+    </w:p>
+    <w:p>
+      <w:pPr>
+        <w:jc w:val="both"/>
+        <w:rPr>
+          <w:rFonts w:asciiTheme="minorHAnsi" w:hAnsiTheme="minorHAnsi"/>
+          <w:b/>
+          <w:sz w:val="22"/>
+          <w:szCs w:val="22"/>
+        </w:rPr>
+      </w:pPr>
+      <w:r>
+        <w:rPr>
+          <w:rFonts w:asciiTheme="minorHAnsi" w:hAnsiTheme="minorHAnsi"/>
+          <w:b/>
+          <w:sz w:val="22"/>
+          <w:szCs w:val="22"/>
+        </w:rPr>
+        <w:t xml:space="preserve">[I]: </w:t>
+      </w:r>
+      <w:r>
+        <w:rPr>
+          <w:rFonts w:asciiTheme="minorHAnsi" w:hAnsiTheme="minorHAnsi"/>
+          <w:sz w:val="22"/>
+          <w:szCs w:val="22"/>
+        </w:rPr>
+        <w:t>okay sige.</w:t>
+      </w:r>
+      <w:r>
+        <w:rPr>
+          <w:rFonts w:asciiTheme="minorHAnsi" w:hAnsiTheme="minorHAnsi"/>
+          <w:b/>
+          <w:sz w:val="22"/>
+          <w:szCs w:val="22"/>
+        </w:rPr>
+        <w:t xml:space="preserve"> </w:t>
+      </w:r>
+    </w:p>
+    <w:p>
+      <w:pPr>
+        <w:jc w:val="both"/>
+        <w:rPr>
+          <w:rFonts w:asciiTheme="minorHAnsi" w:hAnsiTheme="minorHAnsi"/>
+          <w:b/>
+          <w:sz w:val="22"/>
+          <w:szCs w:val="22"/>
+        </w:rPr>
+      </w:pPr>
+    </w:p>
+    <w:p>
+      <w:pPr>
+        <w:jc w:val="both"/>
+        <w:rPr>
+          <w:rFonts w:asciiTheme="minorHAnsi" w:hAnsiTheme="minorHAnsi"/>
+          <w:sz w:val="22"/>
+          <w:szCs w:val="22"/>
+        </w:rPr>
+      </w:pPr>
+      <w:r>
+        <w:rPr>
+          <w:rFonts w:asciiTheme="minorHAnsi" w:hAnsiTheme="minorHAnsi"/>
+          <w:b/>
+          <w:sz w:val="22"/>
+          <w:szCs w:val="22"/>
+        </w:rPr>
+        <w:t xml:space="preserve">[I]: </w:t>
+      </w:r>
+      <w:r>
+        <w:rPr>
+          <w:rFonts w:asciiTheme="minorHAnsi" w:hAnsiTheme="minorHAnsi"/>
+          <w:sz w:val="22"/>
+          <w:szCs w:val="22"/>
+        </w:rPr>
+        <w:t xml:space="preserve">Pano mo gagawin yung email? Kasi kailangan integrate mo sa ano eh, ang naisip ko lang kasi since may seach criteria naman at nakakapag ano ka, since ang objective natin ang lead generation baka pwedeng halimbawa yung CCNA, pag seach lalabas lahat ng CCNA tapos na decide mong gusto mo email sa lahat ng seach criteria mo. Lahat ng CCNA dun sesendan ko ng ganitong message tapos schedule ng classes, kaya bayan? Siguro yung pag select ng javascript yun tapos yung mag email uh, xex bakayo o php?  </w:t>
+      </w:r>
+    </w:p>
+    <w:p>
+      <w:pPr>
+        <w:jc w:val="both"/>
+        <w:rPr>
+          <w:rFonts w:asciiTheme="minorHAnsi" w:hAnsiTheme="minorHAnsi"/>
+          <w:sz w:val="22"/>
+          <w:szCs w:val="22"/>
+        </w:rPr>
+      </w:pPr>
+    </w:p>
+    <w:p>
+      <w:pPr>
+        <w:jc w:val="both"/>
+        <w:rPr>
+          <w:rFonts w:asciiTheme="minorHAnsi" w:hAnsiTheme="minorHAnsi"/>
+          <w:b/>
+          <w:sz w:val="22"/>
+          <w:szCs w:val="22"/>
+        </w:rPr>
+      </w:pPr>
+      <w:r>
+        <w:rPr>
+          <w:rFonts w:asciiTheme="minorHAnsi" w:hAnsiTheme="minorHAnsi"/>
+          <w:b/>
+          <w:sz w:val="22"/>
+          <w:szCs w:val="22"/>
+        </w:rPr>
+        <w:t xml:space="preserve">[B]: </w:t>
+      </w:r>
+      <w:r>
+        <w:rPr>
+          <w:rFonts w:asciiTheme="minorHAnsi" w:hAnsiTheme="minorHAnsi"/>
+          <w:sz w:val="22"/>
+          <w:szCs w:val="22"/>
+        </w:rPr>
+        <w:t>ah di pa po naming alam sir</w:t>
+      </w:r>
+      <w:r>
+        <w:rPr>
+          <w:rFonts w:asciiTheme="minorHAnsi" w:hAnsiTheme="minorHAnsi"/>
+          <w:b/>
+          <w:sz w:val="22"/>
+          <w:szCs w:val="22"/>
+        </w:rPr>
+        <w:t xml:space="preserve"> </w:t>
+      </w:r>
+    </w:p>
+    <w:p>
+      <w:pPr>
+        <w:jc w:val="both"/>
+        <w:rPr>
+          <w:rFonts w:asciiTheme="minorHAnsi" w:hAnsiTheme="minorHAnsi"/>
+          <w:b/>
+          <w:sz w:val="22"/>
+          <w:szCs w:val="22"/>
+        </w:rPr>
+      </w:pPr>
+    </w:p>
+    <w:p>
+      <w:pPr>
+        <w:jc w:val="both"/>
+        <w:rPr>
+          <w:rFonts w:asciiTheme="minorHAnsi" w:hAnsiTheme="minorHAnsi"/>
+          <w:sz w:val="22"/>
+          <w:szCs w:val="22"/>
+        </w:rPr>
+      </w:pPr>
+      <w:r>
+        <w:rPr>
+          <w:rFonts w:asciiTheme="minorHAnsi" w:hAnsiTheme="minorHAnsi"/>
+          <w:b/>
+          <w:sz w:val="22"/>
+          <w:szCs w:val="22"/>
+        </w:rPr>
+        <w:t xml:space="preserve">[I]: </w:t>
+      </w:r>
+      <w:r>
+        <w:rPr>
+          <w:rFonts w:asciiTheme="minorHAnsi" w:hAnsiTheme="minorHAnsi"/>
+          <w:sz w:val="22"/>
+          <w:szCs w:val="22"/>
+        </w:rPr>
+        <w:t>ah di mo alam na makukuha mo sa php yun kumbaga sila yung nagpapa-actions, diba sa gui, pwede mong delete tapos pwede mong lagay sa special folder yung image na yon.</w:t>
+      </w:r>
+      <w:r>
+        <w:rPr>
+          <w:rFonts w:asciiTheme="minorHAnsi" w:hAnsiTheme="minorHAnsi"/>
+          <w:b/>
+          <w:sz w:val="22"/>
+          <w:szCs w:val="22"/>
+        </w:rPr>
+        <w:t xml:space="preserve">  </w:t>
+      </w:r>
+      <w:r>
+        <w:rPr>
+          <w:rFonts w:asciiTheme="minorHAnsi" w:hAnsiTheme="minorHAnsi"/>
+          <w:sz w:val="22"/>
+          <w:szCs w:val="22"/>
+        </w:rPr>
+        <w:t>Di naman tayo maglalayo ditto, ang gusto ko lang</w:t>
+      </w:r>
+      <w:r>
+        <w:rPr>
+          <w:rFonts w:asciiTheme="minorHAnsi" w:hAnsiTheme="minorHAnsi"/>
+          <w:b/>
+          <w:sz w:val="22"/>
+          <w:szCs w:val="22"/>
+        </w:rPr>
+        <w:t xml:space="preserve">, </w:t>
+      </w:r>
+      <w:r>
+        <w:rPr>
+          <w:rFonts w:asciiTheme="minorHAnsi" w:hAnsiTheme="minorHAnsi"/>
+          <w:sz w:val="22"/>
+          <w:szCs w:val="22"/>
+        </w:rPr>
+        <w:t xml:space="preserve">ay malalagay ko si CCNA, tapos ang next step, CCNB, kung meron kaming class, ang papadalin ay sa CCNB, parang ganun. </w:t>
+      </w:r>
+    </w:p>
+    <w:p>
+      <w:pPr>
+        <w:jc w:val="both"/>
+        <w:rPr>
+          <w:rFonts w:asciiTheme="minorHAnsi" w:hAnsiTheme="minorHAnsi"/>
+          <w:sz w:val="22"/>
+          <w:szCs w:val="22"/>
+        </w:rPr>
+      </w:pPr>
+    </w:p>
+    <w:p>
+      <w:pPr>
+        <w:jc w:val="both"/>
+        <w:rPr>
+          <w:rFonts w:asciiTheme="minorHAnsi" w:hAnsiTheme="minorHAnsi"/>
+          <w:sz w:val="22"/>
+          <w:szCs w:val="22"/>
+        </w:rPr>
+      </w:pPr>
+      <w:r>
+        <w:rPr>
+          <w:rFonts w:asciiTheme="minorHAnsi" w:hAnsiTheme="minorHAnsi"/>
+          <w:b/>
+          <w:sz w:val="22"/>
+          <w:szCs w:val="22"/>
+        </w:rPr>
+        <w:t xml:space="preserve">[B]: </w:t>
+      </w:r>
+      <w:r>
+        <w:rPr>
+          <w:rFonts w:asciiTheme="minorHAnsi" w:hAnsiTheme="minorHAnsi"/>
+          <w:sz w:val="22"/>
+          <w:szCs w:val="22"/>
+        </w:rPr>
+        <w:t xml:space="preserve">Regarding po sa UI ano po yung color scheme? </w:t>
+      </w:r>
+    </w:p>
+    <w:p>
+      <w:pPr>
+        <w:jc w:val="both"/>
+        <w:rPr>
+          <w:rFonts w:asciiTheme="minorHAnsi" w:hAnsiTheme="minorHAnsi"/>
+          <w:sz w:val="22"/>
+          <w:szCs w:val="22"/>
+        </w:rPr>
+      </w:pPr>
+    </w:p>
+    <w:p>
+      <w:pPr>
+        <w:jc w:val="both"/>
+        <w:rPr>
+          <w:rFonts w:asciiTheme="minorHAnsi" w:hAnsiTheme="minorHAnsi"/>
+          <w:sz w:val="22"/>
+          <w:szCs w:val="22"/>
+        </w:rPr>
+      </w:pPr>
+      <w:r>
+        <w:rPr>
+          <w:rFonts w:asciiTheme="minorHAnsi" w:hAnsiTheme="minorHAnsi"/>
+          <w:b/>
+          <w:sz w:val="22"/>
+          <w:szCs w:val="22"/>
+        </w:rPr>
+        <w:t xml:space="preserve">[I]: </w:t>
+      </w:r>
+      <w:r>
+        <w:rPr>
+          <w:rFonts w:asciiTheme="minorHAnsi" w:hAnsiTheme="minorHAnsi"/>
+          <w:sz w:val="22"/>
+          <w:szCs w:val="22"/>
+        </w:rPr>
+        <w:t xml:space="preserve">Orange and white, yung branding pwede sa atin na ibibigay nalang sa kanila. </w:t>
+      </w:r>
+    </w:p>
+    <w:p>
+      <w:pPr>
+        <w:jc w:val="both"/>
+        <w:rPr>
+          <w:rFonts w:asciiTheme="minorHAnsi" w:hAnsiTheme="minorHAnsi"/>
+          <w:sz w:val="22"/>
+          <w:szCs w:val="22"/>
+        </w:rPr>
+      </w:pPr>
+    </w:p>
+    <w:p>
+      <w:pPr>
+        <w:jc w:val="both"/>
+        <w:rPr>
+          <w:rFonts w:asciiTheme="minorHAnsi" w:hAnsiTheme="minorHAnsi"/>
+          <w:sz w:val="22"/>
+          <w:szCs w:val="22"/>
+        </w:rPr>
+      </w:pPr>
+      <w:r>
+        <w:rPr>
+          <w:rFonts w:asciiTheme="minorHAnsi" w:hAnsiTheme="minorHAnsi"/>
+          <w:b/>
+          <w:sz w:val="22"/>
+          <w:szCs w:val="22"/>
+        </w:rPr>
+        <w:t xml:space="preserve">[B]: </w:t>
+      </w:r>
+      <w:r>
+        <w:rPr>
+          <w:rFonts w:asciiTheme="minorHAnsi" w:hAnsiTheme="minorHAnsi"/>
+          <w:sz w:val="22"/>
+          <w:szCs w:val="22"/>
+        </w:rPr>
+        <w:t>Sige, gagawa po kami ng mock ui muna, tapos prepresent namen sayo</w:t>
+      </w:r>
+    </w:p>
+    <w:p>
+      <w:pPr>
+        <w:jc w:val="both"/>
+        <w:rPr>
+          <w:rFonts w:asciiTheme="minorHAnsi" w:hAnsiTheme="minorHAnsi"/>
+          <w:sz w:val="22"/>
+          <w:szCs w:val="22"/>
+        </w:rPr>
+      </w:pPr>
+    </w:p>
+    <w:p>
+      <w:pPr>
+        <w:jc w:val="both"/>
+        <w:rPr>
+          <w:rFonts w:asciiTheme="minorHAnsi" w:hAnsiTheme="minorHAnsi"/>
+          <w:b/>
+          <w:sz w:val="22"/>
+          <w:szCs w:val="22"/>
+        </w:rPr>
+      </w:pPr>
+      <w:r>
+        <w:rPr>
+          <w:rFonts w:asciiTheme="minorHAnsi" w:hAnsiTheme="minorHAnsi"/>
+          <w:b/>
+          <w:sz w:val="22"/>
+          <w:szCs w:val="22"/>
+        </w:rPr>
+        <w:t xml:space="preserve">[I]: </w:t>
+      </w:r>
+      <w:r>
+        <w:rPr>
+          <w:rFonts w:asciiTheme="minorHAnsi" w:hAnsiTheme="minorHAnsi"/>
+          <w:sz w:val="22"/>
+          <w:szCs w:val="22"/>
+        </w:rPr>
+        <w:t>Sige</w:t>
+      </w:r>
+    </w:p>
+    <w:p>
+      <w:pPr>
+        <w:jc w:val="both"/>
+        <w:rPr>
+          <w:rFonts w:asciiTheme="minorHAnsi" w:hAnsiTheme="minorHAnsi"/>
+          <w:sz w:val="22"/>
+          <w:szCs w:val="22"/>
+        </w:rPr>
+      </w:pPr>
+    </w:p>
+    <w:p>
+      <w:pPr>
+        <w:jc w:val="both"/>
+        <w:rPr>
+          <w:rFonts w:asciiTheme="minorHAnsi" w:hAnsiTheme="minorHAnsi"/>
+          <w:sz w:val="22"/>
+          <w:szCs w:val="22"/>
+        </w:rPr>
+      </w:pPr>
+    </w:p>
+    <w:p>
+      <w:pPr>
+        <w:jc w:val="both"/>
+        <w:rPr>
+          <w:rFonts w:asciiTheme="minorHAnsi" w:hAnsiTheme="minorHAnsi"/>
+          <w:b/>
+          <w:sz w:val="22"/>
+          <w:szCs w:val="22"/>
+        </w:rPr>
+      </w:pPr>
+      <w:r>
+        <w:rPr>
+          <w:rFonts w:asciiTheme="minorHAnsi" w:hAnsiTheme="minorHAnsi"/>
+          <w:b/>
+          <w:sz w:val="22"/>
+          <w:szCs w:val="22"/>
+        </w:rPr>
+        <w:t>//END OF INTERVIEW.</w:t>
+      </w:r>
+    </w:p>
+    <w:p>
+      <w:pPr>
+        <w:rPr>
+          <w:rFonts w:asciiTheme="minorHAnsi" w:hAnsiTheme="minorHAnsi"/>
+          <w:b/>
+          <w:color w:val="007033"/>
+          <w:sz w:val="32"/>
+        </w:rPr>
         <w:sectPr>
           <w:headerReference w:type="default" r:id="rId28"/>
           <w:footerReference w:type="default" r:id="rId29"/>
@@ -15771,8 +17667,6 @@
         </w:rPr>
         <w:t xml:space="preserve"> thank and</w:t>
       </w:r>
-      <w:bookmarkStart w:id="1" w:name="_GoBack"/>
-      <w:bookmarkEnd w:id="1"/>
       <w:r>
         <w:rPr>
           <w:rFonts w:asciiTheme="minorHAnsi" w:hAnsiTheme="minorHAnsi" w:cstheme="minorHAnsi"/>
@@ -16134,7 +18028,7 @@
         <w:noProof/>
         <w:sz w:val="20"/>
       </w:rPr>
-      <w:t>9</w:t>
+      <w:t>4</w:t>
     </w:r>
     <w:r>
       <w:rPr>
@@ -17191,7 +19085,7 @@
         <w:noProof/>
         <w:sz w:val="20"/>
       </w:rPr>
-      <w:t>14</w:t>
+      <w:t>9</w:t>
     </w:r>
     <w:r>
       <w:rPr>
@@ -22571,7 +24465,7 @@
 </file>
 
 <file path=customXml/itemProps1.xml><?xml version="1.0" encoding="utf-8"?>
-<ds:datastoreItem xmlns:ds="http://schemas.openxmlformats.org/officeDocument/2006/customXml" ds:itemID="{C8562C42-C20C-4A58-A4D4-9B14EE05BEBA}">
+<ds:datastoreItem xmlns:ds="http://schemas.openxmlformats.org/officeDocument/2006/customXml" ds:itemID="{15B62FAC-C7F1-4958-B4E0-A13D55C3E36F}">
   <ds:schemaRefs>
     <ds:schemaRef ds:uri="http://schemas.openxmlformats.org/officeDocument/2006/bibliography"/>
   </ds:schemaRefs>

</xml_diff>

<commit_message>
Latest SRS as of 2/22/2015
</commit_message>
<xml_diff>
--- a/JobIT - Software Requirements Specification.docx
+++ b/JobIT - Software Requirements Specification.docx
@@ -1159,13 +1159,8 @@
                 <w:sz w:val="22"/>
               </w:rPr>
             </w:pPr>
-            <w:r>
-              <w:rPr>
-                <w:rFonts w:ascii="Calibri" w:eastAsia="Calibri" w:hAnsi="Calibri" w:cs="Calibri"/>
-                <w:sz w:val="22"/>
-              </w:rPr>
-              <w:t>5-7</w:t>
-            </w:r>
+            <w:bookmarkStart w:id="0" w:name="_GoBack"/>
+            <w:bookmarkEnd w:id="0"/>
             <w:r>
               <w:rPr>
                 <w:rFonts w:ascii="Calibri" w:eastAsia="Calibri" w:hAnsi="Calibri" w:cs="Calibri"/>
@@ -5200,8 +5195,8 @@
           <w:sz w:val="22"/>
         </w:rPr>
       </w:pPr>
-      <w:bookmarkStart w:id="0" w:name="h.30j0zll" w:colFirst="0" w:colLast="0"/>
-      <w:bookmarkEnd w:id="0"/>
+      <w:bookmarkStart w:id="1" w:name="h.30j0zll" w:colFirst="0" w:colLast="0"/>
+      <w:bookmarkEnd w:id="1"/>
       <w:r>
         <w:rPr>
           <w:rFonts w:ascii="Calibri" w:eastAsia="Calibri" w:hAnsi="Calibri" w:cs="Calibri"/>
@@ -18076,17 +18071,7 @@
           <w:sz w:val="22"/>
           <w:szCs w:val="22"/>
         </w:rPr>
-        <w:t xml:space="preserve"> Partner can look for potential applicants to hire.  So, the partner must be logged in to his account, in the portal to access the search engine. So the partner may or may not choose filters such as location, skill name or age for the search. So the partner selects the search bar, yung mga scenario kasi kailangan lahat eh, kahit yung </w:t>
-      </w:r>
-      <w:bookmarkStart w:id="1" w:name="_GoBack"/>
-      <w:bookmarkEnd w:id="1"/>
-      <w:r>
-        <w:rPr>
-          <w:rFonts w:asciiTheme="minorHAnsi" w:hAnsiTheme="minorHAnsi"/>
-          <w:sz w:val="22"/>
-          <w:szCs w:val="22"/>
-        </w:rPr>
-        <w:t xml:space="preserve">mga medyo obvious, So the partner selects the search bar, then the partner inputs the search query in the search bar. The partner submits the search query in the system and the system will display the search results to the partners. So sir, sabi po niyo kanina na dapat lalabas muna yung students ng Experts.      </w:t>
+        <w:t xml:space="preserve"> Partner can look for potential applicants to hire.  So, the partner must be logged in to his account, in the portal to access the search engine. So the partner may or may not choose filters such as location, skill name or age for the search. So the partner selects the search bar, yung mga scenario kasi kailangan lahat eh, kahit yung mga medyo obvious, So the partner selects the search bar, then the partner inputs the search query in the search bar. The partner submits the search query in the system and the system will display the search results to the partners. So sir, sabi po niyo kanina na dapat lalabas muna yung students ng Experts.      </w:t>
       </w:r>
     </w:p>
     <w:p>
@@ -21006,7 +20991,7 @@
         <w:noProof/>
         <w:sz w:val="20"/>
       </w:rPr>
-      <w:t>13</w:t>
+      <w:t>3</w:t>
     </w:r>
     <w:r>
       <w:rPr>
@@ -27821,7 +27806,7 @@
 </file>
 
 <file path=customXml/itemProps1.xml><?xml version="1.0" encoding="utf-8"?>
-<ds:datastoreItem xmlns:ds="http://schemas.openxmlformats.org/officeDocument/2006/customXml" ds:itemID="{80BA95B4-828B-49E6-8C78-D88723D4D3EB}">
+<ds:datastoreItem xmlns:ds="http://schemas.openxmlformats.org/officeDocument/2006/customXml" ds:itemID="{C89C7C73-17FE-4B38-BEAE-38918B449B51}">
   <ds:schemaRefs>
     <ds:schemaRef ds:uri="http://schemas.openxmlformats.org/officeDocument/2006/bibliography"/>
   </ds:schemaRefs>

</xml_diff>

<commit_message>
Latest SRS as of 3/3/2015
</commit_message>
<xml_diff>
--- a/JobIT - Software Requirements Specification.docx
+++ b/JobIT - Software Requirements Specification.docx
@@ -1503,7 +1503,15 @@
                 <w:szCs w:val="22"/>
                 <w:shd w:val="clear" w:color="auto" w:fill="FFFFFF"/>
               </w:rPr>
-              <w:t>User Story #11: The Applicant can view the list of appointments and accept, reject, or reschedule the appointment.</w:t>
+              <w:t xml:space="preserve">User Story #11: </w:t>
+            </w:r>
+            <w:r>
+              <w:rPr>
+                <w:rFonts w:asciiTheme="minorHAnsi" w:eastAsia="Calibri" w:hAnsiTheme="minorHAnsi"/>
+                <w:sz w:val="22"/>
+                <w:szCs w:val="22"/>
+              </w:rPr>
+              <w:t>The Company can setup their profile page to display information about their company in their profile page.</w:t>
             </w:r>
           </w:p>
           <w:p>
@@ -2127,6 +2135,8 @@
             <w:pPr>
               <w:spacing w:before="40" w:after="40"/>
             </w:pPr>
+            <w:bookmarkStart w:id="0" w:name="_GoBack"/>
+            <w:bookmarkEnd w:id="0"/>
             <w:r>
               <w:rPr>
                 <w:rFonts w:ascii="Calibri" w:eastAsia="Calibri" w:hAnsi="Calibri" w:cs="Calibri"/>
@@ -5604,8 +5614,8 @@
           <w:sz w:val="22"/>
         </w:rPr>
       </w:pPr>
-      <w:bookmarkStart w:id="0" w:name="h.30j0zll" w:colFirst="0" w:colLast="0"/>
-      <w:bookmarkEnd w:id="0"/>
+      <w:bookmarkStart w:id="1" w:name="h.30j0zll" w:colFirst="0" w:colLast="0"/>
+      <w:bookmarkEnd w:id="1"/>
       <w:r>
         <w:rPr>
           <w:rFonts w:ascii="Calibri" w:eastAsia="Calibri" w:hAnsi="Calibri" w:cs="Calibri"/>
@@ -15885,6 +15895,83 @@
         </w:rPr>
       </w:pPr>
     </w:p>
+    <w:p>
+      <w:pPr>
+        <w:spacing w:line="360" w:lineRule="auto"/>
+        <w:rPr>
+          <w:rFonts w:asciiTheme="minorHAnsi" w:hAnsiTheme="minorHAnsi"/>
+          <w:b/>
+          <w:color w:val="007033"/>
+          <w:sz w:val="32"/>
+        </w:rPr>
+      </w:pPr>
+    </w:p>
+    <w:p>
+      <w:pPr>
+        <w:spacing w:line="360" w:lineRule="auto"/>
+        <w:rPr>
+          <w:rFonts w:asciiTheme="minorHAnsi" w:hAnsiTheme="minorHAnsi"/>
+          <w:b/>
+          <w:color w:val="007033"/>
+          <w:sz w:val="32"/>
+        </w:rPr>
+      </w:pPr>
+    </w:p>
+    <w:p>
+      <w:pPr>
+        <w:spacing w:line="360" w:lineRule="auto"/>
+        <w:rPr>
+          <w:rFonts w:asciiTheme="minorHAnsi" w:hAnsiTheme="minorHAnsi"/>
+          <w:b/>
+          <w:color w:val="007033"/>
+          <w:sz w:val="32"/>
+        </w:rPr>
+      </w:pPr>
+    </w:p>
+    <w:p>
+      <w:pPr>
+        <w:spacing w:line="360" w:lineRule="auto"/>
+        <w:rPr>
+          <w:rFonts w:asciiTheme="minorHAnsi" w:hAnsiTheme="minorHAnsi"/>
+          <w:b/>
+          <w:color w:val="007033"/>
+          <w:sz w:val="32"/>
+        </w:rPr>
+      </w:pPr>
+    </w:p>
+    <w:p>
+      <w:pPr>
+        <w:spacing w:line="360" w:lineRule="auto"/>
+        <w:rPr>
+          <w:rFonts w:asciiTheme="minorHAnsi" w:hAnsiTheme="minorHAnsi"/>
+          <w:b/>
+          <w:color w:val="007033"/>
+          <w:sz w:val="32"/>
+        </w:rPr>
+      </w:pPr>
+    </w:p>
+    <w:p>
+      <w:pPr>
+        <w:spacing w:line="360" w:lineRule="auto"/>
+        <w:rPr>
+          <w:rFonts w:asciiTheme="minorHAnsi" w:hAnsiTheme="minorHAnsi"/>
+          <w:b/>
+          <w:color w:val="007033"/>
+          <w:sz w:val="32"/>
+        </w:rPr>
+      </w:pPr>
+    </w:p>
+    <w:p>
+      <w:pPr>
+        <w:spacing w:line="360" w:lineRule="auto"/>
+        <w:rPr>
+          <w:rFonts w:asciiTheme="minorHAnsi" w:hAnsiTheme="minorHAnsi"/>
+          <w:b/>
+          <w:color w:val="007033"/>
+          <w:sz w:val="32"/>
+        </w:rPr>
+      </w:pPr>
+    </w:p>
     <w:tbl>
       <w:tblPr>
         <w:tblW w:w="9320" w:type="dxa"/>
@@ -15932,6 +16019,7 @@
                 <w:color w:val="FFFFFF"/>
                 <w:sz w:val="22"/>
               </w:rPr>
+              <w:lastRenderedPageBreak/>
               <w:t>User Story #17</w:t>
             </w:r>
             <w:r>
@@ -16301,7 +16389,6 @@
                 <w:rFonts w:ascii="Calibri" w:eastAsia="Calibri" w:hAnsi="Calibri" w:cs="Calibri"/>
                 <w:sz w:val="22"/>
               </w:rPr>
-              <w:lastRenderedPageBreak/>
               <w:t>The System will save the changes in the database.</w:t>
             </w:r>
           </w:p>
@@ -16334,7 +16421,6 @@
                 <w:b/>
                 <w:sz w:val="22"/>
               </w:rPr>
-              <w:lastRenderedPageBreak/>
               <w:t xml:space="preserve">Post-condition: </w:t>
             </w:r>
             <w:r>
@@ -17073,6 +17159,7 @@
                 <w:rFonts w:ascii="Calibri" w:eastAsia="Calibri" w:hAnsi="Calibri" w:cs="Calibri"/>
                 <w:sz w:val="22"/>
               </w:rPr>
+              <w:lastRenderedPageBreak/>
               <w:t>Verify that if the</w:t>
             </w:r>
             <w:r>
@@ -17093,50 +17180,6 @@
         </w:tc>
       </w:tr>
     </w:tbl>
-    <w:p>
-      <w:pPr>
-        <w:spacing w:line="360" w:lineRule="auto"/>
-        <w:rPr>
-          <w:rFonts w:asciiTheme="minorHAnsi" w:hAnsiTheme="minorHAnsi"/>
-          <w:b/>
-          <w:color w:val="007033"/>
-          <w:sz w:val="32"/>
-        </w:rPr>
-      </w:pPr>
-    </w:p>
-    <w:p>
-      <w:pPr>
-        <w:spacing w:line="360" w:lineRule="auto"/>
-        <w:rPr>
-          <w:rFonts w:asciiTheme="minorHAnsi" w:hAnsiTheme="minorHAnsi"/>
-          <w:b/>
-          <w:color w:val="007033"/>
-          <w:sz w:val="32"/>
-        </w:rPr>
-      </w:pPr>
-    </w:p>
-    <w:p>
-      <w:pPr>
-        <w:spacing w:line="360" w:lineRule="auto"/>
-        <w:rPr>
-          <w:rFonts w:asciiTheme="minorHAnsi" w:hAnsiTheme="minorHAnsi"/>
-          <w:b/>
-          <w:color w:val="007033"/>
-          <w:sz w:val="32"/>
-        </w:rPr>
-      </w:pPr>
-    </w:p>
-    <w:p>
-      <w:pPr>
-        <w:spacing w:line="360" w:lineRule="auto"/>
-        <w:rPr>
-          <w:rFonts w:asciiTheme="minorHAnsi" w:hAnsiTheme="minorHAnsi"/>
-          <w:b/>
-          <w:color w:val="007033"/>
-          <w:sz w:val="32"/>
-        </w:rPr>
-      </w:pPr>
-    </w:p>
     <w:p>
       <w:pPr>
         <w:spacing w:line="360" w:lineRule="auto"/>
@@ -17195,7 +17238,6 @@
                 <w:color w:val="FFFFFF"/>
                 <w:sz w:val="22"/>
               </w:rPr>
-              <w:lastRenderedPageBreak/>
               <w:t>User Story #19</w:t>
             </w:r>
             <w:r>
@@ -18087,6 +18129,7 @@
                 <w:b/>
                 <w:sz w:val="22"/>
               </w:rPr>
+              <w:lastRenderedPageBreak/>
               <w:t>Acceptance Criteria:</w:t>
             </w:r>
           </w:p>
@@ -18367,8 +18410,6 @@
           </wp:inline>
         </w:drawing>
       </w:r>
-      <w:bookmarkStart w:id="1" w:name="_GoBack"/>
-      <w:bookmarkEnd w:id="1"/>
     </w:p>
     <w:p>
       <w:pPr>
@@ -28661,7 +28702,7 @@
         <w:noProof/>
         <w:sz w:val="20"/>
       </w:rPr>
-      <w:t>2</w:t>
+      <w:t>1</w:t>
     </w:r>
     <w:r>
       <w:rPr>
@@ -28768,7 +28809,7 @@
         <w:noProof/>
         <w:sz w:val="20"/>
       </w:rPr>
-      <w:t>2</w:t>
+      <w:t>6</w:t>
     </w:r>
     <w:r>
       <w:rPr>
@@ -29825,7 +29866,7 @@
         <w:noProof/>
         <w:sz w:val="20"/>
       </w:rPr>
-      <w:t>11</w:t>
+      <w:t>12</w:t>
     </w:r>
     <w:r>
       <w:rPr>
@@ -35966,7 +36007,7 @@
 </file>
 
 <file path=customXml/itemProps1.xml><?xml version="1.0" encoding="utf-8"?>
-<ds:datastoreItem xmlns:ds="http://schemas.openxmlformats.org/officeDocument/2006/customXml" ds:itemID="{9E8EF11A-AB8F-412C-98B2-27C70E24F1CD}">
+<ds:datastoreItem xmlns:ds="http://schemas.openxmlformats.org/officeDocument/2006/customXml" ds:itemID="{AF788D4A-A51B-46BB-BA2B-E763FABD5A8A}">
   <ds:schemaRefs>
     <ds:schemaRef ds:uri="http://schemas.openxmlformats.org/officeDocument/2006/bibliography"/>
   </ds:schemaRefs>

</xml_diff>

<commit_message>
Latest SRS as of 3/6/2015 1446H
</commit_message>
<xml_diff>
--- a/JobIT - Software Requirements Specification.docx
+++ b/JobIT - Software Requirements Specification.docx
@@ -8966,8 +8966,17 @@
                 <w:rFonts w:ascii="Calibri" w:eastAsia="Calibri" w:hAnsi="Calibri" w:cs="Calibri"/>
                 <w:sz w:val="22"/>
               </w:rPr>
-              <w:t xml:space="preserve">pplicant with an id number </w:t>
-            </w:r>
+              <w:t>pplicant given that the Applicant has</w:t>
+            </w:r>
+            <w:r>
+              <w:rPr>
+                <w:rFonts w:ascii="Calibri" w:eastAsia="Calibri" w:hAnsi="Calibri" w:cs="Calibri"/>
+                <w:sz w:val="22"/>
+              </w:rPr>
+              <w:t xml:space="preserve"> an id number.</w:t>
+            </w:r>
+            <w:bookmarkStart w:id="1" w:name="_GoBack"/>
+            <w:bookmarkEnd w:id="1"/>
           </w:p>
           <w:p>
             <w:pPr>
@@ -9188,8 +9197,6 @@
               </w:rPr>
               <w:t>.</w:t>
             </w:r>
-            <w:bookmarkStart w:id="1" w:name="_GoBack"/>
-            <w:bookmarkEnd w:id="1"/>
           </w:p>
         </w:tc>
       </w:tr>
@@ -11526,7 +11533,6 @@
                 <w:color w:val="FFFFFF"/>
                 <w:sz w:val="22"/>
               </w:rPr>
-              <w:lastRenderedPageBreak/>
               <w:t>Us</w:t>
             </w:r>
             <w:r>
@@ -12381,6 +12387,7 @@
                 <w:b/>
                 <w:sz w:val="22"/>
               </w:rPr>
+              <w:lastRenderedPageBreak/>
               <w:t>Acceptance Criteria:</w:t>
             </w:r>
           </w:p>
@@ -12544,7 +12551,6 @@
                 <w:sz w:val="22"/>
                 <w:shd w:val="clear" w:color="auto" w:fill="007033"/>
               </w:rPr>
-              <w:lastRenderedPageBreak/>
               <w:t>User Story #12</w:t>
             </w:r>
             <w:r>
@@ -13705,6 +13711,7 @@
                 <w:b/>
                 <w:sz w:val="22"/>
               </w:rPr>
+              <w:lastRenderedPageBreak/>
               <w:t>Acceptance Criteria:</w:t>
             </w:r>
           </w:p>
@@ -15129,6 +15136,7 @@
                 <w:b/>
                 <w:sz w:val="22"/>
               </w:rPr>
+              <w:lastRenderedPageBreak/>
               <w:t>Post-condition:</w:t>
             </w:r>
             <w:r>
@@ -15376,7 +15384,6 @@
                 <w:rFonts w:ascii="Calibri" w:eastAsia="Calibri" w:hAnsi="Calibri" w:cs="Calibri"/>
                 <w:sz w:val="22"/>
               </w:rPr>
-              <w:lastRenderedPageBreak/>
               <w:t>Verify that all mandatory fields are filled.</w:t>
             </w:r>
           </w:p>
@@ -16083,7 +16090,6 @@
                 <w:color w:val="FFFFFF"/>
                 <w:sz w:val="22"/>
               </w:rPr>
-              <w:lastRenderedPageBreak/>
               <w:t>User Story #17</w:t>
             </w:r>
             <w:r>
@@ -17076,6 +17082,7 @@
                 <w:b/>
                 <w:sz w:val="22"/>
               </w:rPr>
+              <w:lastRenderedPageBreak/>
               <w:t>Acceptance Criteria:</w:t>
             </w:r>
           </w:p>
@@ -17223,7 +17230,6 @@
                 <w:rFonts w:ascii="Calibri" w:eastAsia="Calibri" w:hAnsi="Calibri" w:cs="Calibri"/>
                 <w:sz w:val="22"/>
               </w:rPr>
-              <w:lastRenderedPageBreak/>
               <w:t>Verify that if the</w:t>
             </w:r>
             <w:r>
@@ -18140,6 +18146,7 @@
                 <w:b/>
                 <w:sz w:val="22"/>
               </w:rPr>
+              <w:lastRenderedPageBreak/>
               <w:t xml:space="preserve">Post-condition: </w:t>
             </w:r>
             <w:r>
@@ -18193,7 +18200,6 @@
                 <w:b/>
                 <w:sz w:val="22"/>
               </w:rPr>
-              <w:lastRenderedPageBreak/>
               <w:t>Acceptance Criteria:</w:t>
             </w:r>
           </w:p>
@@ -26085,7 +26091,7 @@
         <w:noProof/>
         <w:sz w:val="20"/>
       </w:rPr>
-      <w:t>12</w:t>
+      <w:t>5</w:t>
     </w:r>
     <w:r>
       <w:rPr>
@@ -32226,7 +32232,7 @@
 </file>
 
 <file path=customXml/itemProps1.xml><?xml version="1.0" encoding="utf-8"?>
-<ds:datastoreItem xmlns:ds="http://schemas.openxmlformats.org/officeDocument/2006/customXml" ds:itemID="{A5607A0C-E06D-451C-BACC-4E9360935EDF}">
+<ds:datastoreItem xmlns:ds="http://schemas.openxmlformats.org/officeDocument/2006/customXml" ds:itemID="{3004237C-D0E1-47DF-9011-BE2DDB50B443}">
   <ds:schemaRefs>
     <ds:schemaRef ds:uri="http://schemas.openxmlformats.org/officeDocument/2006/bibliography"/>
   </ds:schemaRefs>

</xml_diff>

<commit_message>
Latest SRS as of 3/13/2015
</commit_message>
<xml_diff>
--- a/JobIT - Software Requirements Specification.docx
+++ b/JobIT - Software Requirements Specification.docx
@@ -10,7 +10,6 @@
       <w:r>
         <w:rPr>
           <w:noProof/>
-          <w:lang w:val="en-PH" w:eastAsia="en-PH"/>
         </w:rPr>
         <w:drawing>
           <wp:anchor distT="0" distB="0" distL="114300" distR="114300" simplePos="0" relativeHeight="251659264" behindDoc="0" locked="0" layoutInCell="0" hidden="0" allowOverlap="0" wp14:anchorId="530086C8" wp14:editId="563F9A58">
@@ -59,7 +58,6 @@
       <w:r>
         <w:rPr>
           <w:noProof/>
-          <w:lang w:val="en-PH" w:eastAsia="en-PH"/>
         </w:rPr>
         <w:drawing>
           <wp:anchor distT="0" distB="0" distL="114300" distR="114300" simplePos="0" relativeHeight="251660288" behindDoc="0" locked="0" layoutInCell="0" hidden="0" allowOverlap="0" wp14:anchorId="61110D30" wp14:editId="6633E7DE">
@@ -1751,6 +1749,7 @@
               <w:ind w:hanging="431"/>
               <w:contextualSpacing/>
               <w:rPr>
+                <w:rStyle w:val="normaltextrun"/>
                 <w:rFonts w:ascii="Calibri" w:eastAsia="Calibri" w:hAnsi="Calibri" w:cs="Calibri"/>
                 <w:sz w:val="22"/>
               </w:rPr>
@@ -1788,6 +1787,43 @@
                 <w:shd w:val="clear" w:color="auto" w:fill="FFFFFF"/>
               </w:rPr>
               <w:t>: The Admin can approve the account requests of Applicants not coming from Experts Academy.</w:t>
+            </w:r>
+          </w:p>
+          <w:p>
+            <w:pPr>
+              <w:numPr>
+                <w:ilvl w:val="1"/>
+                <w:numId w:val="2"/>
+              </w:numPr>
+              <w:spacing w:before="40" w:after="40"/>
+              <w:ind w:hanging="431"/>
+              <w:contextualSpacing/>
+              <w:rPr>
+                <w:rFonts w:ascii="Calibri" w:eastAsia="Calibri" w:hAnsi="Calibri" w:cs="Calibri"/>
+                <w:sz w:val="22"/>
+              </w:rPr>
+            </w:pPr>
+            <w:r>
+              <w:rPr>
+                <w:rStyle w:val="normaltextrun"/>
+                <w:rFonts w:ascii="Calibri" w:hAnsi="Calibri"/>
+                <w:color w:val="000000"/>
+                <w:sz w:val="22"/>
+                <w:szCs w:val="22"/>
+                <w:shd w:val="clear" w:color="auto" w:fill="FFFFFF"/>
+              </w:rPr>
+              <w:t>User Story #21:</w:t>
+            </w:r>
+            <w:r>
+              <w:rPr>
+                <w:rStyle w:val="normaltextrun"/>
+                <w:rFonts w:ascii="Calibri" w:hAnsi="Calibri"/>
+                <w:color w:val="000000"/>
+                <w:sz w:val="22"/>
+                <w:szCs w:val="22"/>
+                <w:shd w:val="clear" w:color="auto" w:fill="FFFFFF"/>
+              </w:rPr>
+              <w:t xml:space="preserve"> The Super Admin can create more admin accounts in the System.</w:t>
             </w:r>
           </w:p>
         </w:tc>
@@ -2107,6 +2143,14 @@
                 <w:sz w:val="22"/>
               </w:rPr>
             </w:pPr>
+            <w:r>
+              <w:rPr>
+                <w:rFonts w:ascii="Calibri" w:eastAsia="Calibri" w:hAnsi="Calibri" w:cs="Calibri"/>
+                <w:sz w:val="22"/>
+              </w:rPr>
+              <w:lastRenderedPageBreak/>
+              <w:t xml:space="preserve">       5-12</w:t>
+            </w:r>
           </w:p>
           <w:p>
             <w:pPr>
@@ -2116,12 +2160,28 @@
                 <w:sz w:val="22"/>
               </w:rPr>
             </w:pPr>
-            <w:r>
-              <w:rPr>
-                <w:rFonts w:ascii="Calibri" w:eastAsia="Calibri" w:hAnsi="Calibri" w:cs="Calibri"/>
-                <w:sz w:val="22"/>
-              </w:rPr>
-              <w:t xml:space="preserve">       5-11</w:t>
+          </w:p>
+          <w:p>
+            <w:pPr>
+              <w:spacing w:before="40" w:after="40"/>
+              <w:rPr>
+                <w:rFonts w:ascii="Calibri" w:eastAsia="Calibri" w:hAnsi="Calibri" w:cs="Calibri"/>
+                <w:sz w:val="22"/>
+              </w:rPr>
+            </w:pPr>
+            <w:r>
+              <w:rPr>
+                <w:rFonts w:ascii="Calibri" w:eastAsia="Calibri" w:hAnsi="Calibri" w:cs="Calibri"/>
+                <w:sz w:val="22"/>
+              </w:rPr>
+              <w:t xml:space="preserve">       5-1</w:t>
+            </w:r>
+            <w:r>
+              <w:rPr>
+                <w:rFonts w:ascii="Calibri" w:eastAsia="Calibri" w:hAnsi="Calibri" w:cs="Calibri"/>
+                <w:sz w:val="22"/>
+              </w:rPr>
+              <w:t>3</w:t>
             </w:r>
           </w:p>
         </w:tc>
@@ -2744,7 +2804,6 @@
           <w:sz w:val="22"/>
           <w:szCs w:val="22"/>
           <w:shd w:val="clear" w:color="auto" w:fill="FFFFFF"/>
-          <w:lang w:val="en-PH" w:eastAsia="en-PH"/>
         </w:rPr>
         <w:drawing>
           <wp:anchor distT="0" distB="0" distL="114300" distR="114300" simplePos="0" relativeHeight="251661312" behindDoc="1" locked="0" layoutInCell="1" allowOverlap="1" wp14:anchorId="7F0037DF" wp14:editId="0AAD33B3">
@@ -3083,7 +3142,6 @@
           <w:sz w:val="22"/>
           <w:szCs w:val="22"/>
           <w:shd w:val="clear" w:color="auto" w:fill="FFFFFF"/>
-          <w:lang w:val="en-PH" w:eastAsia="en-PH"/>
         </w:rPr>
         <w:drawing>
           <wp:anchor distT="0" distB="0" distL="114300" distR="114300" simplePos="0" relativeHeight="251662336" behindDoc="1" locked="0" layoutInCell="1" allowOverlap="1" wp14:anchorId="6328C2CE" wp14:editId="728323F5">
@@ -8482,35 +8540,7 @@
                 <w:rFonts w:ascii="Calibri" w:eastAsia="Calibri" w:hAnsi="Calibri" w:cs="Calibri"/>
                 <w:sz w:val="22"/>
               </w:rPr>
-              <w:t>The Applicant</w:t>
-            </w:r>
-            <w:r>
-              <w:rPr>
-                <w:rFonts w:ascii="Calibri" w:eastAsia="Calibri" w:hAnsi="Calibri" w:cs="Calibri"/>
-                <w:sz w:val="22"/>
-              </w:rPr>
-              <w:t xml:space="preserve"> from Experts Academy</w:t>
-            </w:r>
-            <w:r>
-              <w:rPr>
-                <w:rFonts w:ascii="Calibri" w:eastAsia="Calibri" w:hAnsi="Calibri" w:cs="Calibri"/>
-                <w:sz w:val="22"/>
-              </w:rPr>
-              <w:t xml:space="preserve"> must pass the exam in their respective certifications in Experts Academy (this is checked by referring to a database </w:t>
-            </w:r>
-            <w:r>
-              <w:rPr>
-                <w:rFonts w:ascii="Calibri" w:eastAsia="Calibri" w:hAnsi="Calibri" w:cs="Calibri"/>
-                <w:sz w:val="22"/>
-              </w:rPr>
-              <w:t>which keeps track if the Applicant</w:t>
-            </w:r>
-            <w:r>
-              <w:rPr>
-                <w:rFonts w:ascii="Calibri" w:eastAsia="Calibri" w:hAnsi="Calibri" w:cs="Calibri"/>
-                <w:sz w:val="22"/>
-              </w:rPr>
-              <w:t xml:space="preserve"> has passed his / her exam).</w:t>
+              <w:t>None</w:t>
             </w:r>
           </w:p>
         </w:tc>
@@ -8763,42 +8793,31 @@
                 <w:rFonts w:ascii="Calibri" w:eastAsia="Calibri" w:hAnsi="Calibri" w:cs="Calibri"/>
                 <w:sz w:val="22"/>
               </w:rPr>
-              <w:t>The System checks the database if the Applicant who registered for an account has passed a certification exam by Experts Academy and is from Experts Academy.</w:t>
+              <w:t>The System creates the Applicant’s account</w:t>
+            </w:r>
+            <w:r>
+              <w:rPr>
+                <w:rFonts w:ascii="Calibri" w:eastAsia="Calibri" w:hAnsi="Calibri" w:cs="Calibri"/>
+                <w:sz w:val="22"/>
+              </w:rPr>
+              <w:t xml:space="preserve"> if the Applicant is from Experts Academy</w:t>
+            </w:r>
+            <w:r>
+              <w:rPr>
+                <w:rFonts w:ascii="Calibri" w:eastAsia="Calibri" w:hAnsi="Calibri" w:cs="Calibri"/>
+                <w:sz w:val="22"/>
+              </w:rPr>
+              <w:t>.</w:t>
             </w:r>
           </w:p>
           <w:p>
             <w:pPr>
               <w:pStyle w:val="ListParagraph"/>
-              <w:numPr>
-                <w:ilvl w:val="0"/>
-                <w:numId w:val="45"/>
-              </w:numPr>
-              <w:rPr>
-                <w:rFonts w:ascii="Calibri" w:eastAsia="Calibri" w:hAnsi="Calibri" w:cs="Calibri"/>
-                <w:sz w:val="22"/>
-              </w:rPr>
-            </w:pPr>
-            <w:r>
-              <w:rPr>
-                <w:rFonts w:ascii="Calibri" w:eastAsia="Calibri" w:hAnsi="Calibri" w:cs="Calibri"/>
-                <w:sz w:val="22"/>
-              </w:rPr>
-              <w:t>The System creates the Applicant’s account</w:t>
-            </w:r>
-            <w:r>
-              <w:rPr>
-                <w:rFonts w:ascii="Calibri" w:eastAsia="Calibri" w:hAnsi="Calibri" w:cs="Calibri"/>
-                <w:sz w:val="22"/>
-              </w:rPr>
-              <w:t xml:space="preserve"> if the Applicant is from Experts Academy</w:t>
-            </w:r>
-            <w:r>
-              <w:rPr>
-                <w:rFonts w:ascii="Calibri" w:eastAsia="Calibri" w:hAnsi="Calibri" w:cs="Calibri"/>
-                <w:sz w:val="22"/>
-              </w:rPr>
-              <w:t>.</w:t>
-            </w:r>
+              <w:rPr>
+                <w:rFonts w:ascii="Calibri" w:eastAsia="Calibri" w:hAnsi="Calibri" w:cs="Calibri"/>
+                <w:sz w:val="22"/>
+              </w:rPr>
+            </w:pPr>
           </w:p>
         </w:tc>
       </w:tr>
@@ -8930,7 +8949,28 @@
                 <w:rFonts w:ascii="Calibri" w:eastAsia="Calibri" w:hAnsi="Calibri" w:cs="Calibri"/>
                 <w:sz w:val="22"/>
               </w:rPr>
-              <w:t xml:space="preserve">Verify that Applicant’s account will only be created if the Applicant has passed an exam in Experts Academy and is from Experts Academy. </w:t>
+              <w:t>Verify that the System fi</w:t>
+            </w:r>
+            <w:r>
+              <w:rPr>
+                <w:rFonts w:ascii="Calibri" w:eastAsia="Calibri" w:hAnsi="Calibri" w:cs="Calibri"/>
+                <w:sz w:val="22"/>
+              </w:rPr>
+              <w:t>lls the correct details of the A</w:t>
+            </w:r>
+            <w:r>
+              <w:rPr>
+                <w:rFonts w:ascii="Calibri" w:eastAsia="Calibri" w:hAnsi="Calibri" w:cs="Calibri"/>
+                <w:sz w:val="22"/>
+              </w:rPr>
+              <w:t>pplicant given that the Applicant has</w:t>
+            </w:r>
+            <w:r>
+              <w:rPr>
+                <w:rFonts w:ascii="Calibri" w:eastAsia="Calibri" w:hAnsi="Calibri" w:cs="Calibri"/>
+                <w:sz w:val="22"/>
+              </w:rPr>
+              <w:t xml:space="preserve"> an id number.</w:t>
             </w:r>
           </w:p>
           <w:p>
@@ -8952,31 +8992,8 @@
                 <w:rFonts w:ascii="Calibri" w:eastAsia="Calibri" w:hAnsi="Calibri" w:cs="Calibri"/>
                 <w:sz w:val="22"/>
               </w:rPr>
-              <w:t>Verify that the System fi</w:t>
-            </w:r>
-            <w:r>
-              <w:rPr>
-                <w:rFonts w:ascii="Calibri" w:eastAsia="Calibri" w:hAnsi="Calibri" w:cs="Calibri"/>
-                <w:sz w:val="22"/>
-              </w:rPr>
-              <w:t>lls the correct details of the A</w:t>
-            </w:r>
-            <w:r>
-              <w:rPr>
-                <w:rFonts w:ascii="Calibri" w:eastAsia="Calibri" w:hAnsi="Calibri" w:cs="Calibri"/>
-                <w:sz w:val="22"/>
-              </w:rPr>
-              <w:t>pplicant given that the Applicant has</w:t>
-            </w:r>
-            <w:r>
-              <w:rPr>
-                <w:rFonts w:ascii="Calibri" w:eastAsia="Calibri" w:hAnsi="Calibri" w:cs="Calibri"/>
-                <w:sz w:val="22"/>
-              </w:rPr>
-              <w:t xml:space="preserve"> an id number.</w:t>
-            </w:r>
-            <w:bookmarkStart w:id="1" w:name="_GoBack"/>
-            <w:bookmarkEnd w:id="1"/>
+              <w:t xml:space="preserve">Verify that a duplicate account will not be created if the Applicant has an existing account. </w:t>
+            </w:r>
           </w:p>
           <w:p>
             <w:pPr>
@@ -8997,7 +9014,7 @@
                 <w:rFonts w:ascii="Calibri" w:eastAsia="Calibri" w:hAnsi="Calibri" w:cs="Calibri"/>
                 <w:sz w:val="22"/>
               </w:rPr>
-              <w:t xml:space="preserve">Verify that the Applicant’s account will not be created if the Applicant has not passed at least one exam in Experts Academy and is from Experts Academy. </w:t>
+              <w:t xml:space="preserve">Verify that the Admin is notified of new registered accounts. </w:t>
             </w:r>
           </w:p>
           <w:p>
@@ -9019,7 +9036,7 @@
                 <w:rFonts w:ascii="Calibri" w:eastAsia="Calibri" w:hAnsi="Calibri" w:cs="Calibri"/>
                 <w:sz w:val="22"/>
               </w:rPr>
-              <w:t xml:space="preserve">Verify that a duplicate account will not be created if the Applicant has an existing account. </w:t>
+              <w:t xml:space="preserve">Verify that a new account will be pending if the is not from Experts Academy. </w:t>
             </w:r>
           </w:p>
           <w:p>
@@ -9041,7 +9058,7 @@
                 <w:rFonts w:ascii="Calibri" w:eastAsia="Calibri" w:hAnsi="Calibri" w:cs="Calibri"/>
                 <w:sz w:val="22"/>
               </w:rPr>
-              <w:t xml:space="preserve">Verify that the Admin is notified of new registered accounts. </w:t>
+              <w:t xml:space="preserve">Verify that the form can only be submitted if all mandatory fields are filled. </w:t>
             </w:r>
           </w:p>
           <w:p>
@@ -9063,7 +9080,7 @@
                 <w:rFonts w:ascii="Calibri" w:eastAsia="Calibri" w:hAnsi="Calibri" w:cs="Calibri"/>
                 <w:sz w:val="22"/>
               </w:rPr>
-              <w:t xml:space="preserve">Verify that a new account will be pending if the Applicant has not passed an exam in Experts Academy or is not from Experts Academy. </w:t>
+              <w:t xml:space="preserve">Verify that if the Applicant is from Experts Academy, the System will not anymore relay the entered information to the Admin for approval. </w:t>
             </w:r>
           </w:p>
           <w:p>
@@ -9085,7 +9102,7 @@
                 <w:rFonts w:ascii="Calibri" w:eastAsia="Calibri" w:hAnsi="Calibri" w:cs="Calibri"/>
                 <w:sz w:val="22"/>
               </w:rPr>
-              <w:t xml:space="preserve">Verify that the form can only be submitted if all mandatory fields are filled. </w:t>
+              <w:t>Verify that if the Applicant is not from Experts Academy, he / she must fill out the mandatory fields.</w:t>
             </w:r>
           </w:p>
           <w:p>
@@ -9098,16 +9115,60 @@
               <w:spacing w:before="0" w:beforeAutospacing="0" w:after="0" w:afterAutospacing="0"/>
               <w:textAlignment w:val="baseline"/>
               <w:rPr>
-                <w:rFonts w:ascii="Calibri" w:eastAsia="Calibri" w:hAnsi="Calibri" w:cs="Calibri"/>
-                <w:sz w:val="22"/>
-              </w:rPr>
-            </w:pPr>
-            <w:r>
-              <w:rPr>
-                <w:rFonts w:ascii="Calibri" w:eastAsia="Calibri" w:hAnsi="Calibri" w:cs="Calibri"/>
-                <w:sz w:val="22"/>
-              </w:rPr>
-              <w:t xml:space="preserve">Verify that if the Applicant is from Experts Academy, the System will not anymore relay the entered information to the Admin for approval. </w:t>
+                <w:rFonts w:asciiTheme="minorHAnsi" w:eastAsia="Calibri" w:hAnsiTheme="minorHAnsi" w:cs="Calibri"/>
+                <w:sz w:val="22"/>
+                <w:szCs w:val="22"/>
+              </w:rPr>
+            </w:pPr>
+            <w:r>
+              <w:rPr>
+                <w:rFonts w:asciiTheme="minorHAnsi" w:hAnsiTheme="minorHAnsi" w:cs="Helvetica"/>
+                <w:color w:val="333333"/>
+                <w:sz w:val="22"/>
+                <w:szCs w:val="22"/>
+                <w:shd w:val="clear" w:color="auto" w:fill="FFFFFF"/>
+              </w:rPr>
+              <w:t>Verify that o</w:t>
+            </w:r>
+            <w:r>
+              <w:rPr>
+                <w:rFonts w:asciiTheme="minorHAnsi" w:hAnsiTheme="minorHAnsi" w:cs="Helvetica"/>
+                <w:color w:val="333333"/>
+                <w:sz w:val="22"/>
+                <w:szCs w:val="22"/>
+                <w:shd w:val="clear" w:color="auto" w:fill="FFFFFF"/>
+              </w:rPr>
+              <w:t>nly Admin Approved Non-Expert Student registration will be stored into the system and will be</w:t>
+            </w:r>
+            <w:r>
+              <w:rPr>
+                <w:rFonts w:asciiTheme="minorHAnsi" w:hAnsiTheme="minorHAnsi" w:cs="Helvetica"/>
+                <w:color w:val="333333"/>
+                <w:sz w:val="22"/>
+                <w:szCs w:val="22"/>
+                <w:shd w:val="clear" w:color="auto" w:fill="FFFFFF"/>
+              </w:rPr>
+              <w:t xml:space="preserve"> allowed to gain access to the S</w:t>
+            </w:r>
+            <w:r>
+              <w:rPr>
+                <w:rFonts w:asciiTheme="minorHAnsi" w:hAnsiTheme="minorHAnsi" w:cs="Helvetica"/>
+                <w:color w:val="333333"/>
+                <w:sz w:val="22"/>
+                <w:szCs w:val="22"/>
+                <w:shd w:val="clear" w:color="auto" w:fill="FFFFFF"/>
+              </w:rPr>
+              <w:t>ystem</w:t>
+            </w:r>
+            <w:r>
+              <w:rPr>
+                <w:rFonts w:asciiTheme="minorHAnsi" w:hAnsiTheme="minorHAnsi" w:cs="Helvetica"/>
+                <w:color w:val="333333"/>
+                <w:sz w:val="22"/>
+                <w:szCs w:val="22"/>
+                <w:shd w:val="clear" w:color="auto" w:fill="FFFFFF"/>
+              </w:rPr>
+              <w:t>.</w:t>
             </w:r>
           </w:p>
           <w:p>
@@ -9120,28 +9181,6 @@
               <w:spacing w:before="0" w:beforeAutospacing="0" w:after="0" w:afterAutospacing="0"/>
               <w:textAlignment w:val="baseline"/>
               <w:rPr>
-                <w:rFonts w:ascii="Calibri" w:eastAsia="Calibri" w:hAnsi="Calibri" w:cs="Calibri"/>
-                <w:sz w:val="22"/>
-              </w:rPr>
-            </w:pPr>
-            <w:r>
-              <w:rPr>
-                <w:rFonts w:ascii="Calibri" w:eastAsia="Calibri" w:hAnsi="Calibri" w:cs="Calibri"/>
-                <w:sz w:val="22"/>
-              </w:rPr>
-              <w:t>Verify that if the Applicant is not from Experts Academy, he / she must fill out the mandatory fields.</w:t>
-            </w:r>
-          </w:p>
-          <w:p>
-            <w:pPr>
-              <w:pStyle w:val="paragraph"/>
-              <w:numPr>
-                <w:ilvl w:val="0"/>
-                <w:numId w:val="46"/>
-              </w:numPr>
-              <w:spacing w:before="0" w:beforeAutospacing="0" w:after="0" w:afterAutospacing="0"/>
-              <w:textAlignment w:val="baseline"/>
-              <w:rPr>
                 <w:rFonts w:asciiTheme="minorHAnsi" w:eastAsia="Calibri" w:hAnsiTheme="minorHAnsi" w:cs="Calibri"/>
                 <w:sz w:val="22"/>
                 <w:szCs w:val="22"/>
@@ -9155,85 +9194,12 @@
                 <w:szCs w:val="22"/>
                 <w:shd w:val="clear" w:color="auto" w:fill="FFFFFF"/>
               </w:rPr>
-              <w:t>Verify that o</w:t>
-            </w:r>
-            <w:r>
-              <w:rPr>
-                <w:rFonts w:asciiTheme="minorHAnsi" w:hAnsiTheme="minorHAnsi" w:cs="Helvetica"/>
-                <w:color w:val="333333"/>
-                <w:sz w:val="22"/>
-                <w:szCs w:val="22"/>
-                <w:shd w:val="clear" w:color="auto" w:fill="FFFFFF"/>
-              </w:rPr>
-              <w:t>nly Admin Approved Non-Expert Student registration will be stored into the system and will be</w:t>
-            </w:r>
-            <w:r>
-              <w:rPr>
-                <w:rFonts w:asciiTheme="minorHAnsi" w:hAnsiTheme="minorHAnsi" w:cs="Helvetica"/>
-                <w:color w:val="333333"/>
-                <w:sz w:val="22"/>
-                <w:szCs w:val="22"/>
-                <w:shd w:val="clear" w:color="auto" w:fill="FFFFFF"/>
-              </w:rPr>
-              <w:t xml:space="preserve"> allowed to gain access to the S</w:t>
-            </w:r>
-            <w:r>
-              <w:rPr>
-                <w:rFonts w:asciiTheme="minorHAnsi" w:hAnsiTheme="minorHAnsi" w:cs="Helvetica"/>
-                <w:color w:val="333333"/>
-                <w:sz w:val="22"/>
-                <w:szCs w:val="22"/>
-                <w:shd w:val="clear" w:color="auto" w:fill="FFFFFF"/>
-              </w:rPr>
-              <w:t>ystem</w:t>
-            </w:r>
-            <w:r>
-              <w:rPr>
-                <w:rFonts w:asciiTheme="minorHAnsi" w:hAnsiTheme="minorHAnsi" w:cs="Helvetica"/>
-                <w:color w:val="333333"/>
-                <w:sz w:val="22"/>
-                <w:szCs w:val="22"/>
-                <w:shd w:val="clear" w:color="auto" w:fill="FFFFFF"/>
-              </w:rPr>
-              <w:t>.</w:t>
+              <w:t xml:space="preserve">Verify that if the id number of an Experts Academy student does not exist in the database, the system will not fill any fields.  </w:t>
             </w:r>
           </w:p>
         </w:tc>
       </w:tr>
     </w:tbl>
-    <w:p>
-      <w:pPr>
-        <w:spacing w:line="360" w:lineRule="auto"/>
-        <w:rPr>
-          <w:rFonts w:asciiTheme="minorHAnsi" w:hAnsiTheme="minorHAnsi"/>
-          <w:b/>
-          <w:color w:val="007033"/>
-          <w:sz w:val="32"/>
-        </w:rPr>
-      </w:pPr>
-    </w:p>
-    <w:p>
-      <w:pPr>
-        <w:spacing w:line="360" w:lineRule="auto"/>
-        <w:rPr>
-          <w:rFonts w:asciiTheme="minorHAnsi" w:hAnsiTheme="minorHAnsi"/>
-          <w:b/>
-          <w:color w:val="007033"/>
-          <w:sz w:val="32"/>
-        </w:rPr>
-      </w:pPr>
-    </w:p>
-    <w:p>
-      <w:pPr>
-        <w:spacing w:line="360" w:lineRule="auto"/>
-        <w:rPr>
-          <w:rFonts w:asciiTheme="minorHAnsi" w:hAnsiTheme="minorHAnsi"/>
-          <w:b/>
-          <w:color w:val="007033"/>
-          <w:sz w:val="32"/>
-        </w:rPr>
-      </w:pPr>
-    </w:p>
     <w:p>
       <w:pPr>
         <w:spacing w:line="360" w:lineRule="auto"/>
@@ -9689,6 +9655,7 @@
                 <w:rFonts w:ascii="Calibri" w:eastAsia="Calibri" w:hAnsi="Calibri" w:cs="Calibri"/>
                 <w:sz w:val="22"/>
               </w:rPr>
+              <w:lastRenderedPageBreak/>
               <w:t>The System stores the informatio</w:t>
             </w:r>
             <w:r>
@@ -9735,6 +9702,7 @@
                 <w:b/>
                 <w:sz w:val="22"/>
               </w:rPr>
+              <w:lastRenderedPageBreak/>
               <w:t xml:space="preserve">Post-condition: </w:t>
             </w:r>
             <w:r>
@@ -10631,6 +10599,7 @@
                 <w:b/>
                 <w:sz w:val="22"/>
               </w:rPr>
+              <w:lastRenderedPageBreak/>
               <w:t xml:space="preserve">Scenario: </w:t>
             </w:r>
           </w:p>
@@ -11679,6 +11648,7 @@
                 <w:b/>
                 <w:sz w:val="22"/>
               </w:rPr>
+              <w:lastRenderedPageBreak/>
               <w:t xml:space="preserve">Scenario: </w:t>
             </w:r>
           </w:p>
@@ -12387,7 +12357,6 @@
                 <w:b/>
                 <w:sz w:val="22"/>
               </w:rPr>
-              <w:lastRenderedPageBreak/>
               <w:t>Acceptance Criteria:</w:t>
             </w:r>
           </w:p>
@@ -12551,6 +12520,7 @@
                 <w:sz w:val="22"/>
                 <w:shd w:val="clear" w:color="auto" w:fill="007033"/>
               </w:rPr>
+              <w:lastRenderedPageBreak/>
               <w:t>User Story #12</w:t>
             </w:r>
             <w:r>
@@ -13711,7 +13681,6 @@
                 <w:b/>
                 <w:sz w:val="22"/>
               </w:rPr>
-              <w:lastRenderedPageBreak/>
               <w:t>Acceptance Criteria:</w:t>
             </w:r>
           </w:p>
@@ -15136,7 +15105,6 @@
                 <w:b/>
                 <w:sz w:val="22"/>
               </w:rPr>
-              <w:lastRenderedPageBreak/>
               <w:t>Post-condition:</w:t>
             </w:r>
             <w:r>
@@ -15384,6 +15352,7 @@
                 <w:rFonts w:ascii="Calibri" w:eastAsia="Calibri" w:hAnsi="Calibri" w:cs="Calibri"/>
                 <w:sz w:val="22"/>
               </w:rPr>
+              <w:lastRenderedPageBreak/>
               <w:t>Verify that all mandatory fields are filled.</w:t>
             </w:r>
           </w:p>
@@ -16090,6 +16059,7 @@
                 <w:color w:val="FFFFFF"/>
                 <w:sz w:val="22"/>
               </w:rPr>
+              <w:lastRenderedPageBreak/>
               <w:t>User Story #17</w:t>
             </w:r>
             <w:r>
@@ -16759,7 +16729,25 @@
                 <w:color w:val="FFFFFF"/>
                 <w:sz w:val="22"/>
               </w:rPr>
-              <w:t>: The Admin can log-in to th</w:t>
+              <w:t xml:space="preserve">: The </w:t>
+            </w:r>
+            <w:r>
+              <w:rPr>
+                <w:rFonts w:ascii="Calibri" w:eastAsia="Calibri" w:hAnsi="Calibri" w:cs="Calibri"/>
+                <w:b/>
+                <w:color w:val="FFFFFF"/>
+                <w:sz w:val="22"/>
+              </w:rPr>
+              <w:t>Super Admin/</w:t>
+            </w:r>
+            <w:r>
+              <w:rPr>
+                <w:rFonts w:ascii="Calibri" w:eastAsia="Calibri" w:hAnsi="Calibri" w:cs="Calibri"/>
+                <w:b/>
+                <w:color w:val="FFFFFF"/>
+                <w:sz w:val="22"/>
+              </w:rPr>
+              <w:t>Admin can log-in to th</w:t>
             </w:r>
             <w:r>
               <w:rPr>
@@ -16885,7 +16873,38 @@
                 <w:szCs w:val="22"/>
                 <w:shd w:val="clear" w:color="auto" w:fill="FFFFFF"/>
               </w:rPr>
-              <w:t xml:space="preserve">The Admin must have </w:t>
+              <w:t xml:space="preserve">The </w:t>
+            </w:r>
+            <w:r>
+              <w:rPr>
+                <w:rFonts w:ascii="Calibri" w:eastAsia="Calibri" w:hAnsi="Calibri" w:cs="Calibri"/>
+                <w:sz w:val="22"/>
+              </w:rPr>
+              <w:t xml:space="preserve">Super </w:t>
+            </w:r>
+            <w:r>
+              <w:rPr>
+                <w:rFonts w:ascii="Calibri" w:eastAsia="Calibri" w:hAnsi="Calibri" w:cs="Calibri"/>
+                <w:sz w:val="22"/>
+              </w:rPr>
+              <w:t>Admin</w:t>
+            </w:r>
+            <w:r>
+              <w:rPr>
+                <w:rFonts w:ascii="Calibri" w:eastAsia="Calibri" w:hAnsi="Calibri" w:cs="Calibri"/>
+                <w:sz w:val="22"/>
+              </w:rPr>
+              <w:t xml:space="preserve"> / </w:t>
+            </w:r>
+            <w:r>
+              <w:rPr>
+                <w:rFonts w:asciiTheme="minorHAnsi" w:hAnsiTheme="minorHAnsi" w:cs="Helvetica"/>
+                <w:color w:val="333333"/>
+                <w:sz w:val="22"/>
+                <w:szCs w:val="22"/>
+                <w:shd w:val="clear" w:color="auto" w:fill="FFFFFF"/>
+              </w:rPr>
+              <w:t xml:space="preserve">Admin must have </w:t>
             </w:r>
             <w:r>
               <w:rPr>
@@ -16948,7 +16967,35 @@
                 <w:rFonts w:ascii="Calibri" w:eastAsia="Calibri" w:hAnsi="Calibri" w:cs="Calibri"/>
                 <w:sz w:val="22"/>
               </w:rPr>
-              <w:t>The Admin will press a combination of keyboard keys.</w:t>
+              <w:t xml:space="preserve">The </w:t>
+            </w:r>
+            <w:r>
+              <w:rPr>
+                <w:rFonts w:ascii="Calibri" w:eastAsia="Calibri" w:hAnsi="Calibri" w:cs="Calibri"/>
+                <w:sz w:val="22"/>
+              </w:rPr>
+              <w:t xml:space="preserve">Super </w:t>
+            </w:r>
+            <w:r>
+              <w:rPr>
+                <w:rFonts w:ascii="Calibri" w:eastAsia="Calibri" w:hAnsi="Calibri" w:cs="Calibri"/>
+                <w:sz w:val="22"/>
+              </w:rPr>
+              <w:t>Admin</w:t>
+            </w:r>
+            <w:r>
+              <w:rPr>
+                <w:rFonts w:ascii="Calibri" w:eastAsia="Calibri" w:hAnsi="Calibri" w:cs="Calibri"/>
+                <w:sz w:val="22"/>
+              </w:rPr>
+              <w:t xml:space="preserve"> / </w:t>
+            </w:r>
+            <w:r>
+              <w:rPr>
+                <w:rFonts w:ascii="Calibri" w:eastAsia="Calibri" w:hAnsi="Calibri" w:cs="Calibri"/>
+                <w:sz w:val="22"/>
+              </w:rPr>
+              <w:t>Admin will press a combination of keyboard keys.</w:t>
             </w:r>
           </w:p>
           <w:p>
@@ -16990,7 +17037,35 @@
                 <w:rFonts w:ascii="Calibri" w:eastAsia="Calibri" w:hAnsi="Calibri" w:cs="Calibri"/>
                 <w:sz w:val="22"/>
               </w:rPr>
-              <w:t>The Admin enters the username and password.</w:t>
+              <w:t xml:space="preserve">The </w:t>
+            </w:r>
+            <w:r>
+              <w:rPr>
+                <w:rFonts w:ascii="Calibri" w:eastAsia="Calibri" w:hAnsi="Calibri" w:cs="Calibri"/>
+                <w:sz w:val="22"/>
+              </w:rPr>
+              <w:t xml:space="preserve">Super </w:t>
+            </w:r>
+            <w:r>
+              <w:rPr>
+                <w:rFonts w:ascii="Calibri" w:eastAsia="Calibri" w:hAnsi="Calibri" w:cs="Calibri"/>
+                <w:sz w:val="22"/>
+              </w:rPr>
+              <w:t>Admin</w:t>
+            </w:r>
+            <w:r>
+              <w:rPr>
+                <w:rFonts w:ascii="Calibri" w:eastAsia="Calibri" w:hAnsi="Calibri" w:cs="Calibri"/>
+                <w:sz w:val="22"/>
+              </w:rPr>
+              <w:t xml:space="preserve"> / </w:t>
+            </w:r>
+            <w:r>
+              <w:rPr>
+                <w:rFonts w:ascii="Calibri" w:eastAsia="Calibri" w:hAnsi="Calibri" w:cs="Calibri"/>
+                <w:sz w:val="22"/>
+              </w:rPr>
+              <w:t>Admin enters the username and password.</w:t>
             </w:r>
           </w:p>
           <w:p>
@@ -17082,7 +17157,6 @@
                 <w:b/>
                 <w:sz w:val="22"/>
               </w:rPr>
-              <w:lastRenderedPageBreak/>
               <w:t>Acceptance Criteria:</w:t>
             </w:r>
           </w:p>
@@ -17230,6 +17304,7 @@
                 <w:rFonts w:ascii="Calibri" w:eastAsia="Calibri" w:hAnsi="Calibri" w:cs="Calibri"/>
                 <w:sz w:val="22"/>
               </w:rPr>
+              <w:lastRenderedPageBreak/>
               <w:t>Verify that if the</w:t>
             </w:r>
             <w:r>
@@ -17237,7 +17312,35 @@
                 <w:rFonts w:ascii="Calibri" w:eastAsia="Calibri" w:hAnsi="Calibri" w:cs="Calibri"/>
                 <w:sz w:val="22"/>
               </w:rPr>
-              <w:t xml:space="preserve"> Admin cancels the log-in, the S</w:t>
+              <w:t xml:space="preserve"> </w:t>
+            </w:r>
+            <w:r>
+              <w:rPr>
+                <w:rFonts w:ascii="Calibri" w:eastAsia="Calibri" w:hAnsi="Calibri" w:cs="Calibri"/>
+                <w:sz w:val="22"/>
+              </w:rPr>
+              <w:t xml:space="preserve">Super </w:t>
+            </w:r>
+            <w:r>
+              <w:rPr>
+                <w:rFonts w:ascii="Calibri" w:eastAsia="Calibri" w:hAnsi="Calibri" w:cs="Calibri"/>
+                <w:sz w:val="22"/>
+              </w:rPr>
+              <w:t>Admin</w:t>
+            </w:r>
+            <w:r>
+              <w:rPr>
+                <w:rFonts w:ascii="Calibri" w:eastAsia="Calibri" w:hAnsi="Calibri" w:cs="Calibri"/>
+                <w:sz w:val="22"/>
+              </w:rPr>
+              <w:t xml:space="preserve"> / </w:t>
+            </w:r>
+            <w:r>
+              <w:rPr>
+                <w:rFonts w:ascii="Calibri" w:eastAsia="Calibri" w:hAnsi="Calibri" w:cs="Calibri"/>
+                <w:sz w:val="22"/>
+              </w:rPr>
+              <w:t>Admin cancels the log-in, the S</w:t>
             </w:r>
             <w:r>
               <w:rPr>
@@ -17317,7 +17420,25 @@
                 <w:color w:val="FFFFFF"/>
                 <w:sz w:val="22"/>
               </w:rPr>
-              <w:t>: The Admin can create an account for a Company to give them access to the System.</w:t>
+              <w:t xml:space="preserve">: </w:t>
+            </w:r>
+            <w:r>
+              <w:rPr>
+                <w:rFonts w:ascii="Calibri" w:eastAsia="Calibri" w:hAnsi="Calibri" w:cs="Calibri"/>
+                <w:b/>
+                <w:color w:val="FFFFFF"/>
+                <w:sz w:val="22"/>
+              </w:rPr>
+              <w:t>The Super Admin/</w:t>
+            </w:r>
+            <w:r>
+              <w:rPr>
+                <w:rFonts w:ascii="Calibri" w:eastAsia="Calibri" w:hAnsi="Calibri" w:cs="Calibri"/>
+                <w:b/>
+                <w:color w:val="FFFFFF"/>
+                <w:sz w:val="22"/>
+              </w:rPr>
+              <w:t>The Admin can create an account for a Company to give them access to the System.</w:t>
             </w:r>
           </w:p>
         </w:tc>
@@ -17465,7 +17586,35 @@
                 <w:rFonts w:ascii="Calibri" w:eastAsia="Calibri" w:hAnsi="Calibri" w:cs="Calibri"/>
                 <w:sz w:val="22"/>
               </w:rPr>
-              <w:t>The Admin enters the username, password, and type</w:t>
+              <w:t xml:space="preserve">The </w:t>
+            </w:r>
+            <w:r>
+              <w:rPr>
+                <w:rFonts w:ascii="Calibri" w:eastAsia="Calibri" w:hAnsi="Calibri" w:cs="Calibri"/>
+                <w:sz w:val="22"/>
+              </w:rPr>
+              <w:t xml:space="preserve">Super </w:t>
+            </w:r>
+            <w:r>
+              <w:rPr>
+                <w:rFonts w:ascii="Calibri" w:eastAsia="Calibri" w:hAnsi="Calibri" w:cs="Calibri"/>
+                <w:sz w:val="22"/>
+              </w:rPr>
+              <w:t>Admin</w:t>
+            </w:r>
+            <w:r>
+              <w:rPr>
+                <w:rFonts w:ascii="Calibri" w:eastAsia="Calibri" w:hAnsi="Calibri" w:cs="Calibri"/>
+                <w:sz w:val="22"/>
+              </w:rPr>
+              <w:t xml:space="preserve"> / </w:t>
+            </w:r>
+            <w:r>
+              <w:rPr>
+                <w:rFonts w:ascii="Calibri" w:eastAsia="Calibri" w:hAnsi="Calibri" w:cs="Calibri"/>
+                <w:sz w:val="22"/>
+              </w:rPr>
+              <w:t>Admin enters the username, password, and type</w:t>
             </w:r>
             <w:r>
               <w:rPr>
@@ -17499,7 +17648,35 @@
                 <w:rFonts w:ascii="Calibri" w:eastAsia="Calibri" w:hAnsi="Calibri" w:cs="Calibri"/>
                 <w:sz w:val="22"/>
               </w:rPr>
-              <w:t>The Admin submits the entered information.</w:t>
+              <w:t xml:space="preserve">The </w:t>
+            </w:r>
+            <w:r>
+              <w:rPr>
+                <w:rFonts w:ascii="Calibri" w:eastAsia="Calibri" w:hAnsi="Calibri" w:cs="Calibri"/>
+                <w:sz w:val="22"/>
+              </w:rPr>
+              <w:t xml:space="preserve">Super </w:t>
+            </w:r>
+            <w:r>
+              <w:rPr>
+                <w:rFonts w:ascii="Calibri" w:eastAsia="Calibri" w:hAnsi="Calibri" w:cs="Calibri"/>
+                <w:sz w:val="22"/>
+              </w:rPr>
+              <w:t>Admin</w:t>
+            </w:r>
+            <w:r>
+              <w:rPr>
+                <w:rFonts w:ascii="Calibri" w:eastAsia="Calibri" w:hAnsi="Calibri" w:cs="Calibri"/>
+                <w:sz w:val="22"/>
+              </w:rPr>
+              <w:t xml:space="preserve"> / </w:t>
+            </w:r>
+            <w:r>
+              <w:rPr>
+                <w:rFonts w:ascii="Calibri" w:eastAsia="Calibri" w:hAnsi="Calibri" w:cs="Calibri"/>
+                <w:sz w:val="22"/>
+              </w:rPr>
+              <w:t>Admin submits the entered information.</w:t>
             </w:r>
           </w:p>
           <w:p>
@@ -17764,7 +17941,25 @@
                 <w:color w:val="FFFFFF"/>
                 <w:sz w:val="22"/>
               </w:rPr>
-              <w:t>: Th</w:t>
+              <w:t xml:space="preserve">: </w:t>
+            </w:r>
+            <w:r>
+              <w:rPr>
+                <w:rFonts w:ascii="Calibri" w:eastAsia="Calibri" w:hAnsi="Calibri" w:cs="Calibri"/>
+                <w:b/>
+                <w:color w:val="FFFFFF"/>
+                <w:sz w:val="22"/>
+              </w:rPr>
+              <w:t>The Super Admin/</w:t>
+            </w:r>
+            <w:r>
+              <w:rPr>
+                <w:rFonts w:ascii="Calibri" w:eastAsia="Calibri" w:hAnsi="Calibri" w:cs="Calibri"/>
+                <w:b/>
+                <w:color w:val="FFFFFF"/>
+                <w:sz w:val="22"/>
+              </w:rPr>
+              <w:t>Th</w:t>
             </w:r>
             <w:r>
               <w:rPr>
@@ -17930,7 +18125,35 @@
                 <w:rFonts w:ascii="Calibri" w:eastAsia="Calibri" w:hAnsi="Calibri" w:cs="Calibri"/>
                 <w:sz w:val="22"/>
               </w:rPr>
-              <w:t>The Admin selects the</w:t>
+              <w:t>The</w:t>
+            </w:r>
+            <w:r>
+              <w:rPr>
+                <w:rFonts w:ascii="Calibri" w:eastAsia="Calibri" w:hAnsi="Calibri" w:cs="Calibri"/>
+                <w:sz w:val="22"/>
+              </w:rPr>
+              <w:t xml:space="preserve"> Super </w:t>
+            </w:r>
+            <w:r>
+              <w:rPr>
+                <w:rFonts w:ascii="Calibri" w:eastAsia="Calibri" w:hAnsi="Calibri" w:cs="Calibri"/>
+                <w:sz w:val="22"/>
+              </w:rPr>
+              <w:t>Admin</w:t>
+            </w:r>
+            <w:r>
+              <w:rPr>
+                <w:rFonts w:ascii="Calibri" w:eastAsia="Calibri" w:hAnsi="Calibri" w:cs="Calibri"/>
+                <w:sz w:val="22"/>
+              </w:rPr>
+              <w:t xml:space="preserve"> / Admin</w:t>
+            </w:r>
+            <w:r>
+              <w:rPr>
+                <w:rFonts w:ascii="Calibri" w:eastAsia="Calibri" w:hAnsi="Calibri" w:cs="Calibri"/>
+                <w:sz w:val="22"/>
+              </w:rPr>
+              <w:t xml:space="preserve"> selects the</w:t>
             </w:r>
             <w:r>
               <w:rPr>
@@ -17964,7 +18187,35 @@
                 <w:rFonts w:ascii="Calibri" w:eastAsia="Calibri" w:hAnsi="Calibri" w:cs="Calibri"/>
                 <w:sz w:val="22"/>
               </w:rPr>
-              <w:t>The Admin can als</w:t>
+              <w:t xml:space="preserve">The </w:t>
+            </w:r>
+            <w:r>
+              <w:rPr>
+                <w:rFonts w:ascii="Calibri" w:eastAsia="Calibri" w:hAnsi="Calibri" w:cs="Calibri"/>
+                <w:sz w:val="22"/>
+              </w:rPr>
+              <w:t xml:space="preserve">Super </w:t>
+            </w:r>
+            <w:r>
+              <w:rPr>
+                <w:rFonts w:ascii="Calibri" w:eastAsia="Calibri" w:hAnsi="Calibri" w:cs="Calibri"/>
+                <w:sz w:val="22"/>
+              </w:rPr>
+              <w:t>Admin</w:t>
+            </w:r>
+            <w:r>
+              <w:rPr>
+                <w:rFonts w:ascii="Calibri" w:eastAsia="Calibri" w:hAnsi="Calibri" w:cs="Calibri"/>
+                <w:sz w:val="22"/>
+              </w:rPr>
+              <w:t xml:space="preserve"> / </w:t>
+            </w:r>
+            <w:r>
+              <w:rPr>
+                <w:rFonts w:ascii="Calibri" w:eastAsia="Calibri" w:hAnsi="Calibri" w:cs="Calibri"/>
+                <w:sz w:val="22"/>
+              </w:rPr>
+              <w:t>Admin can als</w:t>
             </w:r>
             <w:r>
               <w:rPr>
@@ -18046,7 +18297,35 @@
                 <w:rFonts w:ascii="Calibri" w:eastAsia="Calibri" w:hAnsi="Calibri" w:cs="Calibri"/>
                 <w:sz w:val="22"/>
               </w:rPr>
-              <w:t xml:space="preserve">The Admin can approve or reject the </w:t>
+              <w:t xml:space="preserve">The </w:t>
+            </w:r>
+            <w:r>
+              <w:rPr>
+                <w:rFonts w:ascii="Calibri" w:eastAsia="Calibri" w:hAnsi="Calibri" w:cs="Calibri"/>
+                <w:sz w:val="22"/>
+              </w:rPr>
+              <w:t xml:space="preserve">Super </w:t>
+            </w:r>
+            <w:r>
+              <w:rPr>
+                <w:rFonts w:ascii="Calibri" w:eastAsia="Calibri" w:hAnsi="Calibri" w:cs="Calibri"/>
+                <w:sz w:val="22"/>
+              </w:rPr>
+              <w:t>Admin</w:t>
+            </w:r>
+            <w:r>
+              <w:rPr>
+                <w:rFonts w:ascii="Calibri" w:eastAsia="Calibri" w:hAnsi="Calibri" w:cs="Calibri"/>
+                <w:sz w:val="22"/>
+              </w:rPr>
+              <w:t xml:space="preserve"> / </w:t>
+            </w:r>
+            <w:r>
+              <w:rPr>
+                <w:rFonts w:ascii="Calibri" w:eastAsia="Calibri" w:hAnsi="Calibri" w:cs="Calibri"/>
+                <w:sz w:val="22"/>
+              </w:rPr>
+              <w:t xml:space="preserve">Admin can approve or reject the </w:t>
             </w:r>
             <w:r>
               <w:rPr>
@@ -18146,7 +18425,6 @@
                 <w:b/>
                 <w:sz w:val="22"/>
               </w:rPr>
-              <w:lastRenderedPageBreak/>
               <w:t xml:space="preserve">Post-condition: </w:t>
             </w:r>
             <w:r>
@@ -18200,6 +18478,7 @@
                 <w:b/>
                 <w:sz w:val="22"/>
               </w:rPr>
+              <w:lastRenderedPageBreak/>
               <w:t>Acceptance Criteria:</w:t>
             </w:r>
           </w:p>
@@ -18348,6 +18627,937 @@
                 <w:sz w:val="22"/>
               </w:rPr>
               <w:t xml:space="preserve">Verify that emails that are sent to Applicants are correct (approved/disapproved). </w:t>
+            </w:r>
+          </w:p>
+        </w:tc>
+      </w:tr>
+    </w:tbl>
+    <w:p>
+      <w:pPr>
+        <w:tabs>
+          <w:tab w:val="left" w:pos="3722"/>
+        </w:tabs>
+        <w:rPr>
+          <w:rFonts w:asciiTheme="minorHAnsi" w:hAnsiTheme="minorHAnsi"/>
+          <w:sz w:val="32"/>
+        </w:rPr>
+      </w:pPr>
+    </w:p>
+    <w:p>
+      <w:pPr>
+        <w:tabs>
+          <w:tab w:val="left" w:pos="3722"/>
+        </w:tabs>
+        <w:rPr>
+          <w:rFonts w:asciiTheme="minorHAnsi" w:hAnsiTheme="minorHAnsi"/>
+          <w:sz w:val="32"/>
+        </w:rPr>
+      </w:pPr>
+    </w:p>
+    <w:tbl>
+      <w:tblPr>
+        <w:tblW w:w="9320" w:type="dxa"/>
+        <w:tblInd w:w="-114" w:type="dxa"/>
+        <w:tblBorders>
+          <w:top w:val="single" w:sz="4" w:space="0" w:color="000000"/>
+          <w:left w:val="single" w:sz="4" w:space="0" w:color="000000"/>
+          <w:bottom w:val="single" w:sz="4" w:space="0" w:color="000000"/>
+          <w:right w:val="single" w:sz="4" w:space="0" w:color="000000"/>
+          <w:insideH w:val="single" w:sz="4" w:space="0" w:color="000000"/>
+          <w:insideV w:val="single" w:sz="4" w:space="0" w:color="000000"/>
+        </w:tblBorders>
+        <w:tblLayout w:type="fixed"/>
+        <w:tblLook w:val="0400" w:firstRow="0" w:lastRow="0" w:firstColumn="0" w:lastColumn="0" w:noHBand="0" w:noVBand="1"/>
+      </w:tblPr>
+      <w:tblGrid>
+        <w:gridCol w:w="4608"/>
+        <w:gridCol w:w="4712"/>
+      </w:tblGrid>
+      <w:tr>
+        <w:trPr>
+          <w:trHeight w:val="600"/>
+        </w:trPr>
+        <w:tc>
+          <w:tcPr>
+            <w:tcW w:w="9320" w:type="dxa"/>
+            <w:gridSpan w:val="2"/>
+            <w:tcBorders>
+              <w:top w:val="single" w:sz="8" w:space="0" w:color="000000"/>
+              <w:left w:val="single" w:sz="8" w:space="0" w:color="000000"/>
+              <w:bottom w:val="single" w:sz="8" w:space="0" w:color="000000"/>
+              <w:right w:val="single" w:sz="8" w:space="0" w:color="000000"/>
+            </w:tcBorders>
+            <w:shd w:val="clear" w:color="auto" w:fill="007033"/>
+            <w:vAlign w:val="center"/>
+          </w:tcPr>
+          <w:p>
+            <w:pPr>
+              <w:spacing w:before="100" w:after="100"/>
+            </w:pPr>
+            <w:r>
+              <w:rPr>
+                <w:rFonts w:ascii="Calibri" w:eastAsia="Calibri" w:hAnsi="Calibri" w:cs="Calibri"/>
+                <w:b/>
+                <w:color w:val="FFFFFF"/>
+                <w:sz w:val="22"/>
+              </w:rPr>
+              <w:t>User Story #21</w:t>
+            </w:r>
+            <w:r>
+              <w:rPr>
+                <w:rFonts w:ascii="Calibri" w:eastAsia="Calibri" w:hAnsi="Calibri" w:cs="Calibri"/>
+                <w:b/>
+                <w:color w:val="FFFFFF"/>
+                <w:sz w:val="22"/>
+              </w:rPr>
+              <w:t>: The Super Admin can create more admin accounts in the System.</w:t>
+            </w:r>
+          </w:p>
+        </w:tc>
+      </w:tr>
+      <w:tr>
+        <w:trPr>
+          <w:trHeight w:val="420"/>
+        </w:trPr>
+        <w:tc>
+          <w:tcPr>
+            <w:tcW w:w="4608" w:type="dxa"/>
+            <w:tcBorders>
+              <w:top w:val="single" w:sz="8" w:space="0" w:color="000000"/>
+              <w:left w:val="single" w:sz="8" w:space="0" w:color="000000"/>
+              <w:bottom w:val="single" w:sz="8" w:space="0" w:color="000000"/>
+              <w:right w:val="single" w:sz="8" w:space="0" w:color="000000"/>
+            </w:tcBorders>
+            <w:shd w:val="clear" w:color="auto" w:fill="FFFFFF"/>
+            <w:vAlign w:val="center"/>
+          </w:tcPr>
+          <w:p>
+            <w:pPr>
+              <w:spacing w:before="100" w:after="100"/>
+            </w:pPr>
+            <w:r>
+              <w:rPr>
+                <w:rFonts w:ascii="Calibri" w:eastAsia="Calibri" w:hAnsi="Calibri" w:cs="Calibri"/>
+                <w:b/>
+                <w:sz w:val="22"/>
+              </w:rPr>
+              <w:t xml:space="preserve">Estimate (Days):  </w:t>
+            </w:r>
+          </w:p>
+        </w:tc>
+        <w:tc>
+          <w:tcPr>
+            <w:tcW w:w="4712" w:type="dxa"/>
+            <w:tcBorders>
+              <w:top w:val="single" w:sz="8" w:space="0" w:color="000000"/>
+              <w:left w:val="single" w:sz="8" w:space="0" w:color="000000"/>
+              <w:bottom w:val="single" w:sz="8" w:space="0" w:color="000000"/>
+              <w:right w:val="single" w:sz="8" w:space="0" w:color="000000"/>
+            </w:tcBorders>
+            <w:shd w:val="clear" w:color="auto" w:fill="FFFFFF"/>
+            <w:vAlign w:val="center"/>
+          </w:tcPr>
+          <w:p>
+            <w:pPr>
+              <w:spacing w:before="100" w:after="100"/>
+            </w:pPr>
+            <w:r>
+              <w:rPr>
+                <w:rFonts w:ascii="Calibri" w:eastAsia="Calibri" w:hAnsi="Calibri" w:cs="Calibri"/>
+                <w:b/>
+                <w:sz w:val="22"/>
+              </w:rPr>
+              <w:t xml:space="preserve">Priority: </w:t>
+            </w:r>
+          </w:p>
+        </w:tc>
+      </w:tr>
+      <w:tr>
+        <w:trPr>
+          <w:trHeight w:val="420"/>
+        </w:trPr>
+        <w:tc>
+          <w:tcPr>
+            <w:tcW w:w="9320" w:type="dxa"/>
+            <w:gridSpan w:val="2"/>
+            <w:tcBorders>
+              <w:top w:val="single" w:sz="8" w:space="0" w:color="000000"/>
+              <w:left w:val="single" w:sz="8" w:space="0" w:color="000000"/>
+              <w:bottom w:val="single" w:sz="8" w:space="0" w:color="000000"/>
+              <w:right w:val="single" w:sz="8" w:space="0" w:color="000000"/>
+            </w:tcBorders>
+            <w:shd w:val="clear" w:color="auto" w:fill="FFFFFF"/>
+            <w:vAlign w:val="center"/>
+          </w:tcPr>
+          <w:p>
+            <w:pPr>
+              <w:spacing w:before="100" w:after="100"/>
+            </w:pPr>
+            <w:r>
+              <w:rPr>
+                <w:rFonts w:ascii="Calibri" w:eastAsia="Calibri" w:hAnsi="Calibri" w:cs="Calibri"/>
+                <w:b/>
+                <w:sz w:val="22"/>
+              </w:rPr>
+              <w:t xml:space="preserve">Pre-condition: </w:t>
+            </w:r>
+            <w:r>
+              <w:rPr>
+                <w:rFonts w:ascii="Calibri" w:eastAsia="Calibri" w:hAnsi="Calibri" w:cs="Calibri"/>
+                <w:sz w:val="22"/>
+              </w:rPr>
+              <w:t>The Super Admin must be logged-in in the System.</w:t>
+            </w:r>
+          </w:p>
+        </w:tc>
+      </w:tr>
+      <w:tr>
+        <w:trPr>
+          <w:trHeight w:val="900"/>
+        </w:trPr>
+        <w:tc>
+          <w:tcPr>
+            <w:tcW w:w="9320" w:type="dxa"/>
+            <w:gridSpan w:val="2"/>
+            <w:tcBorders>
+              <w:top w:val="single" w:sz="8" w:space="0" w:color="000000"/>
+              <w:left w:val="single" w:sz="8" w:space="0" w:color="000000"/>
+              <w:bottom w:val="single" w:sz="8" w:space="0" w:color="000000"/>
+              <w:right w:val="single" w:sz="8" w:space="0" w:color="000000"/>
+            </w:tcBorders>
+            <w:shd w:val="clear" w:color="auto" w:fill="FFFFFF"/>
+            <w:vAlign w:val="center"/>
+          </w:tcPr>
+          <w:p>
+            <w:pPr>
+              <w:spacing w:before="100"/>
+            </w:pPr>
+            <w:r>
+              <w:rPr>
+                <w:rFonts w:ascii="Calibri" w:eastAsia="Calibri" w:hAnsi="Calibri" w:cs="Calibri"/>
+                <w:b/>
+                <w:sz w:val="22"/>
+              </w:rPr>
+              <w:t xml:space="preserve">Scenario: </w:t>
+            </w:r>
+          </w:p>
+          <w:p>
+            <w:pPr>
+              <w:pStyle w:val="ListParagraph"/>
+              <w:numPr>
+                <w:ilvl w:val="0"/>
+                <w:numId w:val="47"/>
+              </w:numPr>
+              <w:rPr>
+                <w:rFonts w:ascii="Calibri" w:eastAsia="Calibri" w:hAnsi="Calibri" w:cs="Calibri"/>
+                <w:sz w:val="22"/>
+              </w:rPr>
+            </w:pPr>
+            <w:r>
+              <w:rPr>
+                <w:rFonts w:ascii="Calibri" w:eastAsia="Calibri" w:hAnsi="Calibri" w:cs="Calibri"/>
+                <w:sz w:val="22"/>
+              </w:rPr>
+              <w:t>The Super Admin enters the</w:t>
+            </w:r>
+            <w:r>
+              <w:rPr>
+                <w:rFonts w:ascii="Calibri" w:eastAsia="Calibri" w:hAnsi="Calibri" w:cs="Calibri"/>
+                <w:sz w:val="22"/>
+              </w:rPr>
+              <w:t xml:space="preserve"> name, email,</w:t>
+            </w:r>
+            <w:r>
+              <w:rPr>
+                <w:rFonts w:ascii="Calibri" w:eastAsia="Calibri" w:hAnsi="Calibri" w:cs="Calibri"/>
+                <w:sz w:val="22"/>
+              </w:rPr>
+              <w:t xml:space="preserve"> and password of the admin </w:t>
+            </w:r>
+            <w:r>
+              <w:rPr>
+                <w:rFonts w:ascii="Calibri" w:eastAsia="Calibri" w:hAnsi="Calibri" w:cs="Calibri"/>
+                <w:sz w:val="22"/>
+              </w:rPr>
+              <w:t>a</w:t>
+            </w:r>
+            <w:r>
+              <w:rPr>
+                <w:rFonts w:ascii="Calibri" w:eastAsia="Calibri" w:hAnsi="Calibri" w:cs="Calibri"/>
+                <w:sz w:val="22"/>
+              </w:rPr>
+              <w:t>ccount to be created.</w:t>
+            </w:r>
+          </w:p>
+          <w:p>
+            <w:pPr>
+              <w:pStyle w:val="ListParagraph"/>
+              <w:numPr>
+                <w:ilvl w:val="0"/>
+                <w:numId w:val="47"/>
+              </w:numPr>
+              <w:rPr>
+                <w:rFonts w:ascii="Calibri" w:eastAsia="Calibri" w:hAnsi="Calibri" w:cs="Calibri"/>
+                <w:sz w:val="22"/>
+              </w:rPr>
+            </w:pPr>
+            <w:r>
+              <w:rPr>
+                <w:rFonts w:ascii="Calibri" w:eastAsia="Calibri" w:hAnsi="Calibri" w:cs="Calibri"/>
+                <w:sz w:val="22"/>
+              </w:rPr>
+              <w:t>T</w:t>
+            </w:r>
+            <w:r>
+              <w:rPr>
+                <w:rFonts w:ascii="Calibri" w:eastAsia="Calibri" w:hAnsi="Calibri" w:cs="Calibri"/>
+                <w:sz w:val="22"/>
+              </w:rPr>
+              <w:t>he Super Admin submits the information to the System.</w:t>
+            </w:r>
+          </w:p>
+          <w:p>
+            <w:pPr>
+              <w:pStyle w:val="ListParagraph"/>
+              <w:numPr>
+                <w:ilvl w:val="0"/>
+                <w:numId w:val="47"/>
+              </w:numPr>
+              <w:rPr>
+                <w:rFonts w:ascii="Calibri" w:eastAsia="Calibri" w:hAnsi="Calibri" w:cs="Calibri"/>
+                <w:sz w:val="22"/>
+              </w:rPr>
+            </w:pPr>
+            <w:r>
+              <w:rPr>
+                <w:rFonts w:ascii="Calibri" w:eastAsia="Calibri" w:hAnsi="Calibri" w:cs="Calibri"/>
+                <w:sz w:val="22"/>
+              </w:rPr>
+              <w:t xml:space="preserve">The </w:t>
+            </w:r>
+            <w:r>
+              <w:rPr>
+                <w:rFonts w:ascii="Calibri" w:eastAsia="Calibri" w:hAnsi="Calibri" w:cs="Calibri"/>
+                <w:sz w:val="22"/>
+              </w:rPr>
+              <w:t>System creates the account and saves it into the database</w:t>
+            </w:r>
+            <w:r>
+              <w:rPr>
+                <w:rFonts w:ascii="Calibri" w:eastAsia="Calibri" w:hAnsi="Calibri" w:cs="Calibri"/>
+                <w:sz w:val="22"/>
+              </w:rPr>
+              <w:t>.</w:t>
+            </w:r>
+          </w:p>
+          <w:p>
+            <w:pPr>
+              <w:pStyle w:val="ListParagraph"/>
+              <w:rPr>
+                <w:rFonts w:ascii="Calibri" w:eastAsia="Calibri" w:hAnsi="Calibri" w:cs="Calibri"/>
+                <w:sz w:val="22"/>
+              </w:rPr>
+            </w:pPr>
+          </w:p>
+        </w:tc>
+      </w:tr>
+      <w:tr>
+        <w:trPr>
+          <w:trHeight w:val="400"/>
+        </w:trPr>
+        <w:tc>
+          <w:tcPr>
+            <w:tcW w:w="9320" w:type="dxa"/>
+            <w:gridSpan w:val="2"/>
+            <w:tcBorders>
+              <w:top w:val="single" w:sz="8" w:space="0" w:color="000000"/>
+              <w:left w:val="single" w:sz="8" w:space="0" w:color="000000"/>
+              <w:bottom w:val="single" w:sz="8" w:space="0" w:color="000000"/>
+              <w:right w:val="single" w:sz="8" w:space="0" w:color="000000"/>
+            </w:tcBorders>
+            <w:shd w:val="clear" w:color="auto" w:fill="FFFFFF"/>
+            <w:vAlign w:val="center"/>
+          </w:tcPr>
+          <w:p>
+            <w:pPr>
+              <w:spacing w:before="100" w:after="100"/>
+            </w:pPr>
+            <w:r>
+              <w:rPr>
+                <w:rFonts w:ascii="Calibri" w:eastAsia="Calibri" w:hAnsi="Calibri" w:cs="Calibri"/>
+                <w:b/>
+                <w:sz w:val="22"/>
+              </w:rPr>
+              <w:t xml:space="preserve">Post-condition: </w:t>
+            </w:r>
+            <w:r>
+              <w:rPr>
+                <w:rFonts w:ascii="Calibri" w:eastAsia="Calibri" w:hAnsi="Calibri" w:cs="Calibri"/>
+                <w:sz w:val="22"/>
+              </w:rPr>
+              <w:t xml:space="preserve"> The Admin account with the given information will be created. </w:t>
+            </w:r>
+          </w:p>
+        </w:tc>
+      </w:tr>
+      <w:tr>
+        <w:trPr>
+          <w:trHeight w:val="1120"/>
+        </w:trPr>
+        <w:tc>
+          <w:tcPr>
+            <w:tcW w:w="9320" w:type="dxa"/>
+            <w:gridSpan w:val="2"/>
+            <w:tcBorders>
+              <w:top w:val="single" w:sz="8" w:space="0" w:color="000000"/>
+              <w:left w:val="single" w:sz="8" w:space="0" w:color="000000"/>
+              <w:bottom w:val="single" w:sz="8" w:space="0" w:color="000000"/>
+              <w:right w:val="single" w:sz="8" w:space="0" w:color="000000"/>
+            </w:tcBorders>
+            <w:shd w:val="clear" w:color="auto" w:fill="FFFFFF"/>
+            <w:vAlign w:val="center"/>
+          </w:tcPr>
+          <w:p>
+            <w:pPr>
+              <w:spacing w:before="100"/>
+            </w:pPr>
+            <w:r>
+              <w:rPr>
+                <w:rFonts w:ascii="Calibri" w:eastAsia="Calibri" w:hAnsi="Calibri" w:cs="Calibri"/>
+                <w:b/>
+                <w:sz w:val="22"/>
+              </w:rPr>
+              <w:t>Acceptance Criteria:</w:t>
+            </w:r>
+          </w:p>
+          <w:p>
+            <w:pPr>
+              <w:spacing w:before="100"/>
+            </w:pPr>
+            <w:r>
+              <w:rPr>
+                <w:rFonts w:ascii="Calibri" w:eastAsia="Calibri" w:hAnsi="Calibri" w:cs="Calibri"/>
+                <w:sz w:val="22"/>
+              </w:rPr>
+              <w:t xml:space="preserve">       1. </w:t>
+            </w:r>
+            <w:r>
+              <w:rPr>
+                <w:rFonts w:ascii="Calibri" w:eastAsia="Calibri" w:hAnsi="Calibri" w:cs="Calibri"/>
+                <w:sz w:val="22"/>
+              </w:rPr>
+              <w:t>Verify that</w:t>
+            </w:r>
+            <w:r>
+              <w:rPr>
+                <w:rFonts w:ascii="Calibri" w:eastAsia="Calibri" w:hAnsi="Calibri" w:cs="Calibri"/>
+                <w:sz w:val="22"/>
+              </w:rPr>
+              <w:t xml:space="preserve"> the</w:t>
+            </w:r>
+            <w:r>
+              <w:rPr>
+                <w:rFonts w:ascii="Calibri" w:eastAsia="Calibri" w:hAnsi="Calibri" w:cs="Calibri"/>
+                <w:sz w:val="22"/>
+              </w:rPr>
+              <w:t xml:space="preserve"> </w:t>
+            </w:r>
+            <w:r>
+              <w:rPr>
+                <w:rFonts w:ascii="Calibri" w:eastAsia="Calibri" w:hAnsi="Calibri" w:cs="Calibri"/>
+                <w:sz w:val="22"/>
+              </w:rPr>
+              <w:t>created</w:t>
+            </w:r>
+            <w:r>
+              <w:rPr>
+                <w:rFonts w:ascii="Calibri" w:eastAsia="Calibri" w:hAnsi="Calibri" w:cs="Calibri"/>
+                <w:sz w:val="22"/>
+              </w:rPr>
+              <w:t xml:space="preserve"> A</w:t>
+            </w:r>
+            <w:r>
+              <w:rPr>
+                <w:rFonts w:ascii="Calibri" w:eastAsia="Calibri" w:hAnsi="Calibri" w:cs="Calibri"/>
+                <w:sz w:val="22"/>
+              </w:rPr>
+              <w:t>dmin accounts</w:t>
+            </w:r>
+            <w:r>
+              <w:rPr>
+                <w:rFonts w:ascii="Calibri" w:eastAsia="Calibri" w:hAnsi="Calibri" w:cs="Calibri"/>
+                <w:sz w:val="22"/>
+              </w:rPr>
+              <w:t xml:space="preserve"> can login to JobIT with its respective email address and password. </w:t>
+            </w:r>
+          </w:p>
+        </w:tc>
+      </w:tr>
+    </w:tbl>
+    <w:p>
+      <w:pPr>
+        <w:tabs>
+          <w:tab w:val="left" w:pos="3722"/>
+        </w:tabs>
+        <w:rPr>
+          <w:rFonts w:asciiTheme="minorHAnsi" w:hAnsiTheme="minorHAnsi"/>
+          <w:sz w:val="32"/>
+        </w:rPr>
+      </w:pPr>
+    </w:p>
+    <w:p>
+      <w:pPr>
+        <w:tabs>
+          <w:tab w:val="left" w:pos="3722"/>
+        </w:tabs>
+        <w:rPr>
+          <w:rFonts w:asciiTheme="minorHAnsi" w:hAnsiTheme="minorHAnsi"/>
+          <w:sz w:val="32"/>
+        </w:rPr>
+      </w:pPr>
+    </w:p>
+    <w:tbl>
+      <w:tblPr>
+        <w:tblW w:w="9320" w:type="dxa"/>
+        <w:tblInd w:w="-114" w:type="dxa"/>
+        <w:tblBorders>
+          <w:top w:val="single" w:sz="4" w:space="0" w:color="000000"/>
+          <w:left w:val="single" w:sz="4" w:space="0" w:color="000000"/>
+          <w:bottom w:val="single" w:sz="4" w:space="0" w:color="000000"/>
+          <w:right w:val="single" w:sz="4" w:space="0" w:color="000000"/>
+          <w:insideH w:val="single" w:sz="4" w:space="0" w:color="000000"/>
+          <w:insideV w:val="single" w:sz="4" w:space="0" w:color="000000"/>
+        </w:tblBorders>
+        <w:tblLayout w:type="fixed"/>
+        <w:tblLook w:val="0400" w:firstRow="0" w:lastRow="0" w:firstColumn="0" w:lastColumn="0" w:noHBand="0" w:noVBand="1"/>
+      </w:tblPr>
+      <w:tblGrid>
+        <w:gridCol w:w="4608"/>
+        <w:gridCol w:w="4712"/>
+      </w:tblGrid>
+      <w:tr>
+        <w:trPr>
+          <w:trHeight w:val="600"/>
+        </w:trPr>
+        <w:tc>
+          <w:tcPr>
+            <w:tcW w:w="9320" w:type="dxa"/>
+            <w:gridSpan w:val="2"/>
+            <w:tcBorders>
+              <w:top w:val="single" w:sz="8" w:space="0" w:color="000000"/>
+              <w:left w:val="single" w:sz="8" w:space="0" w:color="000000"/>
+              <w:bottom w:val="single" w:sz="8" w:space="0" w:color="000000"/>
+              <w:right w:val="single" w:sz="8" w:space="0" w:color="000000"/>
+            </w:tcBorders>
+            <w:shd w:val="clear" w:color="auto" w:fill="007033"/>
+            <w:vAlign w:val="center"/>
+          </w:tcPr>
+          <w:p>
+            <w:pPr>
+              <w:spacing w:before="100" w:after="100"/>
+            </w:pPr>
+            <w:r>
+              <w:rPr>
+                <w:rFonts w:ascii="Calibri" w:eastAsia="Calibri" w:hAnsi="Calibri" w:cs="Calibri"/>
+                <w:b/>
+                <w:color w:val="FFFFFF"/>
+                <w:sz w:val="22"/>
+              </w:rPr>
+              <w:t>User Story #22: The Super Admin</w:t>
+            </w:r>
+            <w:r>
+              <w:rPr>
+                <w:rFonts w:ascii="Calibri" w:eastAsia="Calibri" w:hAnsi="Calibri" w:cs="Calibri"/>
+                <w:b/>
+                <w:color w:val="FFFFFF"/>
+                <w:sz w:val="22"/>
+              </w:rPr>
+              <w:t xml:space="preserve"> can deactivate / reactivate an admin account</w:t>
+            </w:r>
+            <w:r>
+              <w:rPr>
+                <w:rFonts w:ascii="Calibri" w:eastAsia="Calibri" w:hAnsi="Calibri" w:cs="Calibri"/>
+                <w:b/>
+                <w:color w:val="FFFFFF"/>
+                <w:sz w:val="22"/>
+              </w:rPr>
+              <w:t>.</w:t>
+            </w:r>
+          </w:p>
+        </w:tc>
+      </w:tr>
+      <w:tr>
+        <w:trPr>
+          <w:trHeight w:val="420"/>
+        </w:trPr>
+        <w:tc>
+          <w:tcPr>
+            <w:tcW w:w="4608" w:type="dxa"/>
+            <w:tcBorders>
+              <w:top w:val="single" w:sz="8" w:space="0" w:color="000000"/>
+              <w:left w:val="single" w:sz="8" w:space="0" w:color="000000"/>
+              <w:bottom w:val="single" w:sz="8" w:space="0" w:color="000000"/>
+              <w:right w:val="single" w:sz="8" w:space="0" w:color="000000"/>
+            </w:tcBorders>
+            <w:shd w:val="clear" w:color="auto" w:fill="FFFFFF"/>
+            <w:vAlign w:val="center"/>
+          </w:tcPr>
+          <w:p>
+            <w:pPr>
+              <w:spacing w:before="100" w:after="100"/>
+            </w:pPr>
+            <w:r>
+              <w:rPr>
+                <w:rFonts w:ascii="Calibri" w:eastAsia="Calibri" w:hAnsi="Calibri" w:cs="Calibri"/>
+                <w:b/>
+                <w:sz w:val="22"/>
+              </w:rPr>
+              <w:t xml:space="preserve">Estimate (Days):  </w:t>
+            </w:r>
+          </w:p>
+        </w:tc>
+        <w:tc>
+          <w:tcPr>
+            <w:tcW w:w="4712" w:type="dxa"/>
+            <w:tcBorders>
+              <w:top w:val="single" w:sz="8" w:space="0" w:color="000000"/>
+              <w:left w:val="single" w:sz="8" w:space="0" w:color="000000"/>
+              <w:bottom w:val="single" w:sz="8" w:space="0" w:color="000000"/>
+              <w:right w:val="single" w:sz="8" w:space="0" w:color="000000"/>
+            </w:tcBorders>
+            <w:shd w:val="clear" w:color="auto" w:fill="FFFFFF"/>
+            <w:vAlign w:val="center"/>
+          </w:tcPr>
+          <w:p>
+            <w:pPr>
+              <w:spacing w:before="100" w:after="100"/>
+            </w:pPr>
+            <w:r>
+              <w:rPr>
+                <w:rFonts w:ascii="Calibri" w:eastAsia="Calibri" w:hAnsi="Calibri" w:cs="Calibri"/>
+                <w:b/>
+                <w:sz w:val="22"/>
+              </w:rPr>
+              <w:t xml:space="preserve">Priority: </w:t>
+            </w:r>
+          </w:p>
+        </w:tc>
+      </w:tr>
+      <w:tr>
+        <w:trPr>
+          <w:trHeight w:val="420"/>
+        </w:trPr>
+        <w:tc>
+          <w:tcPr>
+            <w:tcW w:w="9320" w:type="dxa"/>
+            <w:gridSpan w:val="2"/>
+            <w:tcBorders>
+              <w:top w:val="single" w:sz="8" w:space="0" w:color="000000"/>
+              <w:left w:val="single" w:sz="8" w:space="0" w:color="000000"/>
+              <w:bottom w:val="single" w:sz="8" w:space="0" w:color="000000"/>
+              <w:right w:val="single" w:sz="8" w:space="0" w:color="000000"/>
+            </w:tcBorders>
+            <w:shd w:val="clear" w:color="auto" w:fill="FFFFFF"/>
+            <w:vAlign w:val="center"/>
+          </w:tcPr>
+          <w:p>
+            <w:pPr>
+              <w:spacing w:before="100" w:after="100"/>
+            </w:pPr>
+            <w:r>
+              <w:rPr>
+                <w:rFonts w:ascii="Calibri" w:eastAsia="Calibri" w:hAnsi="Calibri" w:cs="Calibri"/>
+                <w:b/>
+                <w:sz w:val="22"/>
+              </w:rPr>
+              <w:t xml:space="preserve">Pre-condition: </w:t>
+            </w:r>
+            <w:r>
+              <w:rPr>
+                <w:rFonts w:ascii="Calibri" w:eastAsia="Calibri" w:hAnsi="Calibri" w:cs="Calibri"/>
+                <w:sz w:val="22"/>
+              </w:rPr>
+              <w:t>The Super Admin must be logged-in in the System.</w:t>
+            </w:r>
+          </w:p>
+        </w:tc>
+      </w:tr>
+      <w:tr>
+        <w:trPr>
+          <w:trHeight w:val="900"/>
+        </w:trPr>
+        <w:tc>
+          <w:tcPr>
+            <w:tcW w:w="9320" w:type="dxa"/>
+            <w:gridSpan w:val="2"/>
+            <w:tcBorders>
+              <w:top w:val="single" w:sz="8" w:space="0" w:color="000000"/>
+              <w:left w:val="single" w:sz="8" w:space="0" w:color="000000"/>
+              <w:bottom w:val="single" w:sz="8" w:space="0" w:color="000000"/>
+              <w:right w:val="single" w:sz="8" w:space="0" w:color="000000"/>
+            </w:tcBorders>
+            <w:shd w:val="clear" w:color="auto" w:fill="FFFFFF"/>
+            <w:vAlign w:val="center"/>
+          </w:tcPr>
+          <w:p>
+            <w:pPr>
+              <w:spacing w:before="100"/>
+            </w:pPr>
+            <w:r>
+              <w:rPr>
+                <w:rFonts w:ascii="Calibri" w:eastAsia="Calibri" w:hAnsi="Calibri" w:cs="Calibri"/>
+                <w:b/>
+                <w:sz w:val="22"/>
+              </w:rPr>
+              <w:t xml:space="preserve">Scenario: </w:t>
+            </w:r>
+          </w:p>
+          <w:p>
+            <w:pPr>
+              <w:pStyle w:val="ListParagraph"/>
+              <w:numPr>
+                <w:ilvl w:val="0"/>
+                <w:numId w:val="49"/>
+              </w:numPr>
+              <w:rPr>
+                <w:rFonts w:ascii="Calibri" w:eastAsia="Calibri" w:hAnsi="Calibri" w:cs="Calibri"/>
+                <w:sz w:val="22"/>
+              </w:rPr>
+            </w:pPr>
+            <w:r>
+              <w:rPr>
+                <w:rFonts w:ascii="Calibri" w:eastAsia="Calibri" w:hAnsi="Calibri" w:cs="Calibri"/>
+                <w:sz w:val="22"/>
+              </w:rPr>
+              <w:t>The</w:t>
+            </w:r>
+            <w:r>
+              <w:rPr>
+                <w:rFonts w:ascii="Calibri" w:eastAsia="Calibri" w:hAnsi="Calibri" w:cs="Calibri"/>
+                <w:sz w:val="22"/>
+              </w:rPr>
+              <w:t xml:space="preserve"> Super</w:t>
+            </w:r>
+            <w:r>
+              <w:rPr>
+                <w:rFonts w:ascii="Calibri" w:eastAsia="Calibri" w:hAnsi="Calibri" w:cs="Calibri"/>
+                <w:sz w:val="22"/>
+              </w:rPr>
+              <w:t xml:space="preserve"> Admin</w:t>
+            </w:r>
+            <w:r>
+              <w:rPr>
+                <w:rFonts w:ascii="Calibri" w:eastAsia="Calibri" w:hAnsi="Calibri" w:cs="Calibri"/>
+                <w:sz w:val="22"/>
+              </w:rPr>
+              <w:t xml:space="preserve"> views the list of admin accounts</w:t>
+            </w:r>
+            <w:r>
+              <w:rPr>
+                <w:rFonts w:ascii="Calibri" w:eastAsia="Calibri" w:hAnsi="Calibri" w:cs="Calibri"/>
+                <w:sz w:val="22"/>
+              </w:rPr>
+              <w:t>.</w:t>
+            </w:r>
+          </w:p>
+          <w:p>
+            <w:pPr>
+              <w:pStyle w:val="ListParagraph"/>
+              <w:numPr>
+                <w:ilvl w:val="0"/>
+                <w:numId w:val="49"/>
+              </w:numPr>
+              <w:rPr>
+                <w:rFonts w:ascii="Calibri" w:eastAsia="Calibri" w:hAnsi="Calibri" w:cs="Calibri"/>
+                <w:sz w:val="22"/>
+              </w:rPr>
+            </w:pPr>
+            <w:r>
+              <w:rPr>
+                <w:rFonts w:ascii="Calibri" w:eastAsia="Calibri" w:hAnsi="Calibri" w:cs="Calibri"/>
+                <w:sz w:val="22"/>
+              </w:rPr>
+              <w:t>The Super Admin can select and account from the list of admin accounts to deactivate / reactivate</w:t>
+            </w:r>
+          </w:p>
+          <w:p>
+            <w:pPr>
+              <w:pStyle w:val="ListParagraph"/>
+              <w:numPr>
+                <w:ilvl w:val="0"/>
+                <w:numId w:val="49"/>
+              </w:numPr>
+              <w:rPr>
+                <w:rFonts w:ascii="Calibri" w:eastAsia="Calibri" w:hAnsi="Calibri" w:cs="Calibri"/>
+                <w:sz w:val="22"/>
+              </w:rPr>
+            </w:pPr>
+            <w:r>
+              <w:rPr>
+                <w:rFonts w:ascii="Calibri" w:eastAsia="Calibri" w:hAnsi="Calibri" w:cs="Calibri"/>
+                <w:sz w:val="22"/>
+              </w:rPr>
+              <w:t>The System will prompt the Super Admin for confirmation.</w:t>
+            </w:r>
+          </w:p>
+          <w:p>
+            <w:pPr>
+              <w:pStyle w:val="ListParagraph"/>
+              <w:numPr>
+                <w:ilvl w:val="0"/>
+                <w:numId w:val="49"/>
+              </w:numPr>
+              <w:rPr>
+                <w:rFonts w:ascii="Calibri" w:eastAsia="Calibri" w:hAnsi="Calibri" w:cs="Calibri"/>
+                <w:sz w:val="22"/>
+              </w:rPr>
+            </w:pPr>
+            <w:r>
+              <w:rPr>
+                <w:rFonts w:ascii="Calibri" w:eastAsia="Calibri" w:hAnsi="Calibri" w:cs="Calibri"/>
+                <w:sz w:val="22"/>
+              </w:rPr>
+              <w:t>The System will update the database.</w:t>
+            </w:r>
+            <w:bookmarkStart w:id="1" w:name="_GoBack"/>
+            <w:bookmarkEnd w:id="1"/>
+          </w:p>
+        </w:tc>
+      </w:tr>
+      <w:tr>
+        <w:trPr>
+          <w:trHeight w:val="400"/>
+        </w:trPr>
+        <w:tc>
+          <w:tcPr>
+            <w:tcW w:w="9320" w:type="dxa"/>
+            <w:gridSpan w:val="2"/>
+            <w:tcBorders>
+              <w:top w:val="single" w:sz="8" w:space="0" w:color="000000"/>
+              <w:left w:val="single" w:sz="8" w:space="0" w:color="000000"/>
+              <w:bottom w:val="single" w:sz="8" w:space="0" w:color="000000"/>
+              <w:right w:val="single" w:sz="8" w:space="0" w:color="000000"/>
+            </w:tcBorders>
+            <w:shd w:val="clear" w:color="auto" w:fill="FFFFFF"/>
+            <w:vAlign w:val="center"/>
+          </w:tcPr>
+          <w:p>
+            <w:pPr>
+              <w:spacing w:before="100" w:after="100"/>
+            </w:pPr>
+            <w:r>
+              <w:rPr>
+                <w:rFonts w:ascii="Calibri" w:eastAsia="Calibri" w:hAnsi="Calibri" w:cs="Calibri"/>
+                <w:b/>
+                <w:sz w:val="22"/>
+              </w:rPr>
+              <w:t xml:space="preserve">Post-condition: </w:t>
+            </w:r>
+            <w:r>
+              <w:rPr>
+                <w:rFonts w:ascii="Calibri" w:eastAsia="Calibri" w:hAnsi="Calibri" w:cs="Calibri"/>
+                <w:sz w:val="22"/>
+              </w:rPr>
+              <w:t xml:space="preserve"> Selected accounts will be deactivated/reactivated.</w:t>
+            </w:r>
+          </w:p>
+        </w:tc>
+      </w:tr>
+      <w:tr>
+        <w:trPr>
+          <w:trHeight w:val="1120"/>
+        </w:trPr>
+        <w:tc>
+          <w:tcPr>
+            <w:tcW w:w="9320" w:type="dxa"/>
+            <w:gridSpan w:val="2"/>
+            <w:tcBorders>
+              <w:top w:val="single" w:sz="8" w:space="0" w:color="000000"/>
+              <w:left w:val="single" w:sz="8" w:space="0" w:color="000000"/>
+              <w:bottom w:val="single" w:sz="8" w:space="0" w:color="000000"/>
+              <w:right w:val="single" w:sz="8" w:space="0" w:color="000000"/>
+            </w:tcBorders>
+            <w:shd w:val="clear" w:color="auto" w:fill="FFFFFF"/>
+            <w:vAlign w:val="center"/>
+          </w:tcPr>
+          <w:p>
+            <w:pPr>
+              <w:spacing w:before="100"/>
+            </w:pPr>
+            <w:r>
+              <w:rPr>
+                <w:rFonts w:ascii="Calibri" w:eastAsia="Calibri" w:hAnsi="Calibri" w:cs="Calibri"/>
+                <w:b/>
+                <w:sz w:val="22"/>
+              </w:rPr>
+              <w:lastRenderedPageBreak/>
+              <w:t>Acceptance Criteria:</w:t>
+            </w:r>
+          </w:p>
+          <w:p>
+            <w:pPr>
+              <w:numPr>
+                <w:ilvl w:val="0"/>
+                <w:numId w:val="27"/>
+              </w:numPr>
+              <w:ind w:hanging="359"/>
+              <w:contextualSpacing/>
+              <w:rPr>
+                <w:rFonts w:ascii="Calibri" w:eastAsia="Calibri" w:hAnsi="Calibri" w:cs="Calibri"/>
+                <w:sz w:val="22"/>
+              </w:rPr>
+            </w:pPr>
+            <w:r>
+              <w:rPr>
+                <w:rFonts w:ascii="Calibri" w:eastAsia="Calibri" w:hAnsi="Calibri" w:cs="Calibri"/>
+                <w:sz w:val="22"/>
+              </w:rPr>
+              <w:t xml:space="preserve">Verify that </w:t>
+            </w:r>
+            <w:r>
+              <w:rPr>
+                <w:rFonts w:ascii="Calibri" w:eastAsia="Calibri" w:hAnsi="Calibri" w:cs="Calibri"/>
+                <w:sz w:val="22"/>
+              </w:rPr>
+              <w:t>only the selected Admin account will be deacdivated/reactivated.</w:t>
+            </w:r>
+          </w:p>
+          <w:p>
+            <w:pPr>
+              <w:numPr>
+                <w:ilvl w:val="0"/>
+                <w:numId w:val="27"/>
+              </w:numPr>
+              <w:ind w:hanging="359"/>
+              <w:contextualSpacing/>
+              <w:rPr>
+                <w:rFonts w:ascii="Calibri" w:eastAsia="Calibri" w:hAnsi="Calibri" w:cs="Calibri"/>
+                <w:sz w:val="22"/>
+              </w:rPr>
+            </w:pPr>
+            <w:r>
+              <w:rPr>
+                <w:rFonts w:ascii="Calibri" w:eastAsia="Calibri" w:hAnsi="Calibri" w:cs="Calibri"/>
+                <w:sz w:val="22"/>
+              </w:rPr>
+              <w:t>Verify that The deactivated account will no longer be allowed to login after being deactivated</w:t>
+            </w:r>
+          </w:p>
+          <w:p>
+            <w:pPr>
+              <w:ind w:left="361"/>
+              <w:contextualSpacing/>
+              <w:rPr>
+                <w:rFonts w:ascii="Calibri" w:eastAsia="Calibri" w:hAnsi="Calibri" w:cs="Calibri"/>
+                <w:sz w:val="22"/>
+              </w:rPr>
+            </w:pPr>
+            <w:r>
+              <w:rPr>
+                <w:rFonts w:ascii="Calibri" w:eastAsia="Calibri" w:hAnsi="Calibri" w:cs="Calibri"/>
+                <w:sz w:val="22"/>
+              </w:rPr>
+              <w:t xml:space="preserve"> </w:t>
             </w:r>
           </w:p>
         </w:tc>
@@ -18436,7 +19646,6 @@
           <w:noProof/>
           <w:color w:val="007033"/>
           <w:sz w:val="32"/>
-          <w:lang w:val="en-PH" w:eastAsia="en-PH"/>
         </w:rPr>
         <w:drawing>
           <wp:inline distT="0" distB="0" distL="0" distR="0" wp14:anchorId="37DCF271" wp14:editId="617A3D85">
@@ -18756,7 +19965,6 @@
           <w:noProof/>
           <w:color w:val="007033"/>
           <w:sz w:val="32"/>
-          <w:lang w:val="en-PH" w:eastAsia="en-PH"/>
         </w:rPr>
         <w:drawing>
           <wp:inline distT="0" distB="0" distL="0" distR="0" wp14:anchorId="74EC27F2" wp14:editId="6CC728DC">
@@ -24483,7 +25691,6 @@
           <w:noProof/>
           <w:color w:val="007033"/>
           <w:sz w:val="32"/>
-          <w:lang w:val="en-PH" w:eastAsia="en-PH"/>
         </w:rPr>
         <w:drawing>
           <wp:inline distT="0" distB="0" distL="0" distR="0" wp14:anchorId="6525D70D" wp14:editId="4222975B">
@@ -24927,7 +26134,7 @@
         <w:noProof/>
         <w:sz w:val="20"/>
       </w:rPr>
-      <w:t>1</w:t>
+      <w:t>2</w:t>
     </w:r>
     <w:r>
       <w:rPr>
@@ -25034,7 +26241,7 @@
         <w:noProof/>
         <w:sz w:val="20"/>
       </w:rPr>
-      <w:t>16</w:t>
+      <w:t>7</w:t>
     </w:r>
     <w:r>
       <w:rPr>
@@ -26091,7 +27298,7 @@
         <w:noProof/>
         <w:sz w:val="20"/>
       </w:rPr>
-      <w:t>5</w:t>
+      <w:t>13</w:t>
     </w:r>
     <w:r>
       <w:rPr>
@@ -29451,6 +30658,300 @@
     </w:lvl>
   </w:abstractNum>
   <w:abstractNum w:abstractNumId="32">
+    <w:nsid w:val="4EE563A1"/>
+    <w:multiLevelType w:val="multilevel"/>
+    <w:tmpl w:val="74E27E68"/>
+    <w:lvl w:ilvl="0">
+      <w:start w:val="1"/>
+      <w:numFmt w:val="decimal"/>
+      <w:lvlText w:val="%1."/>
+      <w:lvlJc w:val="left"/>
+      <w:pPr>
+        <w:ind w:left="720" w:firstLine="360"/>
+      </w:pPr>
+      <w:rPr>
+        <w:rFonts w:hint="default"/>
+        <w:u w:val="none"/>
+      </w:rPr>
+    </w:lvl>
+    <w:lvl w:ilvl="1">
+      <w:start w:val="1"/>
+      <w:numFmt w:val="lowerLetter"/>
+      <w:lvlText w:val="%2."/>
+      <w:lvlJc w:val="left"/>
+      <w:pPr>
+        <w:ind w:left="720" w:firstLine="360"/>
+      </w:pPr>
+      <w:rPr>
+        <w:rFonts w:hint="default"/>
+        <w:u w:val="none"/>
+      </w:rPr>
+    </w:lvl>
+    <w:lvl w:ilvl="2">
+      <w:start w:val="1"/>
+      <w:numFmt w:val="lowerRoman"/>
+      <w:lvlText w:val="%3."/>
+      <w:lvlJc w:val="right"/>
+      <w:pPr>
+        <w:ind w:left="720" w:firstLine="360"/>
+      </w:pPr>
+      <w:rPr>
+        <w:rFonts w:hint="default"/>
+        <w:u w:val="none"/>
+      </w:rPr>
+    </w:lvl>
+    <w:lvl w:ilvl="3">
+      <w:start w:val="1"/>
+      <w:numFmt w:val="decimal"/>
+      <w:lvlText w:val="%4."/>
+      <w:lvlJc w:val="left"/>
+      <w:pPr>
+        <w:ind w:left="720" w:firstLine="360"/>
+      </w:pPr>
+      <w:rPr>
+        <w:rFonts w:hint="default"/>
+        <w:u w:val="none"/>
+      </w:rPr>
+    </w:lvl>
+    <w:lvl w:ilvl="4">
+      <w:start w:val="1"/>
+      <w:numFmt w:val="lowerLetter"/>
+      <w:lvlText w:val="%5."/>
+      <w:lvlJc w:val="left"/>
+      <w:pPr>
+        <w:ind w:left="720" w:firstLine="360"/>
+      </w:pPr>
+      <w:rPr>
+        <w:rFonts w:hint="default"/>
+        <w:u w:val="none"/>
+      </w:rPr>
+    </w:lvl>
+    <w:lvl w:ilvl="5">
+      <w:start w:val="1"/>
+      <w:numFmt w:val="lowerRoman"/>
+      <w:lvlText w:val="%6."/>
+      <w:lvlJc w:val="right"/>
+      <w:pPr>
+        <w:ind w:left="720" w:firstLine="360"/>
+      </w:pPr>
+      <w:rPr>
+        <w:rFonts w:hint="default"/>
+        <w:u w:val="none"/>
+      </w:rPr>
+    </w:lvl>
+    <w:lvl w:ilvl="6">
+      <w:start w:val="1"/>
+      <w:numFmt w:val="decimal"/>
+      <w:lvlText w:val="%7."/>
+      <w:lvlJc w:val="left"/>
+      <w:pPr>
+        <w:ind w:left="720" w:firstLine="360"/>
+      </w:pPr>
+      <w:rPr>
+        <w:rFonts w:hint="default"/>
+        <w:u w:val="none"/>
+      </w:rPr>
+    </w:lvl>
+    <w:lvl w:ilvl="7">
+      <w:start w:val="1"/>
+      <w:numFmt w:val="lowerLetter"/>
+      <w:lvlText w:val="%8."/>
+      <w:lvlJc w:val="left"/>
+      <w:pPr>
+        <w:ind w:left="720" w:firstLine="360"/>
+      </w:pPr>
+      <w:rPr>
+        <w:rFonts w:hint="default"/>
+        <w:u w:val="none"/>
+      </w:rPr>
+    </w:lvl>
+    <w:lvl w:ilvl="8">
+      <w:start w:val="1"/>
+      <w:numFmt w:val="lowerRoman"/>
+      <w:lvlText w:val="%9."/>
+      <w:lvlJc w:val="right"/>
+      <w:pPr>
+        <w:ind w:left="720" w:firstLine="360"/>
+      </w:pPr>
+      <w:rPr>
+        <w:rFonts w:hint="default"/>
+        <w:u w:val="none"/>
+      </w:rPr>
+    </w:lvl>
+  </w:abstractNum>
+  <w:abstractNum w:abstractNumId="33">
+    <w:nsid w:val="4F455DDB"/>
+    <w:multiLevelType w:val="hybridMultilevel"/>
+    <w:tmpl w:val="E988CD94"/>
+    <w:lvl w:ilvl="0" w:tplc="3409000F">
+      <w:start w:val="1"/>
+      <w:numFmt w:val="decimal"/>
+      <w:lvlText w:val="%1."/>
+      <w:lvlJc w:val="left"/>
+      <w:pPr>
+        <w:ind w:left="720" w:hanging="360"/>
+      </w:pPr>
+    </w:lvl>
+    <w:lvl w:ilvl="1" w:tplc="34090019" w:tentative="1">
+      <w:start w:val="1"/>
+      <w:numFmt w:val="lowerLetter"/>
+      <w:lvlText w:val="%2."/>
+      <w:lvlJc w:val="left"/>
+      <w:pPr>
+        <w:ind w:left="1440" w:hanging="360"/>
+      </w:pPr>
+    </w:lvl>
+    <w:lvl w:ilvl="2" w:tplc="3409001B" w:tentative="1">
+      <w:start w:val="1"/>
+      <w:numFmt w:val="lowerRoman"/>
+      <w:lvlText w:val="%3."/>
+      <w:lvlJc w:val="right"/>
+      <w:pPr>
+        <w:ind w:left="2160" w:hanging="180"/>
+      </w:pPr>
+    </w:lvl>
+    <w:lvl w:ilvl="3" w:tplc="3409000F" w:tentative="1">
+      <w:start w:val="1"/>
+      <w:numFmt w:val="decimal"/>
+      <w:lvlText w:val="%4."/>
+      <w:lvlJc w:val="left"/>
+      <w:pPr>
+        <w:ind w:left="2880" w:hanging="360"/>
+      </w:pPr>
+    </w:lvl>
+    <w:lvl w:ilvl="4" w:tplc="34090019" w:tentative="1">
+      <w:start w:val="1"/>
+      <w:numFmt w:val="lowerLetter"/>
+      <w:lvlText w:val="%5."/>
+      <w:lvlJc w:val="left"/>
+      <w:pPr>
+        <w:ind w:left="3600" w:hanging="360"/>
+      </w:pPr>
+    </w:lvl>
+    <w:lvl w:ilvl="5" w:tplc="3409001B" w:tentative="1">
+      <w:start w:val="1"/>
+      <w:numFmt w:val="lowerRoman"/>
+      <w:lvlText w:val="%6."/>
+      <w:lvlJc w:val="right"/>
+      <w:pPr>
+        <w:ind w:left="4320" w:hanging="180"/>
+      </w:pPr>
+    </w:lvl>
+    <w:lvl w:ilvl="6" w:tplc="3409000F" w:tentative="1">
+      <w:start w:val="1"/>
+      <w:numFmt w:val="decimal"/>
+      <w:lvlText w:val="%7."/>
+      <w:lvlJc w:val="left"/>
+      <w:pPr>
+        <w:ind w:left="5040" w:hanging="360"/>
+      </w:pPr>
+    </w:lvl>
+    <w:lvl w:ilvl="7" w:tplc="34090019" w:tentative="1">
+      <w:start w:val="1"/>
+      <w:numFmt w:val="lowerLetter"/>
+      <w:lvlText w:val="%8."/>
+      <w:lvlJc w:val="left"/>
+      <w:pPr>
+        <w:ind w:left="5760" w:hanging="360"/>
+      </w:pPr>
+    </w:lvl>
+    <w:lvl w:ilvl="8" w:tplc="3409001B" w:tentative="1">
+      <w:start w:val="1"/>
+      <w:numFmt w:val="lowerRoman"/>
+      <w:lvlText w:val="%9."/>
+      <w:lvlJc w:val="right"/>
+      <w:pPr>
+        <w:ind w:left="6480" w:hanging="180"/>
+      </w:pPr>
+    </w:lvl>
+  </w:abstractNum>
+  <w:abstractNum w:abstractNumId="34">
+    <w:nsid w:val="5001019D"/>
+    <w:multiLevelType w:val="hybridMultilevel"/>
+    <w:tmpl w:val="E988CD94"/>
+    <w:lvl w:ilvl="0" w:tplc="3409000F">
+      <w:start w:val="1"/>
+      <w:numFmt w:val="decimal"/>
+      <w:lvlText w:val="%1."/>
+      <w:lvlJc w:val="left"/>
+      <w:pPr>
+        <w:ind w:left="720" w:hanging="360"/>
+      </w:pPr>
+    </w:lvl>
+    <w:lvl w:ilvl="1" w:tplc="34090019" w:tentative="1">
+      <w:start w:val="1"/>
+      <w:numFmt w:val="lowerLetter"/>
+      <w:lvlText w:val="%2."/>
+      <w:lvlJc w:val="left"/>
+      <w:pPr>
+        <w:ind w:left="1440" w:hanging="360"/>
+      </w:pPr>
+    </w:lvl>
+    <w:lvl w:ilvl="2" w:tplc="3409001B" w:tentative="1">
+      <w:start w:val="1"/>
+      <w:numFmt w:val="lowerRoman"/>
+      <w:lvlText w:val="%3."/>
+      <w:lvlJc w:val="right"/>
+      <w:pPr>
+        <w:ind w:left="2160" w:hanging="180"/>
+      </w:pPr>
+    </w:lvl>
+    <w:lvl w:ilvl="3" w:tplc="3409000F" w:tentative="1">
+      <w:start w:val="1"/>
+      <w:numFmt w:val="decimal"/>
+      <w:lvlText w:val="%4."/>
+      <w:lvlJc w:val="left"/>
+      <w:pPr>
+        <w:ind w:left="2880" w:hanging="360"/>
+      </w:pPr>
+    </w:lvl>
+    <w:lvl w:ilvl="4" w:tplc="34090019" w:tentative="1">
+      <w:start w:val="1"/>
+      <w:numFmt w:val="lowerLetter"/>
+      <w:lvlText w:val="%5."/>
+      <w:lvlJc w:val="left"/>
+      <w:pPr>
+        <w:ind w:left="3600" w:hanging="360"/>
+      </w:pPr>
+    </w:lvl>
+    <w:lvl w:ilvl="5" w:tplc="3409001B" w:tentative="1">
+      <w:start w:val="1"/>
+      <w:numFmt w:val="lowerRoman"/>
+      <w:lvlText w:val="%6."/>
+      <w:lvlJc w:val="right"/>
+      <w:pPr>
+        <w:ind w:left="4320" w:hanging="180"/>
+      </w:pPr>
+    </w:lvl>
+    <w:lvl w:ilvl="6" w:tplc="3409000F" w:tentative="1">
+      <w:start w:val="1"/>
+      <w:numFmt w:val="decimal"/>
+      <w:lvlText w:val="%7."/>
+      <w:lvlJc w:val="left"/>
+      <w:pPr>
+        <w:ind w:left="5040" w:hanging="360"/>
+      </w:pPr>
+    </w:lvl>
+    <w:lvl w:ilvl="7" w:tplc="34090019" w:tentative="1">
+      <w:start w:val="1"/>
+      <w:numFmt w:val="lowerLetter"/>
+      <w:lvlText w:val="%8."/>
+      <w:lvlJc w:val="left"/>
+      <w:pPr>
+        <w:ind w:left="5760" w:hanging="360"/>
+      </w:pPr>
+    </w:lvl>
+    <w:lvl w:ilvl="8" w:tplc="3409001B" w:tentative="1">
+      <w:start w:val="1"/>
+      <w:numFmt w:val="lowerRoman"/>
+      <w:lvlText w:val="%9."/>
+      <w:lvlJc w:val="right"/>
+      <w:pPr>
+        <w:ind w:left="6480" w:hanging="180"/>
+      </w:pPr>
+    </w:lvl>
+  </w:abstractNum>
+  <w:abstractNum w:abstractNumId="35">
     <w:nsid w:val="508B360B"/>
     <w:multiLevelType w:val="multilevel"/>
     <w:tmpl w:val="FDC64D08"/>
@@ -29563,7 +31064,7 @@
       </w:rPr>
     </w:lvl>
   </w:abstractNum>
-  <w:abstractNum w:abstractNumId="33">
+  <w:abstractNum w:abstractNumId="36">
     <w:nsid w:val="50BD2758"/>
     <w:multiLevelType w:val="multilevel"/>
     <w:tmpl w:val="30EADFCA"/>
@@ -29676,7 +31177,7 @@
       </w:rPr>
     </w:lvl>
   </w:abstractNum>
-  <w:abstractNum w:abstractNumId="34">
+  <w:abstractNum w:abstractNumId="37">
     <w:nsid w:val="50D666A7"/>
     <w:multiLevelType w:val="multilevel"/>
     <w:tmpl w:val="B5726F42"/>
@@ -29789,7 +31290,7 @@
       </w:rPr>
     </w:lvl>
   </w:abstractNum>
-  <w:abstractNum w:abstractNumId="35">
+  <w:abstractNum w:abstractNumId="38">
     <w:nsid w:val="5B382C33"/>
     <w:multiLevelType w:val="multilevel"/>
     <w:tmpl w:val="BF4E848C"/>
@@ -29902,7 +31403,7 @@
       </w:rPr>
     </w:lvl>
   </w:abstractNum>
-  <w:abstractNum w:abstractNumId="36">
+  <w:abstractNum w:abstractNumId="39">
     <w:nsid w:val="5FFB713C"/>
     <w:multiLevelType w:val="multilevel"/>
     <w:tmpl w:val="AA3E8BA2"/>
@@ -30015,7 +31516,7 @@
       </w:rPr>
     </w:lvl>
   </w:abstractNum>
-  <w:abstractNum w:abstractNumId="37">
+  <w:abstractNum w:abstractNumId="40">
     <w:nsid w:val="613751A9"/>
     <w:multiLevelType w:val="multilevel"/>
     <w:tmpl w:val="456CB58C"/>
@@ -30141,7 +31642,7 @@
       </w:rPr>
     </w:lvl>
   </w:abstractNum>
-  <w:abstractNum w:abstractNumId="38">
+  <w:abstractNum w:abstractNumId="41">
     <w:nsid w:val="62256EA7"/>
     <w:multiLevelType w:val="multilevel"/>
     <w:tmpl w:val="7CB004E0"/>
@@ -30254,7 +31755,7 @@
       </w:rPr>
     </w:lvl>
   </w:abstractNum>
-  <w:abstractNum w:abstractNumId="39">
+  <w:abstractNum w:abstractNumId="42">
     <w:nsid w:val="65CE54FC"/>
     <w:multiLevelType w:val="multilevel"/>
     <w:tmpl w:val="3030301A"/>
@@ -30367,7 +31868,7 @@
       </w:rPr>
     </w:lvl>
   </w:abstractNum>
-  <w:abstractNum w:abstractNumId="40">
+  <w:abstractNum w:abstractNumId="43">
     <w:nsid w:val="6762600B"/>
     <w:multiLevelType w:val="multilevel"/>
     <w:tmpl w:val="821AB906"/>
@@ -30480,7 +31981,7 @@
       </w:rPr>
     </w:lvl>
   </w:abstractNum>
-  <w:abstractNum w:abstractNumId="41">
+  <w:abstractNum w:abstractNumId="44">
     <w:nsid w:val="6A2318F7"/>
     <w:multiLevelType w:val="hybridMultilevel"/>
     <w:tmpl w:val="D9BA46C8"/>
@@ -30566,7 +32067,7 @@
       </w:pPr>
     </w:lvl>
   </w:abstractNum>
-  <w:abstractNum w:abstractNumId="42">
+  <w:abstractNum w:abstractNumId="45">
     <w:nsid w:val="6C960937"/>
     <w:multiLevelType w:val="multilevel"/>
     <w:tmpl w:val="616A9016"/>
@@ -30679,7 +32180,7 @@
       </w:rPr>
     </w:lvl>
   </w:abstractNum>
-  <w:abstractNum w:abstractNumId="43">
+  <w:abstractNum w:abstractNumId="46">
     <w:nsid w:val="76AC74AA"/>
     <w:multiLevelType w:val="hybridMultilevel"/>
     <w:tmpl w:val="B810D50A"/>
@@ -30765,7 +32266,7 @@
       </w:pPr>
     </w:lvl>
   </w:abstractNum>
-  <w:abstractNum w:abstractNumId="44">
+  <w:abstractNum w:abstractNumId="47">
     <w:nsid w:val="7B930B98"/>
     <w:multiLevelType w:val="multilevel"/>
     <w:tmpl w:val="0F3A8DDA"/>
@@ -30878,7 +32379,7 @@
       </w:rPr>
     </w:lvl>
   </w:abstractNum>
-  <w:abstractNum w:abstractNumId="45">
+  <w:abstractNum w:abstractNumId="48">
     <w:nsid w:val="7CD003C8"/>
     <w:multiLevelType w:val="hybridMultilevel"/>
     <w:tmpl w:val="943E98C2"/>
@@ -30971,16 +32472,16 @@
     <w:abstractNumId w:val="27"/>
   </w:num>
   <w:num w:numId="3">
-    <w:abstractNumId w:val="35"/>
+    <w:abstractNumId w:val="38"/>
   </w:num>
   <w:num w:numId="4">
-    <w:abstractNumId w:val="39"/>
+    <w:abstractNumId w:val="42"/>
   </w:num>
   <w:num w:numId="5">
     <w:abstractNumId w:val="2"/>
   </w:num>
   <w:num w:numId="6">
-    <w:abstractNumId w:val="34"/>
+    <w:abstractNumId w:val="37"/>
   </w:num>
   <w:num w:numId="7">
     <w:abstractNumId w:val="25"/>
@@ -30989,7 +32490,7 @@
     <w:abstractNumId w:val="10"/>
   </w:num>
   <w:num w:numId="9">
-    <w:abstractNumId w:val="40"/>
+    <w:abstractNumId w:val="43"/>
   </w:num>
   <w:num w:numId="10">
     <w:abstractNumId w:val="20"/>
@@ -31001,7 +32502,7 @@
     <w:abstractNumId w:val="9"/>
   </w:num>
   <w:num w:numId="13">
-    <w:abstractNumId w:val="44"/>
+    <w:abstractNumId w:val="47"/>
   </w:num>
   <w:num w:numId="14">
     <w:abstractNumId w:val="23"/>
@@ -31019,22 +32520,22 @@
     <w:abstractNumId w:val="17"/>
   </w:num>
   <w:num w:numId="19">
-    <w:abstractNumId w:val="33"/>
+    <w:abstractNumId w:val="36"/>
   </w:num>
   <w:num w:numId="20">
-    <w:abstractNumId w:val="36"/>
+    <w:abstractNumId w:val="39"/>
   </w:num>
   <w:num w:numId="21">
     <w:abstractNumId w:val="3"/>
   </w:num>
   <w:num w:numId="22">
-    <w:abstractNumId w:val="38"/>
+    <w:abstractNumId w:val="41"/>
   </w:num>
   <w:num w:numId="23">
-    <w:abstractNumId w:val="42"/>
+    <w:abstractNumId w:val="45"/>
   </w:num>
   <w:num w:numId="24">
-    <w:abstractNumId w:val="32"/>
+    <w:abstractNumId w:val="35"/>
   </w:num>
   <w:num w:numId="25">
     <w:abstractNumId w:val="8"/>
@@ -31061,7 +32562,7 @@
     <w:abstractNumId w:val="1"/>
   </w:num>
   <w:num w:numId="33">
-    <w:abstractNumId w:val="41"/>
+    <w:abstractNumId w:val="44"/>
   </w:num>
   <w:num w:numId="34">
     <w:abstractNumId w:val="19"/>
@@ -31082,10 +32583,10 @@
     <w:abstractNumId w:val="12"/>
   </w:num>
   <w:num w:numId="40">
-    <w:abstractNumId w:val="43"/>
+    <w:abstractNumId w:val="46"/>
   </w:num>
   <w:num w:numId="41">
-    <w:abstractNumId w:val="45"/>
+    <w:abstractNumId w:val="48"/>
   </w:num>
   <w:num w:numId="42">
     <w:abstractNumId w:val="16"/>
@@ -31097,10 +32598,19 @@
     <w:abstractNumId w:val="26"/>
   </w:num>
   <w:num w:numId="45">
-    <w:abstractNumId w:val="37"/>
+    <w:abstractNumId w:val="40"/>
   </w:num>
   <w:num w:numId="46">
     <w:abstractNumId w:val="7"/>
+  </w:num>
+  <w:num w:numId="47">
+    <w:abstractNumId w:val="33"/>
+  </w:num>
+  <w:num w:numId="48">
+    <w:abstractNumId w:val="32"/>
+  </w:num>
+  <w:num w:numId="49">
+    <w:abstractNumId w:val="34"/>
   </w:num>
   <w:numIdMacAtCleanup w:val="46"/>
 </w:numbering>
@@ -32232,7 +33742,7 @@
 </file>
 
 <file path=customXml/itemProps1.xml><?xml version="1.0" encoding="utf-8"?>
-<ds:datastoreItem xmlns:ds="http://schemas.openxmlformats.org/officeDocument/2006/customXml" ds:itemID="{3004237C-D0E1-47DF-9011-BE2DDB50B443}">
+<ds:datastoreItem xmlns:ds="http://schemas.openxmlformats.org/officeDocument/2006/customXml" ds:itemID="{7BF3D36C-90FB-4DAC-A80F-E8DB20008340}">
   <ds:schemaRefs>
     <ds:schemaRef ds:uri="http://schemas.openxmlformats.org/officeDocument/2006/bibliography"/>
   </ds:schemaRefs>

</xml_diff>

<commit_message>
Latest SRS as of 3/24/2015
</commit_message>
<xml_diff>
--- a/JobIT - Software Requirements Specification.docx
+++ b/JobIT - Software Requirements Specification.docx
@@ -7686,8 +7686,6 @@
               </w:rPr>
               <w:t xml:space="preserve"> </w:t>
             </w:r>
-            <w:bookmarkStart w:id="1" w:name="_GoBack"/>
-            <w:bookmarkEnd w:id="1"/>
           </w:p>
           <w:p>
             <w:pPr>
@@ -9777,6 +9775,42 @@
               <w:t xml:space="preserve">Verify that if the id number of an Experts Academy student does not exist in the database, the system will not fill any fields.  </w:t>
             </w:r>
           </w:p>
+          <w:p>
+            <w:pPr>
+              <w:pStyle w:val="paragraph"/>
+              <w:numPr>
+                <w:ilvl w:val="0"/>
+                <w:numId w:val="46"/>
+              </w:numPr>
+              <w:spacing w:before="0" w:beforeAutospacing="0" w:after="0" w:afterAutospacing="0"/>
+              <w:textAlignment w:val="baseline"/>
+              <w:rPr>
+                <w:rFonts w:asciiTheme="minorHAnsi" w:eastAsia="Calibri" w:hAnsiTheme="minorHAnsi" w:cs="Calibri"/>
+                <w:sz w:val="22"/>
+                <w:szCs w:val="22"/>
+              </w:rPr>
+            </w:pPr>
+            <w:r>
+              <w:rPr>
+                <w:rFonts w:asciiTheme="minorHAnsi" w:hAnsiTheme="minorHAnsi" w:cs="Helvetica"/>
+                <w:color w:val="333333"/>
+                <w:sz w:val="22"/>
+                <w:szCs w:val="22"/>
+                <w:shd w:val="clear" w:color="auto" w:fill="FFFFFF"/>
+              </w:rPr>
+              <w:t>Input data types: last name, middle name, first name, address, email, gender, marital status, string: string; birthdate</w:t>
+            </w:r>
+            <w:r>
+              <w:rPr>
+                <w:rFonts w:asciiTheme="minorHAnsi" w:hAnsiTheme="minorHAnsi" w:cs="Helvetica"/>
+                <w:color w:val="333333"/>
+                <w:sz w:val="22"/>
+                <w:szCs w:val="22"/>
+                <w:shd w:val="clear" w:color="auto" w:fill="FFFFFF"/>
+              </w:rPr>
+              <w:t>, contact number: int.</w:t>
+            </w:r>
+          </w:p>
         </w:tc>
       </w:tr>
     </w:tbl>
@@ -9839,7 +9873,6 @@
                 <w:sz w:val="22"/>
                 <w:shd w:val="clear" w:color="auto" w:fill="007033"/>
               </w:rPr>
-              <w:lastRenderedPageBreak/>
               <w:t>User Story #</w:t>
             </w:r>
             <w:r>
@@ -10665,7 +10698,21 @@
                 <w:rFonts w:ascii="Calibri" w:eastAsia="Calibri" w:hAnsi="Calibri" w:cs="Calibri"/>
                 <w:sz w:val="22"/>
               </w:rPr>
-              <w:t xml:space="preserve"> enters the following data regarding their: skill/s, school/s, certification exams taken, course, and work experience.</w:t>
+              <w:t xml:space="preserve"> enters the following data regarding their: skill/s, school/s, certification exams taken, course, and work experience</w:t>
+            </w:r>
+            <w:r>
+              <w:rPr>
+                <w:rFonts w:ascii="Calibri" w:eastAsia="Calibri" w:hAnsi="Calibri" w:cs="Calibri"/>
+                <w:sz w:val="22"/>
+              </w:rPr>
+              <w:t xml:space="preserve"> (job title and years of experience)</w:t>
+            </w:r>
+            <w:r>
+              <w:rPr>
+                <w:rFonts w:ascii="Calibri" w:eastAsia="Calibri" w:hAnsi="Calibri" w:cs="Calibri"/>
+                <w:sz w:val="22"/>
+              </w:rPr>
+              <w:t>.</w:t>
             </w:r>
           </w:p>
           <w:p>
@@ -10872,7 +10919,7 @@
                 <w:rFonts w:ascii="Calibri" w:eastAsia="Calibri" w:hAnsi="Calibri" w:cs="Calibri"/>
                 <w:sz w:val="22"/>
               </w:rPr>
-              <w:t>Verify that all the mandatory fields are filled.</w:t>
+              <w:t>All fields are mandatory and must be filled.</w:t>
             </w:r>
           </w:p>
           <w:p>
@@ -10893,6 +10940,26 @@
                 <w:sz w:val="22"/>
               </w:rPr>
               <w:t>Verify that fields should only contain the appropriate data types.</w:t>
+            </w:r>
+          </w:p>
+          <w:p>
+            <w:pPr>
+              <w:pStyle w:val="ListParagraph"/>
+              <w:numPr>
+                <w:ilvl w:val="0"/>
+                <w:numId w:val="42"/>
+              </w:numPr>
+              <w:rPr>
+                <w:rFonts w:ascii="Calibri" w:eastAsia="Calibri" w:hAnsi="Calibri" w:cs="Calibri"/>
+                <w:sz w:val="22"/>
+              </w:rPr>
+            </w:pPr>
+            <w:r>
+              <w:rPr>
+                <w:rFonts w:ascii="Calibri" w:eastAsia="Calibri" w:hAnsi="Calibri" w:cs="Calibri"/>
+                <w:sz w:val="22"/>
+              </w:rPr>
+              <w:t>Input data types: skill/s, school/s, certification exams taken, work experience: job title : string; work experience: years: int;</w:t>
             </w:r>
           </w:p>
         </w:tc>
@@ -10979,7 +11046,6 @@
                 <w:sz w:val="22"/>
                 <w:shd w:val="clear" w:color="auto" w:fill="007033"/>
               </w:rPr>
-              <w:lastRenderedPageBreak/>
               <w:t>User Story #9</w:t>
             </w:r>
             <w:r>
@@ -12091,7 +12157,6 @@
                 <w:color w:val="FFFFFF"/>
                 <w:sz w:val="22"/>
               </w:rPr>
-              <w:lastRenderedPageBreak/>
               <w:t>Us</w:t>
             </w:r>
             <w:r>
@@ -12816,7 +12881,14 @@
                 <w:rFonts w:ascii="Calibri" w:eastAsia="Calibri" w:hAnsi="Calibri" w:cs="Calibri"/>
                 <w:sz w:val="22"/>
               </w:rPr>
-              <w:t>, address, and contact information</w:t>
+              <w:t xml:space="preserve">, </w:t>
+            </w:r>
+            <w:r>
+              <w:rPr>
+                <w:rFonts w:ascii="Calibri" w:eastAsia="Calibri" w:hAnsi="Calibri" w:cs="Calibri"/>
+                <w:sz w:val="22"/>
+              </w:rPr>
+              <w:t>address, and contact number</w:t>
             </w:r>
             <w:r>
               <w:rPr>
@@ -12963,6 +13035,7 @@
                 <w:b/>
                 <w:sz w:val="22"/>
               </w:rPr>
+              <w:lastRenderedPageBreak/>
               <w:t>Acceptance Criteria:</w:t>
             </w:r>
           </w:p>
@@ -12985,28 +13058,7 @@
                 <w:rFonts w:ascii="Calibri" w:eastAsia="Calibri" w:hAnsi="Calibri" w:cs="Calibri"/>
                 <w:sz w:val="22"/>
               </w:rPr>
-              <w:t>Verify that a</w:t>
-            </w:r>
-            <w:r>
-              <w:rPr>
-                <w:rFonts w:ascii="Calibri" w:eastAsia="Calibri" w:hAnsi="Calibri" w:cs="Calibri"/>
-                <w:sz w:val="22"/>
-              </w:rPr>
-              <w:t>ll</w:t>
-            </w:r>
-            <w:r>
-              <w:rPr>
-                <w:rFonts w:ascii="Calibri" w:eastAsia="Calibri" w:hAnsi="Calibri" w:cs="Calibri"/>
-                <w:sz w:val="22"/>
-              </w:rPr>
-              <w:t xml:space="preserve"> mandatory</w:t>
-            </w:r>
-            <w:r>
-              <w:rPr>
-                <w:rFonts w:ascii="Calibri" w:eastAsia="Calibri" w:hAnsi="Calibri" w:cs="Calibri"/>
-                <w:sz w:val="22"/>
-              </w:rPr>
-              <w:t xml:space="preserve"> fields must be filled.</w:t>
+              <w:t>Mandatory fields: company description.</w:t>
             </w:r>
           </w:p>
           <w:p>
@@ -13028,6 +13080,49 @@
                 <w:rFonts w:ascii="Calibri" w:eastAsia="Calibri" w:hAnsi="Calibri" w:cs="Calibri"/>
                 <w:sz w:val="22"/>
               </w:rPr>
+              <w:t>Verify that a</w:t>
+            </w:r>
+            <w:r>
+              <w:rPr>
+                <w:rFonts w:ascii="Calibri" w:eastAsia="Calibri" w:hAnsi="Calibri" w:cs="Calibri"/>
+                <w:sz w:val="22"/>
+              </w:rPr>
+              <w:t>ll</w:t>
+            </w:r>
+            <w:r>
+              <w:rPr>
+                <w:rFonts w:ascii="Calibri" w:eastAsia="Calibri" w:hAnsi="Calibri" w:cs="Calibri"/>
+                <w:sz w:val="22"/>
+              </w:rPr>
+              <w:t xml:space="preserve"> mandatory</w:t>
+            </w:r>
+            <w:r>
+              <w:rPr>
+                <w:rFonts w:ascii="Calibri" w:eastAsia="Calibri" w:hAnsi="Calibri" w:cs="Calibri"/>
+                <w:sz w:val="22"/>
+              </w:rPr>
+              <w:t xml:space="preserve"> fields must be filled.</w:t>
+            </w:r>
+          </w:p>
+          <w:p>
+            <w:pPr>
+              <w:numPr>
+                <w:ilvl w:val="0"/>
+                <w:numId w:val="17"/>
+              </w:numPr>
+              <w:ind w:right="140" w:hanging="359"/>
+              <w:contextualSpacing/>
+              <w:jc w:val="both"/>
+              <w:rPr>
+                <w:rFonts w:ascii="Calibri" w:eastAsia="Calibri" w:hAnsi="Calibri" w:cs="Calibri"/>
+                <w:sz w:val="22"/>
+              </w:rPr>
+            </w:pPr>
+            <w:r>
+              <w:rPr>
+                <w:rFonts w:ascii="Calibri" w:eastAsia="Calibri" w:hAnsi="Calibri" w:cs="Calibri"/>
+                <w:sz w:val="22"/>
+              </w:rPr>
               <w:t>Verify that the u</w:t>
             </w:r>
             <w:r>
@@ -13050,6 +13145,70 @@
                 <w:sz w:val="22"/>
               </w:rPr>
               <w:t>.</w:t>
+            </w:r>
+          </w:p>
+          <w:p>
+            <w:pPr>
+              <w:numPr>
+                <w:ilvl w:val="0"/>
+                <w:numId w:val="17"/>
+              </w:numPr>
+              <w:ind w:right="140" w:hanging="359"/>
+              <w:contextualSpacing/>
+              <w:jc w:val="both"/>
+              <w:rPr>
+                <w:rFonts w:ascii="Calibri" w:eastAsia="Calibri" w:hAnsi="Calibri" w:cs="Calibri"/>
+                <w:sz w:val="22"/>
+              </w:rPr>
+            </w:pPr>
+            <w:r>
+              <w:rPr>
+                <w:rFonts w:ascii="Calibri" w:eastAsia="Calibri" w:hAnsi="Calibri" w:cs="Calibri"/>
+                <w:sz w:val="22"/>
+              </w:rPr>
+              <w:t xml:space="preserve">Input data types:  </w:t>
+            </w:r>
+            <w:r>
+              <w:rPr>
+                <w:rFonts w:ascii="Calibri" w:eastAsia="Calibri" w:hAnsi="Calibri" w:cs="Calibri"/>
+                <w:sz w:val="22"/>
+              </w:rPr>
+              <w:t>company description</w:t>
+            </w:r>
+            <w:r>
+              <w:rPr>
+                <w:rFonts w:ascii="Calibri" w:eastAsia="Calibri" w:hAnsi="Calibri" w:cs="Calibri"/>
+                <w:sz w:val="22"/>
+              </w:rPr>
+              <w:t xml:space="preserve"> and</w:t>
+            </w:r>
+            <w:r>
+              <w:rPr>
+                <w:rFonts w:ascii="Calibri" w:eastAsia="Calibri" w:hAnsi="Calibri" w:cs="Calibri"/>
+                <w:sz w:val="22"/>
+              </w:rPr>
+              <w:t xml:space="preserve"> </w:t>
+            </w:r>
+            <w:r>
+              <w:rPr>
+                <w:rFonts w:ascii="Calibri" w:eastAsia="Calibri" w:hAnsi="Calibri" w:cs="Calibri"/>
+                <w:sz w:val="22"/>
+              </w:rPr>
+              <w:t>address</w:t>
+            </w:r>
+            <w:r>
+              <w:rPr>
+                <w:rFonts w:ascii="Calibri" w:eastAsia="Calibri" w:hAnsi="Calibri" w:cs="Calibri"/>
+                <w:sz w:val="22"/>
+              </w:rPr>
+              <w:t>: string</w:t>
+            </w:r>
+            <w:r>
+              <w:rPr>
+                <w:rFonts w:ascii="Calibri" w:eastAsia="Calibri" w:hAnsi="Calibri" w:cs="Calibri"/>
+                <w:sz w:val="22"/>
+              </w:rPr>
+              <w:t>; contact number: int.</w:t>
             </w:r>
           </w:p>
         </w:tc>
@@ -13126,7 +13285,6 @@
                 <w:sz w:val="22"/>
                 <w:shd w:val="clear" w:color="auto" w:fill="007033"/>
               </w:rPr>
-              <w:lastRenderedPageBreak/>
               <w:t>User Story #13</w:t>
             </w:r>
             <w:r>
@@ -14287,6 +14445,7 @@
                 <w:b/>
                 <w:sz w:val="22"/>
               </w:rPr>
+              <w:lastRenderedPageBreak/>
               <w:t>Acceptance Criteria:</w:t>
             </w:r>
           </w:p>
@@ -14373,7 +14532,7 @@
                 <w:rFonts w:ascii="Calibri" w:eastAsia="Calibri" w:hAnsi="Calibri" w:cs="Calibri"/>
                 <w:sz w:val="22"/>
               </w:rPr>
-              <w:t>Verify if the input in the fields are of the right data type.</w:t>
+              <w:t>Mandatory fields: job position, skills required, work experience required.</w:t>
             </w:r>
           </w:p>
           <w:p>
@@ -14395,70 +14554,14 @@
                 <w:rFonts w:ascii="Calibri" w:eastAsia="Calibri" w:hAnsi="Calibri" w:cs="Calibri"/>
                 <w:sz w:val="22"/>
               </w:rPr>
-              <w:t>Verify</w:t>
-            </w:r>
-            <w:r>
-              <w:rPr>
-                <w:rFonts w:ascii="Calibri" w:eastAsia="Calibri" w:hAnsi="Calibri" w:cs="Calibri"/>
-                <w:sz w:val="22"/>
-              </w:rPr>
-              <w:t xml:space="preserve"> if at least one o</w:t>
-            </w:r>
-            <w:r>
-              <w:rPr>
-                <w:rFonts w:ascii="Calibri" w:eastAsia="Calibri" w:hAnsi="Calibri" w:cs="Calibri"/>
-                <w:sz w:val="22"/>
-              </w:rPr>
-              <w:t xml:space="preserve">f the </w:t>
-            </w:r>
-            <w:r>
-              <w:rPr>
-                <w:rFonts w:ascii="Calibri" w:eastAsia="Calibri" w:hAnsi="Calibri" w:cs="Calibri"/>
-                <w:sz w:val="22"/>
-              </w:rPr>
-              <w:t>mandatory</w:t>
-            </w:r>
-            <w:r>
-              <w:rPr>
-                <w:rFonts w:ascii="Calibri" w:eastAsia="Calibri" w:hAnsi="Calibri" w:cs="Calibri"/>
-                <w:sz w:val="22"/>
-              </w:rPr>
-              <w:t xml:space="preserve"> fields are empty</w:t>
-            </w:r>
-            <w:r>
-              <w:rPr>
-                <w:rFonts w:ascii="Calibri" w:eastAsia="Calibri" w:hAnsi="Calibri" w:cs="Calibri"/>
-                <w:sz w:val="22"/>
-              </w:rPr>
-              <w:t>, the p</w:t>
-            </w:r>
-            <w:r>
-              <w:rPr>
-                <w:rFonts w:ascii="Calibri" w:eastAsia="Calibri" w:hAnsi="Calibri" w:cs="Calibri"/>
-                <w:sz w:val="22"/>
-              </w:rPr>
-              <w:t>ost option will be dis</w:t>
-            </w:r>
-            <w:r>
-              <w:rPr>
-                <w:rFonts w:ascii="Calibri" w:eastAsia="Calibri" w:hAnsi="Calibri" w:cs="Calibri"/>
-                <w:sz w:val="22"/>
-              </w:rPr>
-              <w:t xml:space="preserve">abled and the </w:t>
-            </w:r>
-            <w:r>
-              <w:rPr>
-                <w:rFonts w:ascii="Calibri" w:eastAsia="Calibri" w:hAnsi="Calibri" w:cs="Calibri"/>
-                <w:sz w:val="22"/>
-              </w:rPr>
-              <w:t>Company</w:t>
-            </w:r>
-            <w:r>
-              <w:rPr>
-                <w:rFonts w:ascii="Calibri" w:eastAsia="Calibri" w:hAnsi="Calibri" w:cs="Calibri"/>
-                <w:sz w:val="22"/>
-              </w:rPr>
-              <w:t xml:space="preserve"> will be notified of the required fields</w:t>
+              <w:t xml:space="preserve">Input data types: </w:t>
+            </w:r>
+            <w:r>
+              <w:rPr>
+                <w:rFonts w:ascii="Calibri" w:eastAsia="Calibri" w:hAnsi="Calibri" w:cs="Calibri"/>
+                <w:sz w:val="22"/>
+              </w:rPr>
+              <w:t>job position, skills required, course required, location, work hours schedule,</w:t>
             </w:r>
             <w:r>
               <w:rPr>
@@ -14472,21 +14575,42 @@
                 <w:rFonts w:ascii="Calibri" w:eastAsia="Calibri" w:hAnsi="Calibri" w:cs="Calibri"/>
                 <w:sz w:val="22"/>
               </w:rPr>
-              <w:t xml:space="preserve">that were </w:t>
-            </w:r>
-            <w:r>
-              <w:rPr>
-                <w:rFonts w:ascii="Calibri" w:eastAsia="Calibri" w:hAnsi="Calibri" w:cs="Calibri"/>
-                <w:sz w:val="22"/>
-              </w:rPr>
-              <w:t>left empty</w:t>
-            </w:r>
-            <w:r>
-              <w:rPr>
-                <w:rFonts w:ascii="Calibri" w:eastAsia="Calibri" w:hAnsi="Calibri" w:cs="Calibri"/>
-                <w:sz w:val="22"/>
-              </w:rPr>
-              <w:t>.</w:t>
+              <w:t>certification exams nee</w:t>
+            </w:r>
+            <w:r>
+              <w:rPr>
+                <w:rFonts w:ascii="Calibri" w:eastAsia="Calibri" w:hAnsi="Calibri" w:cs="Calibri"/>
+                <w:sz w:val="22"/>
+              </w:rPr>
+              <w:t>ded, and</w:t>
+            </w:r>
+            <w:r>
+              <w:rPr>
+                <w:rFonts w:ascii="Calibri" w:eastAsia="Calibri" w:hAnsi="Calibri" w:cs="Calibri"/>
+                <w:sz w:val="22"/>
+              </w:rPr>
+              <w:t xml:space="preserve"> work experience</w:t>
+            </w:r>
+            <w:r>
+              <w:rPr>
+                <w:rFonts w:ascii="Calibri" w:eastAsia="Calibri" w:hAnsi="Calibri" w:cs="Calibri"/>
+                <w:sz w:val="22"/>
+              </w:rPr>
+              <w:t xml:space="preserve">: job title: string; work experience: years </w:t>
+            </w:r>
+            <w:r>
+              <w:rPr>
+                <w:rFonts w:ascii="Calibri" w:eastAsia="Calibri" w:hAnsi="Calibri" w:cs="Calibri"/>
+                <w:sz w:val="22"/>
+              </w:rPr>
+              <w:t xml:space="preserve"> required</w:t>
+            </w:r>
+            <w:r>
+              <w:rPr>
+                <w:rFonts w:ascii="Calibri" w:eastAsia="Calibri" w:hAnsi="Calibri" w:cs="Calibri"/>
+                <w:sz w:val="22"/>
+              </w:rPr>
+              <w:t>: int;</w:t>
             </w:r>
           </w:p>
           <w:p>
@@ -14508,7 +14632,7 @@
                 <w:rFonts w:ascii="Calibri" w:eastAsia="Calibri" w:hAnsi="Calibri" w:cs="Calibri"/>
                 <w:sz w:val="22"/>
               </w:rPr>
-              <w:t>Verify that the job listing has been posted</w:t>
+              <w:t>Verify if the input in the fields are of the right data type.</w:t>
             </w:r>
           </w:p>
           <w:p>
@@ -14530,7 +14654,149 @@
                 <w:rFonts w:ascii="Calibri" w:eastAsia="Calibri" w:hAnsi="Calibri" w:cs="Calibri"/>
                 <w:sz w:val="22"/>
               </w:rPr>
+              <w:t>Verify</w:t>
+            </w:r>
+            <w:r>
+              <w:rPr>
+                <w:rFonts w:ascii="Calibri" w:eastAsia="Calibri" w:hAnsi="Calibri" w:cs="Calibri"/>
+                <w:sz w:val="22"/>
+              </w:rPr>
+              <w:t xml:space="preserve"> if at least one o</w:t>
+            </w:r>
+            <w:r>
+              <w:rPr>
+                <w:rFonts w:ascii="Calibri" w:eastAsia="Calibri" w:hAnsi="Calibri" w:cs="Calibri"/>
+                <w:sz w:val="22"/>
+              </w:rPr>
+              <w:t xml:space="preserve">f the </w:t>
+            </w:r>
+            <w:r>
+              <w:rPr>
+                <w:rFonts w:ascii="Calibri" w:eastAsia="Calibri" w:hAnsi="Calibri" w:cs="Calibri"/>
+                <w:sz w:val="22"/>
+              </w:rPr>
+              <w:t>mandatory</w:t>
+            </w:r>
+            <w:r>
+              <w:rPr>
+                <w:rFonts w:ascii="Calibri" w:eastAsia="Calibri" w:hAnsi="Calibri" w:cs="Calibri"/>
+                <w:sz w:val="22"/>
+              </w:rPr>
+              <w:t xml:space="preserve"> fields are empty</w:t>
+            </w:r>
+            <w:r>
+              <w:rPr>
+                <w:rFonts w:ascii="Calibri" w:eastAsia="Calibri" w:hAnsi="Calibri" w:cs="Calibri"/>
+                <w:sz w:val="22"/>
+              </w:rPr>
+              <w:t>, the p</w:t>
+            </w:r>
+            <w:r>
+              <w:rPr>
+                <w:rFonts w:ascii="Calibri" w:eastAsia="Calibri" w:hAnsi="Calibri" w:cs="Calibri"/>
+                <w:sz w:val="22"/>
+              </w:rPr>
+              <w:t>ost option will be dis</w:t>
+            </w:r>
+            <w:r>
+              <w:rPr>
+                <w:rFonts w:ascii="Calibri" w:eastAsia="Calibri" w:hAnsi="Calibri" w:cs="Calibri"/>
+                <w:sz w:val="22"/>
+              </w:rPr>
+              <w:t xml:space="preserve">abled and the </w:t>
+            </w:r>
+            <w:r>
+              <w:rPr>
+                <w:rFonts w:ascii="Calibri" w:eastAsia="Calibri" w:hAnsi="Calibri" w:cs="Calibri"/>
+                <w:sz w:val="22"/>
+              </w:rPr>
+              <w:t>Company</w:t>
+            </w:r>
+            <w:r>
+              <w:rPr>
+                <w:rFonts w:ascii="Calibri" w:eastAsia="Calibri" w:hAnsi="Calibri" w:cs="Calibri"/>
+                <w:sz w:val="22"/>
+              </w:rPr>
+              <w:t xml:space="preserve"> will be notified of the required fields</w:t>
+            </w:r>
+            <w:r>
+              <w:rPr>
+                <w:rFonts w:ascii="Calibri" w:eastAsia="Calibri" w:hAnsi="Calibri" w:cs="Calibri"/>
+                <w:sz w:val="22"/>
+              </w:rPr>
+              <w:t xml:space="preserve"> </w:t>
+            </w:r>
+            <w:r>
+              <w:rPr>
+                <w:rFonts w:ascii="Calibri" w:eastAsia="Calibri" w:hAnsi="Calibri" w:cs="Calibri"/>
+                <w:sz w:val="22"/>
+              </w:rPr>
+              <w:t xml:space="preserve">that were </w:t>
+            </w:r>
+            <w:r>
+              <w:rPr>
+                <w:rFonts w:ascii="Calibri" w:eastAsia="Calibri" w:hAnsi="Calibri" w:cs="Calibri"/>
+                <w:sz w:val="22"/>
+              </w:rPr>
+              <w:t>left empty</w:t>
+            </w:r>
+            <w:r>
+              <w:rPr>
+                <w:rFonts w:ascii="Calibri" w:eastAsia="Calibri" w:hAnsi="Calibri" w:cs="Calibri"/>
+                <w:sz w:val="22"/>
+              </w:rPr>
+              <w:t>.</w:t>
+            </w:r>
+          </w:p>
+          <w:p>
+            <w:pPr>
+              <w:numPr>
+                <w:ilvl w:val="0"/>
+                <w:numId w:val="20"/>
+              </w:numPr>
+              <w:ind w:right="140" w:hanging="359"/>
+              <w:contextualSpacing/>
+              <w:jc w:val="both"/>
+              <w:rPr>
+                <w:rFonts w:ascii="Calibri" w:eastAsia="Calibri" w:hAnsi="Calibri" w:cs="Calibri"/>
+                <w:sz w:val="22"/>
+              </w:rPr>
+            </w:pPr>
+            <w:r>
+              <w:rPr>
+                <w:rFonts w:ascii="Calibri" w:eastAsia="Calibri" w:hAnsi="Calibri" w:cs="Calibri"/>
+                <w:sz w:val="22"/>
+              </w:rPr>
+              <w:t>Verify that the job listing has been posted</w:t>
+            </w:r>
+          </w:p>
+          <w:p>
+            <w:pPr>
+              <w:numPr>
+                <w:ilvl w:val="0"/>
+                <w:numId w:val="20"/>
+              </w:numPr>
+              <w:ind w:right="140" w:hanging="359"/>
+              <w:contextualSpacing/>
+              <w:jc w:val="both"/>
+              <w:rPr>
+                <w:rFonts w:ascii="Calibri" w:eastAsia="Calibri" w:hAnsi="Calibri" w:cs="Calibri"/>
+                <w:sz w:val="22"/>
+              </w:rPr>
+            </w:pPr>
+            <w:r>
+              <w:rPr>
+                <w:rFonts w:ascii="Calibri" w:eastAsia="Calibri" w:hAnsi="Calibri" w:cs="Calibri"/>
+                <w:sz w:val="22"/>
+              </w:rPr>
               <w:t>Verify that the file containing the job details are uploaded</w:t>
+            </w:r>
+            <w:r>
+              <w:rPr>
+                <w:rFonts w:ascii="Calibri" w:eastAsia="Calibri" w:hAnsi="Calibri" w:cs="Calibri"/>
+                <w:sz w:val="22"/>
+              </w:rPr>
+              <w:t>.</w:t>
             </w:r>
           </w:p>
         </w:tc>
@@ -15115,7 +15381,51 @@
                 <w:rFonts w:ascii="Calibri" w:eastAsia="Calibri" w:hAnsi="Calibri" w:cs="Calibri"/>
                 <w:sz w:val="22"/>
               </w:rPr>
+              <w:t>All fields are mandatory.</w:t>
+            </w:r>
+          </w:p>
+          <w:p>
+            <w:pPr>
+              <w:numPr>
+                <w:ilvl w:val="0"/>
+                <w:numId w:val="22"/>
+              </w:numPr>
+              <w:ind w:right="140" w:hanging="359"/>
+              <w:contextualSpacing/>
+              <w:jc w:val="both"/>
+              <w:rPr>
+                <w:rFonts w:ascii="Calibri" w:eastAsia="Calibri" w:hAnsi="Calibri" w:cs="Calibri"/>
+                <w:sz w:val="22"/>
+              </w:rPr>
+            </w:pPr>
+            <w:r>
+              <w:rPr>
+                <w:rFonts w:ascii="Calibri" w:eastAsia="Calibri" w:hAnsi="Calibri" w:cs="Calibri"/>
+                <w:sz w:val="22"/>
+              </w:rPr>
               <w:t>Verify that the mandatory fields are filled.</w:t>
+            </w:r>
+          </w:p>
+          <w:p>
+            <w:pPr>
+              <w:numPr>
+                <w:ilvl w:val="0"/>
+                <w:numId w:val="22"/>
+              </w:numPr>
+              <w:ind w:right="140" w:hanging="359"/>
+              <w:contextualSpacing/>
+              <w:jc w:val="both"/>
+              <w:rPr>
+                <w:rFonts w:ascii="Calibri" w:eastAsia="Calibri" w:hAnsi="Calibri" w:cs="Calibri"/>
+                <w:sz w:val="22"/>
+              </w:rPr>
+            </w:pPr>
+            <w:r>
+              <w:rPr>
+                <w:rFonts w:ascii="Calibri" w:eastAsia="Calibri" w:hAnsi="Calibri" w:cs="Calibri"/>
+                <w:sz w:val="22"/>
+              </w:rPr>
+              <w:t>Input data types: date: date; time: time; place fo the appointment: string.</w:t>
             </w:r>
           </w:p>
           <w:p>
@@ -15567,6 +15877,7 @@
                 <w:rFonts w:ascii="Calibri" w:eastAsia="Calibri" w:hAnsi="Calibri" w:cs="Calibri"/>
                 <w:sz w:val="22"/>
               </w:rPr>
+              <w:lastRenderedPageBreak/>
               <w:t>The Company fills up the feedback form.</w:t>
             </w:r>
           </w:p>
@@ -15711,6 +16022,7 @@
                 <w:b/>
                 <w:sz w:val="22"/>
               </w:rPr>
+              <w:lastRenderedPageBreak/>
               <w:t>Post-condition:</w:t>
             </w:r>
             <w:r>
@@ -15958,8 +16270,7 @@
                 <w:rFonts w:ascii="Calibri" w:eastAsia="Calibri" w:hAnsi="Calibri" w:cs="Calibri"/>
                 <w:sz w:val="22"/>
               </w:rPr>
-              <w:lastRenderedPageBreak/>
-              <w:t>Verify that all mandatory fields are filled.</w:t>
+              <w:t>Feedback form is mandatory.</w:t>
             </w:r>
           </w:p>
           <w:p>
@@ -15981,7 +16292,51 @@
                 <w:rFonts w:ascii="Calibri" w:eastAsia="Calibri" w:hAnsi="Calibri" w:cs="Calibri"/>
                 <w:sz w:val="22"/>
               </w:rPr>
+              <w:t>Verify that all mandatory fields are filled.</w:t>
+            </w:r>
+          </w:p>
+          <w:p>
+            <w:pPr>
+              <w:numPr>
+                <w:ilvl w:val="0"/>
+                <w:numId w:val="23"/>
+              </w:numPr>
+              <w:ind w:right="140" w:hanging="359"/>
+              <w:contextualSpacing/>
+              <w:jc w:val="both"/>
+              <w:rPr>
+                <w:rFonts w:ascii="Calibri" w:eastAsia="Calibri" w:hAnsi="Calibri" w:cs="Calibri"/>
+                <w:sz w:val="22"/>
+              </w:rPr>
+            </w:pPr>
+            <w:r>
+              <w:rPr>
+                <w:rFonts w:ascii="Calibri" w:eastAsia="Calibri" w:hAnsi="Calibri" w:cs="Calibri"/>
+                <w:sz w:val="22"/>
+              </w:rPr>
               <w:t>Verify that all fields contain the correct data type.</w:t>
+            </w:r>
+          </w:p>
+          <w:p>
+            <w:pPr>
+              <w:numPr>
+                <w:ilvl w:val="0"/>
+                <w:numId w:val="23"/>
+              </w:numPr>
+              <w:ind w:right="140" w:hanging="359"/>
+              <w:contextualSpacing/>
+              <w:jc w:val="both"/>
+              <w:rPr>
+                <w:rFonts w:ascii="Calibri" w:eastAsia="Calibri" w:hAnsi="Calibri" w:cs="Calibri"/>
+                <w:sz w:val="22"/>
+              </w:rPr>
+            </w:pPr>
+            <w:r>
+              <w:rPr>
+                <w:rFonts w:ascii="Calibri" w:eastAsia="Calibri" w:hAnsi="Calibri" w:cs="Calibri"/>
+                <w:sz w:val="22"/>
+              </w:rPr>
+              <w:t>Input data type: feedback: string.</w:t>
             </w:r>
           </w:p>
         </w:tc>
@@ -16665,7 +17020,6 @@
                 <w:color w:val="FFFFFF"/>
                 <w:sz w:val="22"/>
               </w:rPr>
-              <w:lastRenderedPageBreak/>
               <w:t>User Story #18</w:t>
             </w:r>
             <w:r>
@@ -17572,6 +17926,7 @@
                 <w:b/>
                 <w:sz w:val="22"/>
               </w:rPr>
+              <w:lastRenderedPageBreak/>
               <w:t xml:space="preserve">Scenario: </w:t>
             </w:r>
           </w:p>
@@ -17888,7 +18243,6 @@
                 <w:rFonts w:ascii="Calibri" w:eastAsia="Calibri" w:hAnsi="Calibri" w:cs="Calibri"/>
                 <w:sz w:val="22"/>
               </w:rPr>
-              <w:lastRenderedPageBreak/>
               <w:t>Verify that if the</w:t>
             </w:r>
             <w:r>
@@ -18198,14 +18552,14 @@
                 <w:rFonts w:ascii="Calibri" w:eastAsia="Calibri" w:hAnsi="Calibri" w:cs="Calibri"/>
                 <w:sz w:val="22"/>
               </w:rPr>
-              <w:t>Admin enters the username, password, and type</w:t>
-            </w:r>
-            <w:r>
-              <w:rPr>
-                <w:rFonts w:ascii="Calibri" w:eastAsia="Calibri" w:hAnsi="Calibri" w:cs="Calibri"/>
-                <w:sz w:val="22"/>
-              </w:rPr>
-              <w:t xml:space="preserve"> of company</w:t>
+              <w:t xml:space="preserve">Admin enters the username, password, and </w:t>
+            </w:r>
+            <w:r>
+              <w:rPr>
+                <w:rFonts w:ascii="Calibri" w:eastAsia="Calibri" w:hAnsi="Calibri" w:cs="Calibri"/>
+                <w:sz w:val="22"/>
+              </w:rPr>
+              <w:t>confirm password</w:t>
             </w:r>
             <w:r>
               <w:rPr>
@@ -18432,7 +18786,7 @@
                 <w:rFonts w:ascii="Calibri" w:eastAsia="Calibri" w:hAnsi="Calibri" w:cs="Calibri"/>
                 <w:sz w:val="22"/>
               </w:rPr>
-              <w:t>Verify that all mandatory fields are filled</w:t>
+              <w:t>All fields are mandatory.</w:t>
             </w:r>
           </w:p>
           <w:p>
@@ -18452,8 +18806,50 @@
                 <w:rFonts w:ascii="Calibri" w:eastAsia="Calibri" w:hAnsi="Calibri" w:cs="Calibri"/>
                 <w:sz w:val="22"/>
               </w:rPr>
+              <w:t>Verify that all mandatory fields are filled</w:t>
+            </w:r>
+          </w:p>
+          <w:p>
+            <w:pPr>
+              <w:pStyle w:val="ListParagraph"/>
+              <w:numPr>
+                <w:ilvl w:val="0"/>
+                <w:numId w:val="29"/>
+              </w:numPr>
+              <w:rPr>
+                <w:rFonts w:ascii="Calibri" w:eastAsia="Calibri" w:hAnsi="Calibri" w:cs="Calibri"/>
+                <w:sz w:val="22"/>
+              </w:rPr>
+            </w:pPr>
+            <w:r>
+              <w:rPr>
+                <w:rFonts w:ascii="Calibri" w:eastAsia="Calibri" w:hAnsi="Calibri" w:cs="Calibri"/>
+                <w:sz w:val="22"/>
+              </w:rPr>
               <w:t>Verify that all fields contain the correct data type.</w:t>
             </w:r>
+          </w:p>
+          <w:p>
+            <w:pPr>
+              <w:pStyle w:val="ListParagraph"/>
+              <w:numPr>
+                <w:ilvl w:val="0"/>
+                <w:numId w:val="29"/>
+              </w:numPr>
+              <w:rPr>
+                <w:rFonts w:ascii="Calibri" w:eastAsia="Calibri" w:hAnsi="Calibri" w:cs="Calibri"/>
+                <w:sz w:val="22"/>
+              </w:rPr>
+            </w:pPr>
+            <w:r>
+              <w:rPr>
+                <w:rFonts w:ascii="Calibri" w:eastAsia="Calibri" w:hAnsi="Calibri" w:cs="Calibri"/>
+                <w:sz w:val="22"/>
+              </w:rPr>
+              <w:t>Input data type: username, password, and confirm password: string.</w:t>
+            </w:r>
+            <w:bookmarkStart w:id="1" w:name="_GoBack"/>
+            <w:bookmarkEnd w:id="1"/>
           </w:p>
         </w:tc>
       </w:tr>
@@ -18673,6 +19069,7 @@
                 <w:b/>
                 <w:sz w:val="22"/>
               </w:rPr>
+              <w:lastRenderedPageBreak/>
               <w:t xml:space="preserve">Scenario: </w:t>
             </w:r>
           </w:p>
@@ -18998,7 +19395,6 @@
                 <w:color w:val="FFFFFF"/>
                 <w:sz w:val="22"/>
               </w:rPr>
-              <w:lastRenderedPageBreak/>
               <w:t>User Story #22</w:t>
             </w:r>
             <w:r>
@@ -26101,7 +26497,7 @@
         <w:noProof/>
         <w:sz w:val="20"/>
       </w:rPr>
-      <w:t>16</w:t>
+      <w:t>7</w:t>
     </w:r>
     <w:r>
       <w:rPr>
@@ -34066,7 +34462,7 @@
 </file>
 
 <file path=customXml/itemProps1.xml><?xml version="1.0" encoding="utf-8"?>
-<ds:datastoreItem xmlns:ds="http://schemas.openxmlformats.org/officeDocument/2006/customXml" ds:itemID="{CE8CF55C-D4F1-4B45-9C54-4BA0EB2C4209}">
+<ds:datastoreItem xmlns:ds="http://schemas.openxmlformats.org/officeDocument/2006/customXml" ds:itemID="{7D2266AE-E9C6-4E3D-A900-1687304A0B53}">
   <ds:schemaRefs>
     <ds:schemaRef ds:uri="http://schemas.openxmlformats.org/officeDocument/2006/bibliography"/>
   </ds:schemaRefs>

</xml_diff>